<commit_message>
misc file work and tweaking
</commit_message>
<xml_diff>
--- a/Resumes/BjornMathisenRésumé.docx
+++ b/Resumes/BjornMathisenRésumé.docx
@@ -970,6 +970,607 @@
         <mc:AlternateContent>
           <mc:Choice Requires="wps">
             <w:drawing>
+              <wp:anchor distT="0" distB="0" distL="114300" distR="114300" simplePos="0" relativeHeight="251683840" behindDoc="0" locked="0" layoutInCell="1" allowOverlap="1" wp14:anchorId="53689986" wp14:editId="7E16CBC2">
+                <wp:simplePos x="0" y="0"/>
+                <wp:positionH relativeFrom="column">
+                  <wp:posOffset>104775</wp:posOffset>
+                </wp:positionH>
+                <wp:positionV relativeFrom="paragraph">
+                  <wp:posOffset>174624</wp:posOffset>
+                </wp:positionV>
+                <wp:extent cx="0" cy="1133475"/>
+                <wp:effectExtent l="0" t="0" r="38100" b="28575"/>
+                <wp:wrapNone/>
+                <wp:docPr id="7" name="Straight Connector 7"/>
+                <wp:cNvGraphicFramePr/>
+                <a:graphic xmlns:a="http://schemas.openxmlformats.org/drawingml/2006/main">
+                  <a:graphicData uri="http://schemas.microsoft.com/office/word/2010/wordprocessingShape">
+                    <wps:wsp>
+                      <wps:cNvCnPr/>
+                      <wps:spPr>
+                        <a:xfrm>
+                          <a:off x="0" y="0"/>
+                          <a:ext cx="0" cy="1133475"/>
+                        </a:xfrm>
+                        <a:prstGeom prst="line">
+                          <a:avLst/>
+                        </a:prstGeom>
+                        <a:ln>
+                          <a:solidFill>
+                            <a:srgbClr val="0094CA"/>
+                          </a:solidFill>
+                        </a:ln>
+                      </wps:spPr>
+                      <wps:style>
+                        <a:lnRef idx="1">
+                          <a:schemeClr val="accent1"/>
+                        </a:lnRef>
+                        <a:fillRef idx="0">
+                          <a:schemeClr val="accent1"/>
+                        </a:fillRef>
+                        <a:effectRef idx="0">
+                          <a:schemeClr val="accent1"/>
+                        </a:effectRef>
+                        <a:fontRef idx="minor">
+                          <a:schemeClr val="tx1"/>
+                        </a:fontRef>
+                      </wps:style>
+                      <wps:bodyPr/>
+                    </wps:wsp>
+                  </a:graphicData>
+                </a:graphic>
+                <wp14:sizeRelH relativeFrom="margin">
+                  <wp14:pctWidth>0</wp14:pctWidth>
+                </wp14:sizeRelH>
+                <wp14:sizeRelV relativeFrom="margin">
+                  <wp14:pctHeight>0</wp14:pctHeight>
+                </wp14:sizeRelV>
+              </wp:anchor>
+            </w:drawing>
+          </mc:Choice>
+          <mc:Fallback>
+            <w:pict>
+              <v:line w14:anchorId="6FBDF848" id="Straight Connector 7" o:spid="_x0000_s1026" style="position:absolute;z-index:251683840;visibility:visible;mso-wrap-style:square;mso-width-percent:0;mso-height-percent:0;mso-wrap-distance-left:9pt;mso-wrap-distance-top:0;mso-wrap-distance-right:9pt;mso-wrap-distance-bottom:0;mso-position-horizontal:absolute;mso-position-horizontal-relative:text;mso-position-vertical:absolute;mso-position-vertical-relative:text;mso-width-percent:0;mso-height-percent:0;mso-width-relative:margin;mso-height-relative:margin" from="8.25pt,13.75pt" to="8.25pt,103pt" o:gfxdata="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" strokecolor="#0094ca"/>
+            </w:pict>
+          </mc:Fallback>
+        </mc:AlternateContent>
+      </w:r>
+      <w:r>
+        <w:rPr>
+          <w:noProof/>
+        </w:rPr>
+        <mc:AlternateContent>
+          <mc:Choice Requires="wps">
+            <w:drawing>
+              <wp:anchor distT="0" distB="0" distL="114300" distR="114300" simplePos="0" relativeHeight="251651072" behindDoc="0" locked="0" layoutInCell="1" allowOverlap="1" wp14:anchorId="4C1AEDEF" wp14:editId="6ED2929C">
+                <wp:simplePos x="0" y="0"/>
+                <wp:positionH relativeFrom="column">
+                  <wp:posOffset>257175</wp:posOffset>
+                </wp:positionH>
+                <wp:positionV relativeFrom="paragraph">
+                  <wp:posOffset>98425</wp:posOffset>
+                </wp:positionV>
+                <wp:extent cx="4086225" cy="1295400"/>
+                <wp:effectExtent l="0" t="0" r="0" b="0"/>
+                <wp:wrapNone/>
+                <wp:docPr id="44" name="Text Box 36"/>
+                <wp:cNvGraphicFramePr>
+                  <a:graphicFrameLocks xmlns:a="http://schemas.openxmlformats.org/drawingml/2006/main"/>
+                </wp:cNvGraphicFramePr>
+                <a:graphic xmlns:a="http://schemas.openxmlformats.org/drawingml/2006/main">
+                  <a:graphicData uri="http://schemas.microsoft.com/office/word/2010/wordprocessingShape">
+                    <wps:wsp>
+                      <wps:cNvSpPr txBox="1">
+                        <a:spLocks noChangeArrowheads="1"/>
+                      </wps:cNvSpPr>
+                      <wps:spPr bwMode="auto">
+                        <a:xfrm>
+                          <a:off x="0" y="0"/>
+                          <a:ext cx="4086225" cy="1295400"/>
+                        </a:xfrm>
+                        <a:prstGeom prst="rect">
+                          <a:avLst/>
+                        </a:prstGeom>
+                        <a:noFill/>
+                        <a:ln>
+                          <a:noFill/>
+                        </a:ln>
+                        <a:extLst>
+                          <a:ext uri="{909E8E84-426E-40DD-AFC4-6F175D3DCCD1}">
+                            <a14:hiddenFill xmlns:a14="http://schemas.microsoft.com/office/drawing/2010/main">
+                              <a:solidFill>
+                                <a:srgbClr val="FFFFFF"/>
+                              </a:solidFill>
+                            </a14:hiddenFill>
+                          </a:ext>
+                          <a:ext uri="{91240B29-F687-4F45-9708-019B960494DF}">
+                            <a14:hiddenLine xmlns:a14="http://schemas.microsoft.com/office/drawing/2010/main" w="9525">
+                              <a:solidFill>
+                                <a:srgbClr val="000000"/>
+                              </a:solidFill>
+                              <a:miter lim="800000"/>
+                              <a:headEnd/>
+                              <a:tailEnd/>
+                            </a14:hiddenLine>
+                          </a:ext>
+                        </a:extLst>
+                      </wps:spPr>
+                      <wps:txbx>
+                        <w:txbxContent>
+                          <w:p>
+                            <w:pPr>
+                              <w:spacing w:after="0" w:line="240" w:lineRule="auto"/>
+                              <w:jc w:val="both"/>
+                              <w:rPr>
+                                <w:rFonts w:ascii="Open Sans" w:hAnsi="Open Sans" w:cs="Open Sans"/>
+                                <w:b/>
+                                <w:bCs/>
+                                <w:sz w:val="24"/>
+                                <w:szCs w:val="24"/>
+                              </w:rPr>
+                            </w:pPr>
+                            <w:r>
+                              <w:rPr>
+                                <w:rFonts w:ascii="Open Sans" w:hAnsi="Open Sans" w:cs="Open Sans"/>
+                                <w:b/>
+                                <w:bCs/>
+                                <w:sz w:val="24"/>
+                                <w:szCs w:val="24"/>
+                              </w:rPr>
+                              <w:t>Bachelor of Science in Computer Science</w:t>
+                            </w:r>
+                          </w:p>
+                          <w:p>
+                            <w:pPr>
+                              <w:pStyle w:val="ListParagraph"/>
+                              <w:numPr>
+                                <w:ilvl w:val="0"/>
+                                <w:numId w:val="10"/>
+                              </w:numPr>
+                              <w:spacing w:after="0" w:line="240" w:lineRule="auto"/>
+                              <w:jc w:val="both"/>
+                              <w:rPr>
+                                <w:rFonts w:ascii="Open Sans" w:hAnsi="Open Sans" w:cs="Open Sans"/>
+                                <w:sz w:val="24"/>
+                                <w:szCs w:val="24"/>
+                              </w:rPr>
+                            </w:pPr>
+                            <w:r>
+                              <w:rPr>
+                                <w:rFonts w:ascii="Open Sans" w:hAnsi="Open Sans" w:cs="Open Sans"/>
+                                <w:sz w:val="24"/>
+                                <w:szCs w:val="24"/>
+                              </w:rPr>
+                              <w:t>Principia</w:t>
+                            </w:r>
+                            <w:r>
+                              <w:rPr>
+                                <w:rFonts w:ascii="Open Sans" w:hAnsi="Open Sans" w:cs="Open Sans"/>
+                                <w:sz w:val="24"/>
+                                <w:szCs w:val="24"/>
+                              </w:rPr>
+                              <w:t xml:space="preserve"> College, </w:t>
+                            </w:r>
+                            <w:r>
+                              <w:rPr>
+                                <w:rFonts w:ascii="Open Sans" w:hAnsi="Open Sans" w:cs="Open Sans"/>
+                                <w:sz w:val="24"/>
+                                <w:szCs w:val="24"/>
+                              </w:rPr>
+                              <w:t>2014-2018</w:t>
+                            </w:r>
+                          </w:p>
+                          <w:p>
+                            <w:pPr>
+                              <w:spacing w:after="0" w:line="240" w:lineRule="auto"/>
+                              <w:jc w:val="both"/>
+                              <w:rPr>
+                                <w:rFonts w:ascii="Open Sans" w:hAnsi="Open Sans" w:cs="Open Sans"/>
+                                <w:sz w:val="24"/>
+                                <w:szCs w:val="24"/>
+                              </w:rPr>
+                            </w:pPr>
+                            <w:r>
+                              <w:rPr>
+                                <w:rFonts w:ascii="Open Sans" w:hAnsi="Open Sans" w:cs="Open Sans"/>
+                                <w:b/>
+                                <w:bCs/>
+                                <w:sz w:val="24"/>
+                                <w:szCs w:val="24"/>
+                              </w:rPr>
+                              <w:t>A</w:t>
+                            </w:r>
+                            <w:r>
+                              <w:rPr>
+                                <w:rFonts w:ascii="Open Sans" w:hAnsi="Open Sans" w:cs="Open Sans"/>
+                                <w:b/>
+                                <w:bCs/>
+                                <w:sz w:val="24"/>
+                                <w:szCs w:val="24"/>
+                              </w:rPr>
+                              <w:t>+(</w:t>
+                            </w:r>
+                            <w:r>
+                              <w:rPr>
+                                <w:rFonts w:ascii="Open Sans" w:hAnsi="Open Sans" w:cs="Open Sans"/>
+                                <w:b/>
+                                <w:bCs/>
+                                <w:sz w:val="24"/>
+                                <w:szCs w:val="24"/>
+                              </w:rPr>
+                              <w:t>PLUS</w:t>
+                            </w:r>
+                            <w:r>
+                              <w:rPr>
+                                <w:rFonts w:ascii="Open Sans" w:hAnsi="Open Sans" w:cs="Open Sans"/>
+                                <w:b/>
+                                <w:bCs/>
+                                <w:sz w:val="24"/>
+                                <w:szCs w:val="24"/>
+                              </w:rPr>
+                              <w:t>)</w:t>
+                            </w:r>
+                            <w:r>
+                              <w:rPr>
+                                <w:rFonts w:ascii="Open Sans" w:hAnsi="Open Sans" w:cs="Open Sans"/>
+                                <w:sz w:val="24"/>
+                                <w:szCs w:val="24"/>
+                              </w:rPr>
+                              <w:t xml:space="preserve"> </w:t>
+                            </w:r>
+                          </w:p>
+                          <w:p>
+                            <w:pPr>
+                              <w:pStyle w:val="ListParagraph"/>
+                              <w:numPr>
+                                <w:ilvl w:val="0"/>
+                                <w:numId w:val="10"/>
+                              </w:numPr>
+                              <w:spacing w:after="0" w:line="240" w:lineRule="auto"/>
+                              <w:jc w:val="both"/>
+                              <w:rPr>
+                                <w:rFonts w:ascii="Open Sans" w:hAnsi="Open Sans" w:cs="Open Sans"/>
+                                <w:sz w:val="24"/>
+                                <w:szCs w:val="24"/>
+                              </w:rPr>
+                            </w:pPr>
+                            <w:r>
+                              <w:rPr>
+                                <w:rFonts w:ascii="Open Sans" w:hAnsi="Open Sans" w:cs="Open Sans"/>
+                                <w:sz w:val="24"/>
+                                <w:szCs w:val="24"/>
+                              </w:rPr>
+                              <w:t>Certified Technician 2020</w:t>
+                            </w:r>
+                          </w:p>
+                          <w:p>
+                            <w:pPr>
+                              <w:spacing w:after="0" w:line="240" w:lineRule="auto"/>
+                              <w:jc w:val="both"/>
+                              <w:rPr>
+                                <w:rFonts w:ascii="Open Sans" w:hAnsi="Open Sans" w:cs="Open Sans"/>
+                                <w:b/>
+                                <w:bCs/>
+                                <w:sz w:val="24"/>
+                                <w:szCs w:val="24"/>
+                              </w:rPr>
+                            </w:pPr>
+                            <w:r>
+                              <w:rPr>
+                                <w:rFonts w:ascii="Open Sans" w:hAnsi="Open Sans" w:cs="Open Sans"/>
+                                <w:b/>
+                                <w:bCs/>
+                                <w:sz w:val="24"/>
+                                <w:szCs w:val="24"/>
+                              </w:rPr>
+                              <w:t>Fire Science &amp; EMT License</w:t>
+                            </w:r>
+                          </w:p>
+                          <w:p>
+                            <w:pPr>
+                              <w:pStyle w:val="ListParagraph"/>
+                              <w:numPr>
+                                <w:ilvl w:val="0"/>
+                                <w:numId w:val="10"/>
+                              </w:numPr>
+                              <w:spacing w:after="0" w:line="240" w:lineRule="auto"/>
+                              <w:jc w:val="both"/>
+                              <w:rPr>
+                                <w:rFonts w:ascii="Open Sans" w:hAnsi="Open Sans" w:cs="Open Sans"/>
+                                <w:sz w:val="24"/>
+                                <w:szCs w:val="24"/>
+                              </w:rPr>
+                            </w:pPr>
+                            <w:r>
+                              <w:rPr>
+                                <w:rFonts w:ascii="Open Sans" w:hAnsi="Open Sans" w:cs="Open Sans"/>
+                                <w:sz w:val="24"/>
+                                <w:szCs w:val="24"/>
+                              </w:rPr>
+                              <w:t>Elgin Community College, 2012-2014</w:t>
+                            </w:r>
+                          </w:p>
+                          <w:p>
+                            <w:pPr>
+                              <w:spacing w:after="0" w:line="240" w:lineRule="auto"/>
+                              <w:jc w:val="both"/>
+                              <w:rPr>
+                                <w:rFonts w:ascii="Open Sans" w:hAnsi="Open Sans" w:cs="Open Sans"/>
+                                <w:b/>
+                                <w:bCs/>
+                                <w:sz w:val="24"/>
+                                <w:szCs w:val="24"/>
+                              </w:rPr>
+                            </w:pPr>
+                          </w:p>
+                          <w:p>
+                            <w:pPr>
+                              <w:jc w:val="both"/>
+                              <w:rPr>
+                                <w:rFonts w:ascii="Open Sans" w:hAnsi="Open Sans" w:cs="Open Sans"/>
+                                <w:b/>
+                                <w:bCs/>
+                                <w:color w:val="6F6F6F"/>
+                                <w:sz w:val="24"/>
+                                <w:szCs w:val="24"/>
+                              </w:rPr>
+                            </w:pPr>
+                          </w:p>
+                        </w:txbxContent>
+                      </wps:txbx>
+                      <wps:bodyPr rot="0" vert="horz" wrap="square" lIns="91440" tIns="45720" rIns="91440" bIns="45720" anchor="t" anchorCtr="0" upright="1">
+                        <a:noAutofit/>
+                      </wps:bodyPr>
+                    </wps:wsp>
+                  </a:graphicData>
+                </a:graphic>
+                <wp14:sizeRelH relativeFrom="page">
+                  <wp14:pctWidth>0</wp14:pctWidth>
+                </wp14:sizeRelH>
+                <wp14:sizeRelV relativeFrom="page">
+                  <wp14:pctHeight>0</wp14:pctHeight>
+                </wp14:sizeRelV>
+              </wp:anchor>
+            </w:drawing>
+          </mc:Choice>
+          <mc:Fallback>
+            <w:pict>
+              <v:shape w14:anchorId="4C1AEDEF" id="Text Box 36" o:spid="_x0000_s1029" type="#_x0000_t202" style="position:absolute;margin-left:20.25pt;margin-top:7.75pt;width:321.75pt;height:102pt;z-index:251651072;visibility:visible;mso-wrap-style:square;mso-width-percent:0;mso-height-percent:0;mso-wrap-distance-left:9pt;mso-wrap-distance-top:0;mso-wrap-distance-right:9pt;mso-wrap-distance-bottom:0;mso-position-horizontal:absolute;mso-position-horizontal-relative:text;mso-position-vertical:absolute;mso-position-vertical-relative:text;mso-width-percent:0;mso-height-percent:0;mso-width-relative:page;mso-height-relative:page;v-text-anchor:top" o:gfxdata="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" filled="f" stroked="f">
+                <v:textbox>
+                  <w:txbxContent>
+                    <w:p>
+                      <w:pPr>
+                        <w:spacing w:after="0" w:line="240" w:lineRule="auto"/>
+                        <w:jc w:val="both"/>
+                        <w:rPr>
+                          <w:rFonts w:ascii="Open Sans" w:hAnsi="Open Sans" w:cs="Open Sans"/>
+                          <w:b/>
+                          <w:bCs/>
+                          <w:sz w:val="24"/>
+                          <w:szCs w:val="24"/>
+                        </w:rPr>
+                      </w:pPr>
+                      <w:r>
+                        <w:rPr>
+                          <w:rFonts w:ascii="Open Sans" w:hAnsi="Open Sans" w:cs="Open Sans"/>
+                          <w:b/>
+                          <w:bCs/>
+                          <w:sz w:val="24"/>
+                          <w:szCs w:val="24"/>
+                        </w:rPr>
+                        <w:t>Bachelor of Science in Computer Science</w:t>
+                      </w:r>
+                    </w:p>
+                    <w:p>
+                      <w:pPr>
+                        <w:pStyle w:val="ListParagraph"/>
+                        <w:numPr>
+                          <w:ilvl w:val="0"/>
+                          <w:numId w:val="10"/>
+                        </w:numPr>
+                        <w:spacing w:after="0" w:line="240" w:lineRule="auto"/>
+                        <w:jc w:val="both"/>
+                        <w:rPr>
+                          <w:rFonts w:ascii="Open Sans" w:hAnsi="Open Sans" w:cs="Open Sans"/>
+                          <w:sz w:val="24"/>
+                          <w:szCs w:val="24"/>
+                        </w:rPr>
+                      </w:pPr>
+                      <w:r>
+                        <w:rPr>
+                          <w:rFonts w:ascii="Open Sans" w:hAnsi="Open Sans" w:cs="Open Sans"/>
+                          <w:sz w:val="24"/>
+                          <w:szCs w:val="24"/>
+                        </w:rPr>
+                        <w:t>Principia</w:t>
+                      </w:r>
+                      <w:r>
+                        <w:rPr>
+                          <w:rFonts w:ascii="Open Sans" w:hAnsi="Open Sans" w:cs="Open Sans"/>
+                          <w:sz w:val="24"/>
+                          <w:szCs w:val="24"/>
+                        </w:rPr>
+                        <w:t xml:space="preserve"> College, </w:t>
+                      </w:r>
+                      <w:r>
+                        <w:rPr>
+                          <w:rFonts w:ascii="Open Sans" w:hAnsi="Open Sans" w:cs="Open Sans"/>
+                          <w:sz w:val="24"/>
+                          <w:szCs w:val="24"/>
+                        </w:rPr>
+                        <w:t>2014-2018</w:t>
+                      </w:r>
+                    </w:p>
+                    <w:p>
+                      <w:pPr>
+                        <w:spacing w:after="0" w:line="240" w:lineRule="auto"/>
+                        <w:jc w:val="both"/>
+                        <w:rPr>
+                          <w:rFonts w:ascii="Open Sans" w:hAnsi="Open Sans" w:cs="Open Sans"/>
+                          <w:sz w:val="24"/>
+                          <w:szCs w:val="24"/>
+                        </w:rPr>
+                      </w:pPr>
+                      <w:r>
+                        <w:rPr>
+                          <w:rFonts w:ascii="Open Sans" w:hAnsi="Open Sans" w:cs="Open Sans"/>
+                          <w:b/>
+                          <w:bCs/>
+                          <w:sz w:val="24"/>
+                          <w:szCs w:val="24"/>
+                        </w:rPr>
+                        <w:t>A</w:t>
+                      </w:r>
+                      <w:r>
+                        <w:rPr>
+                          <w:rFonts w:ascii="Open Sans" w:hAnsi="Open Sans" w:cs="Open Sans"/>
+                          <w:b/>
+                          <w:bCs/>
+                          <w:sz w:val="24"/>
+                          <w:szCs w:val="24"/>
+                        </w:rPr>
+                        <w:t>+(</w:t>
+                      </w:r>
+                      <w:r>
+                        <w:rPr>
+                          <w:rFonts w:ascii="Open Sans" w:hAnsi="Open Sans" w:cs="Open Sans"/>
+                          <w:b/>
+                          <w:bCs/>
+                          <w:sz w:val="24"/>
+                          <w:szCs w:val="24"/>
+                        </w:rPr>
+                        <w:t>PLUS</w:t>
+                      </w:r>
+                      <w:r>
+                        <w:rPr>
+                          <w:rFonts w:ascii="Open Sans" w:hAnsi="Open Sans" w:cs="Open Sans"/>
+                          <w:b/>
+                          <w:bCs/>
+                          <w:sz w:val="24"/>
+                          <w:szCs w:val="24"/>
+                        </w:rPr>
+                        <w:t>)</w:t>
+                      </w:r>
+                      <w:r>
+                        <w:rPr>
+                          <w:rFonts w:ascii="Open Sans" w:hAnsi="Open Sans" w:cs="Open Sans"/>
+                          <w:sz w:val="24"/>
+                          <w:szCs w:val="24"/>
+                        </w:rPr>
+                        <w:t xml:space="preserve"> </w:t>
+                      </w:r>
+                    </w:p>
+                    <w:p>
+                      <w:pPr>
+                        <w:pStyle w:val="ListParagraph"/>
+                        <w:numPr>
+                          <w:ilvl w:val="0"/>
+                          <w:numId w:val="10"/>
+                        </w:numPr>
+                        <w:spacing w:after="0" w:line="240" w:lineRule="auto"/>
+                        <w:jc w:val="both"/>
+                        <w:rPr>
+                          <w:rFonts w:ascii="Open Sans" w:hAnsi="Open Sans" w:cs="Open Sans"/>
+                          <w:sz w:val="24"/>
+                          <w:szCs w:val="24"/>
+                        </w:rPr>
+                      </w:pPr>
+                      <w:r>
+                        <w:rPr>
+                          <w:rFonts w:ascii="Open Sans" w:hAnsi="Open Sans" w:cs="Open Sans"/>
+                          <w:sz w:val="24"/>
+                          <w:szCs w:val="24"/>
+                        </w:rPr>
+                        <w:t>Certified Technician 2020</w:t>
+                      </w:r>
+                    </w:p>
+                    <w:p>
+                      <w:pPr>
+                        <w:spacing w:after="0" w:line="240" w:lineRule="auto"/>
+                        <w:jc w:val="both"/>
+                        <w:rPr>
+                          <w:rFonts w:ascii="Open Sans" w:hAnsi="Open Sans" w:cs="Open Sans"/>
+                          <w:b/>
+                          <w:bCs/>
+                          <w:sz w:val="24"/>
+                          <w:szCs w:val="24"/>
+                        </w:rPr>
+                      </w:pPr>
+                      <w:r>
+                        <w:rPr>
+                          <w:rFonts w:ascii="Open Sans" w:hAnsi="Open Sans" w:cs="Open Sans"/>
+                          <w:b/>
+                          <w:bCs/>
+                          <w:sz w:val="24"/>
+                          <w:szCs w:val="24"/>
+                        </w:rPr>
+                        <w:t>Fire Science &amp; EMT License</w:t>
+                      </w:r>
+                    </w:p>
+                    <w:p>
+                      <w:pPr>
+                        <w:pStyle w:val="ListParagraph"/>
+                        <w:numPr>
+                          <w:ilvl w:val="0"/>
+                          <w:numId w:val="10"/>
+                        </w:numPr>
+                        <w:spacing w:after="0" w:line="240" w:lineRule="auto"/>
+                        <w:jc w:val="both"/>
+                        <w:rPr>
+                          <w:rFonts w:ascii="Open Sans" w:hAnsi="Open Sans" w:cs="Open Sans"/>
+                          <w:sz w:val="24"/>
+                          <w:szCs w:val="24"/>
+                        </w:rPr>
+                      </w:pPr>
+                      <w:r>
+                        <w:rPr>
+                          <w:rFonts w:ascii="Open Sans" w:hAnsi="Open Sans" w:cs="Open Sans"/>
+                          <w:sz w:val="24"/>
+                          <w:szCs w:val="24"/>
+                        </w:rPr>
+                        <w:t>Elgin Community College, 2012-2014</w:t>
+                      </w:r>
+                    </w:p>
+                    <w:p>
+                      <w:pPr>
+                        <w:spacing w:after="0" w:line="240" w:lineRule="auto"/>
+                        <w:jc w:val="both"/>
+                        <w:rPr>
+                          <w:rFonts w:ascii="Open Sans" w:hAnsi="Open Sans" w:cs="Open Sans"/>
+                          <w:b/>
+                          <w:bCs/>
+                          <w:sz w:val="24"/>
+                          <w:szCs w:val="24"/>
+                        </w:rPr>
+                      </w:pPr>
+                    </w:p>
+                    <w:p>
+                      <w:pPr>
+                        <w:jc w:val="both"/>
+                        <w:rPr>
+                          <w:rFonts w:ascii="Open Sans" w:hAnsi="Open Sans" w:cs="Open Sans"/>
+                          <w:b/>
+                          <w:bCs/>
+                          <w:color w:val="6F6F6F"/>
+                          <w:sz w:val="24"/>
+                          <w:szCs w:val="24"/>
+                        </w:rPr>
+                      </w:pPr>
+                    </w:p>
+                  </w:txbxContent>
+                </v:textbox>
+              </v:shape>
+            </w:pict>
+          </mc:Fallback>
+        </mc:AlternateContent>
+      </w:r>
+      <w:r>
+        <w:rPr>
+          <w:noProof/>
+        </w:rPr>
+        <mc:AlternateContent>
+          <mc:Choice Requires="wps">
+            <w:drawing>
               <wp:anchor distT="0" distB="0" distL="114300" distR="114300" simplePos="0" relativeHeight="251682816" behindDoc="0" locked="0" layoutInCell="1" allowOverlap="1" wp14:anchorId="37DF0736" wp14:editId="24365585">
                 <wp:simplePos x="0" y="0"/>
                 <wp:positionH relativeFrom="column">
@@ -1042,7 +1643,7 @@
         <mc:AlternateContent>
           <mc:Choice Requires="wps">
             <w:drawing>
-              <wp:anchor distT="0" distB="0" distL="114300" distR="114300" simplePos="0" relativeHeight="251657216" behindDoc="0" locked="0" layoutInCell="1" allowOverlap="1" wp14:anchorId="2CAB5CB9" wp14:editId="4199E2EC">
+              <wp:anchor distT="0" distB="0" distL="114300" distR="114300" simplePos="0" relativeHeight="251657216" behindDoc="0" locked="0" layoutInCell="1" allowOverlap="1" wp14:anchorId="2CAB5CB9" wp14:editId="69768766">
                 <wp:simplePos x="0" y="0"/>
                 <wp:positionH relativeFrom="margin">
                   <wp:align>right</wp:align>
@@ -1139,7 +1740,6 @@
                               <w:jc w:val="both"/>
                               <w:rPr>
                                 <w:rFonts w:ascii="Open Sans" w:hAnsi="Open Sans" w:cs="Open Sans"/>
-                                <w:color w:val="6F6F6F"/>
                                 <w:sz w:val="20"/>
                                 <w:szCs w:val="20"/>
                               </w:rPr>
@@ -1147,7 +1747,6 @@
                             <w:r>
                               <w:rPr>
                                 <w:rFonts w:ascii="Open Sans" w:hAnsi="Open Sans" w:cs="Open Sans"/>
-                                <w:color w:val="6F6F6F"/>
                                 <w:sz w:val="20"/>
                                 <w:szCs w:val="20"/>
                               </w:rPr>
@@ -1156,7 +1755,6 @@
                             <w:r>
                               <w:rPr>
                                 <w:rFonts w:ascii="Open Sans" w:hAnsi="Open Sans" w:cs="Open Sans"/>
-                                <w:color w:val="6F6F6F"/>
                                 <w:sz w:val="20"/>
                                 <w:szCs w:val="20"/>
                               </w:rPr>
@@ -1165,7 +1763,6 @@
                             <w:r>
                               <w:rPr>
                                 <w:rFonts w:ascii="Open Sans" w:hAnsi="Open Sans" w:cs="Open Sans"/>
-                                <w:color w:val="6F6F6F"/>
                                 <w:sz w:val="20"/>
                                 <w:szCs w:val="20"/>
                               </w:rPr>
@@ -1174,20 +1771,10 @@
                             <w:r>
                               <w:rPr>
                                 <w:rFonts w:ascii="Open Sans" w:hAnsi="Open Sans" w:cs="Open Sans"/>
-                                <w:color w:val="6F6F6F"/>
                                 <w:sz w:val="20"/>
                                 <w:szCs w:val="20"/>
                               </w:rPr>
                               <w:t>bit computer using integrated circuits</w:t>
-                            </w:r>
-                            <w:r>
-                              <w:rPr>
-                                <w:rFonts w:ascii="Open Sans" w:hAnsi="Open Sans" w:cs="Open Sans"/>
-                                <w:color w:val="6F6F6F"/>
-                                <w:sz w:val="20"/>
-                                <w:szCs w:val="20"/>
-                              </w:rPr>
-                              <w:t>.</w:t>
                             </w:r>
                           </w:p>
                           <w:p>
@@ -1201,7 +1788,6 @@
                               <w:jc w:val="both"/>
                               <w:rPr>
                                 <w:rFonts w:ascii="Open Sans" w:hAnsi="Open Sans" w:cs="Open Sans"/>
-                                <w:color w:val="6F6F6F"/>
                                 <w:sz w:val="20"/>
                                 <w:szCs w:val="20"/>
                               </w:rPr>
@@ -1209,7 +1795,6 @@
                             <w:r>
                               <w:rPr>
                                 <w:rFonts w:ascii="Open Sans" w:hAnsi="Open Sans" w:cs="Open Sans"/>
-                                <w:color w:val="6F6F6F"/>
                                 <w:sz w:val="20"/>
                                 <w:szCs w:val="20"/>
                               </w:rPr>
@@ -1218,7 +1803,6 @@
                             <w:r>
                               <w:rPr>
                                 <w:rFonts w:ascii="Open Sans" w:hAnsi="Open Sans" w:cs="Open Sans"/>
-                                <w:color w:val="6F6F6F"/>
                                 <w:sz w:val="20"/>
                                 <w:szCs w:val="20"/>
                               </w:rPr>
@@ -1227,7 +1811,6 @@
                             <w:r>
                               <w:rPr>
                                 <w:rFonts w:ascii="Open Sans" w:hAnsi="Open Sans" w:cs="Open Sans"/>
-                                <w:color w:val="6F6F6F"/>
                                 <w:sz w:val="20"/>
                                 <w:szCs w:val="20"/>
                               </w:rPr>
@@ -1236,11 +1819,10 @@
                             <w:r>
                               <w:rPr>
                                 <w:rFonts w:ascii="Open Sans" w:hAnsi="Open Sans" w:cs="Open Sans"/>
-                                <w:color w:val="6F6F6F"/>
                                 <w:sz w:val="20"/>
                                 <w:szCs w:val="20"/>
                               </w:rPr>
-                              <w:t xml:space="preserve"> while helping both teams communicate.</w:t>
+                              <w:t xml:space="preserve"> while helping both teams communicate</w:t>
                             </w:r>
                           </w:p>
                           <w:p>
@@ -1256,38 +1838,42 @@
                             <w:r>
                               <w:rPr>
                                 <w:rFonts w:ascii="Open Sans" w:hAnsi="Open Sans" w:cs="Open Sans"/>
-                                <w:color w:val="6F6F6F"/>
                                 <w:sz w:val="20"/>
                                 <w:szCs w:val="20"/>
                               </w:rPr>
-                              <w:t>Programmed EPROMs with OP code</w:t>
-                            </w:r>
-                            <w:r>
-                              <w:rPr>
-                                <w:rFonts w:ascii="Open Sans" w:hAnsi="Open Sans" w:cs="Open Sans"/>
-                                <w:color w:val="6F6F6F"/>
+                              <w:t xml:space="preserve">Programmed EPROMs with </w:t>
+                            </w:r>
+                            <w:r>
+                              <w:rPr>
+                                <w:rFonts w:ascii="Open Sans" w:hAnsi="Open Sans" w:cs="Open Sans"/>
                                 <w:sz w:val="20"/>
                                 <w:szCs w:val="20"/>
                               </w:rPr>
-                              <w:t xml:space="preserve"> (machine level)</w:t>
-                            </w:r>
-                            <w:r>
-                              <w:rPr>
-                                <w:rFonts w:ascii="Open Sans" w:hAnsi="Open Sans" w:cs="Open Sans"/>
-                                <w:color w:val="6F6F6F"/>
+                              <w:t>op</w:t>
+                            </w:r>
+                            <w:r>
+                              <w:rPr>
+                                <w:rFonts w:ascii="Open Sans" w:hAnsi="Open Sans" w:cs="Open Sans"/>
                                 <w:sz w:val="20"/>
                                 <w:szCs w:val="20"/>
                               </w:rPr>
-                              <w:t>.</w:t>
-                            </w:r>
-                            <w:r>
-                              <w:rPr>
-                                <w:rFonts w:ascii="Open Sans" w:hAnsi="Open Sans" w:cs="Open Sans"/>
-                                <w:color w:val="6F6F6F"/>
+                              <w:t>code</w:t>
+                            </w:r>
+                            <w:r>
+                              <w:rPr>
+                                <w:rFonts w:ascii="Open Sans" w:hAnsi="Open Sans" w:cs="Open Sans"/>
                                 <w:sz w:val="20"/>
                                 <w:szCs w:val="20"/>
                               </w:rPr>
-                              <w:t xml:space="preserve"> </w:t>
+                              <w:t>s</w:t>
+                            </w:r>
+                            <w:r>
+                              <w:rPr>
+                                <w:rFonts w:ascii="Open Sans" w:hAnsi="Open Sans" w:cs="Open Sans"/>
+                                <w:sz w:val="20"/>
+                                <w:szCs w:val="20"/>
+                              </w:rPr>
+                              <w:t xml:space="preserve"> (machine level)</w:t>
                             </w:r>
                           </w:p>
                         </w:txbxContent>
@@ -1309,7 +1895,7 @@
           </mc:Choice>
           <mc:Fallback>
             <w:pict>
-              <v:shape w14:anchorId="2CAB5CB9" id="Text Box 50" o:spid="_x0000_s1029" type="#_x0000_t202" style="position:absolute;margin-left:186.5pt;margin-top:6.25pt;width:237.7pt;height:135.75pt;z-index:251657216;visibility:visible;mso-wrap-style:square;mso-width-percent:0;mso-height-percent:0;mso-wrap-distance-left:9pt;mso-wrap-distance-top:0;mso-wrap-distance-right:9pt;mso-wrap-distance-bottom:0;mso-position-horizontal:right;mso-position-horizontal-relative:margin;mso-position-vertical:absolute;mso-position-vertical-relative:text;mso-width-percent:0;mso-height-percent:0;mso-width-relative:page;mso-height-relative:page;v-text-anchor:top" o:gfxdata="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" filled="f" stroked="f">
+              <v:shape w14:anchorId="2CAB5CB9" id="Text Box 50" o:spid="_x0000_s1030" type="#_x0000_t202" style="position:absolute;margin-left:186.5pt;margin-top:6.25pt;width:237.7pt;height:135.75pt;z-index:251657216;visibility:visible;mso-wrap-style:square;mso-width-percent:0;mso-height-percent:0;mso-wrap-distance-left:9pt;mso-wrap-distance-top:0;mso-wrap-distance-right:9pt;mso-wrap-distance-bottom:0;mso-position-horizontal:right;mso-position-horizontal-relative:margin;mso-position-vertical:absolute;mso-position-vertical-relative:text;mso-width-percent:0;mso-height-percent:0;mso-width-relative:page;mso-height-relative:page;v-text-anchor:top" o:gfxdata="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" filled="f" stroked="f">
                 <v:textbox>
                   <w:txbxContent>
                     <w:p>
@@ -1354,7 +1940,6 @@
                         <w:jc w:val="both"/>
                         <w:rPr>
                           <w:rFonts w:ascii="Open Sans" w:hAnsi="Open Sans" w:cs="Open Sans"/>
-                          <w:color w:val="6F6F6F"/>
                           <w:sz w:val="20"/>
                           <w:szCs w:val="20"/>
                         </w:rPr>
@@ -1362,7 +1947,6 @@
                       <w:r>
                         <w:rPr>
                           <w:rFonts w:ascii="Open Sans" w:hAnsi="Open Sans" w:cs="Open Sans"/>
-                          <w:color w:val="6F6F6F"/>
                           <w:sz w:val="20"/>
                           <w:szCs w:val="20"/>
                         </w:rPr>
@@ -1371,7 +1955,6 @@
                       <w:r>
                         <w:rPr>
                           <w:rFonts w:ascii="Open Sans" w:hAnsi="Open Sans" w:cs="Open Sans"/>
-                          <w:color w:val="6F6F6F"/>
                           <w:sz w:val="20"/>
                           <w:szCs w:val="20"/>
                         </w:rPr>
@@ -1380,7 +1963,6 @@
                       <w:r>
                         <w:rPr>
                           <w:rFonts w:ascii="Open Sans" w:hAnsi="Open Sans" w:cs="Open Sans"/>
-                          <w:color w:val="6F6F6F"/>
                           <w:sz w:val="20"/>
                           <w:szCs w:val="20"/>
                         </w:rPr>
@@ -1389,20 +1971,10 @@
                       <w:r>
                         <w:rPr>
                           <w:rFonts w:ascii="Open Sans" w:hAnsi="Open Sans" w:cs="Open Sans"/>
-                          <w:color w:val="6F6F6F"/>
                           <w:sz w:val="20"/>
                           <w:szCs w:val="20"/>
                         </w:rPr>
                         <w:t>bit computer using integrated circuits</w:t>
-                      </w:r>
-                      <w:r>
-                        <w:rPr>
-                          <w:rFonts w:ascii="Open Sans" w:hAnsi="Open Sans" w:cs="Open Sans"/>
-                          <w:color w:val="6F6F6F"/>
-                          <w:sz w:val="20"/>
-                          <w:szCs w:val="20"/>
-                        </w:rPr>
-                        <w:t>.</w:t>
                       </w:r>
                     </w:p>
                     <w:p>
@@ -1416,7 +1988,6 @@
                         <w:jc w:val="both"/>
                         <w:rPr>
                           <w:rFonts w:ascii="Open Sans" w:hAnsi="Open Sans" w:cs="Open Sans"/>
-                          <w:color w:val="6F6F6F"/>
                           <w:sz w:val="20"/>
                           <w:szCs w:val="20"/>
                         </w:rPr>
@@ -1424,7 +1995,6 @@
                       <w:r>
                         <w:rPr>
                           <w:rFonts w:ascii="Open Sans" w:hAnsi="Open Sans" w:cs="Open Sans"/>
-                          <w:color w:val="6F6F6F"/>
                           <w:sz w:val="20"/>
                           <w:szCs w:val="20"/>
                         </w:rPr>
@@ -1433,7 +2003,6 @@
                       <w:r>
                         <w:rPr>
                           <w:rFonts w:ascii="Open Sans" w:hAnsi="Open Sans" w:cs="Open Sans"/>
-                          <w:color w:val="6F6F6F"/>
                           <w:sz w:val="20"/>
                           <w:szCs w:val="20"/>
                         </w:rPr>
@@ -1442,7 +2011,6 @@
                       <w:r>
                         <w:rPr>
                           <w:rFonts w:ascii="Open Sans" w:hAnsi="Open Sans" w:cs="Open Sans"/>
-                          <w:color w:val="6F6F6F"/>
                           <w:sz w:val="20"/>
                           <w:szCs w:val="20"/>
                         </w:rPr>
@@ -1451,11 +2019,10 @@
                       <w:r>
                         <w:rPr>
                           <w:rFonts w:ascii="Open Sans" w:hAnsi="Open Sans" w:cs="Open Sans"/>
-                          <w:color w:val="6F6F6F"/>
                           <w:sz w:val="20"/>
                           <w:szCs w:val="20"/>
                         </w:rPr>
-                        <w:t xml:space="preserve"> while helping both teams communicate.</w:t>
+                        <w:t xml:space="preserve"> while helping both teams communicate</w:t>
                       </w:r>
                     </w:p>
                     <w:p>
@@ -1471,38 +2038,42 @@
                       <w:r>
                         <w:rPr>
                           <w:rFonts w:ascii="Open Sans" w:hAnsi="Open Sans" w:cs="Open Sans"/>
-                          <w:color w:val="6F6F6F"/>
                           <w:sz w:val="20"/>
                           <w:szCs w:val="20"/>
                         </w:rPr>
-                        <w:t>Programmed EPROMs with OP code</w:t>
-                      </w:r>
-                      <w:r>
-                        <w:rPr>
-                          <w:rFonts w:ascii="Open Sans" w:hAnsi="Open Sans" w:cs="Open Sans"/>
-                          <w:color w:val="6F6F6F"/>
+                        <w:t xml:space="preserve">Programmed EPROMs with </w:t>
+                      </w:r>
+                      <w:r>
+                        <w:rPr>
+                          <w:rFonts w:ascii="Open Sans" w:hAnsi="Open Sans" w:cs="Open Sans"/>
                           <w:sz w:val="20"/>
                           <w:szCs w:val="20"/>
                         </w:rPr>
-                        <w:t xml:space="preserve"> (machine level)</w:t>
-                      </w:r>
-                      <w:r>
-                        <w:rPr>
-                          <w:rFonts w:ascii="Open Sans" w:hAnsi="Open Sans" w:cs="Open Sans"/>
-                          <w:color w:val="6F6F6F"/>
+                        <w:t>op</w:t>
+                      </w:r>
+                      <w:r>
+                        <w:rPr>
+                          <w:rFonts w:ascii="Open Sans" w:hAnsi="Open Sans" w:cs="Open Sans"/>
                           <w:sz w:val="20"/>
                           <w:szCs w:val="20"/>
                         </w:rPr>
-                        <w:t>.</w:t>
-                      </w:r>
-                      <w:r>
-                        <w:rPr>
-                          <w:rFonts w:ascii="Open Sans" w:hAnsi="Open Sans" w:cs="Open Sans"/>
-                          <w:color w:val="6F6F6F"/>
+                        <w:t>code</w:t>
+                      </w:r>
+                      <w:r>
+                        <w:rPr>
+                          <w:rFonts w:ascii="Open Sans" w:hAnsi="Open Sans" w:cs="Open Sans"/>
                           <w:sz w:val="20"/>
                           <w:szCs w:val="20"/>
                         </w:rPr>
-                        <w:t xml:space="preserve"> </w:t>
+                        <w:t>s</w:t>
+                      </w:r>
+                      <w:r>
+                        <w:rPr>
+                          <w:rFonts w:ascii="Open Sans" w:hAnsi="Open Sans" w:cs="Open Sans"/>
+                          <w:sz w:val="20"/>
+                          <w:szCs w:val="20"/>
+                        </w:rPr>
+                        <w:t xml:space="preserve"> (machine level)</w:t>
                       </w:r>
                     </w:p>
                   </w:txbxContent>
@@ -1513,6 +2084,11 @@
           </mc:Fallback>
         </mc:AlternateContent>
       </w:r>
+    </w:p>
+    <w:p/>
+    <w:p/>
+    <w:p/>
+    <w:p>
       <w:r>
         <w:rPr>
           <w:noProof/>
@@ -1520,90 +2096,18 @@
         <mc:AlternateContent>
           <mc:Choice Requires="wps">
             <w:drawing>
-              <wp:anchor distT="0" distB="0" distL="114300" distR="114300" simplePos="0" relativeHeight="251683840" behindDoc="0" locked="0" layoutInCell="1" allowOverlap="1" wp14:anchorId="53689986" wp14:editId="339A297D">
+              <wp:anchor distT="0" distB="0" distL="114300" distR="114300" simplePos="0" relativeHeight="251653120" behindDoc="0" locked="0" layoutInCell="1" allowOverlap="1" wp14:anchorId="2EBB066D" wp14:editId="337FAEF7">
                 <wp:simplePos x="0" y="0"/>
                 <wp:positionH relativeFrom="column">
-                  <wp:posOffset>104774</wp:posOffset>
+                  <wp:posOffset>276225</wp:posOffset>
                 </wp:positionH>
                 <wp:positionV relativeFrom="paragraph">
-                  <wp:posOffset>174624</wp:posOffset>
+                  <wp:posOffset>148590</wp:posOffset>
                 </wp:positionV>
-                <wp:extent cx="9525" cy="1038225"/>
-                <wp:effectExtent l="0" t="0" r="28575" b="28575"/>
+                <wp:extent cx="3257550" cy="593725"/>
+                <wp:effectExtent l="0" t="0" r="0" b="0"/>
                 <wp:wrapNone/>
-                <wp:docPr id="7" name="Straight Connector 7"/>
-                <wp:cNvGraphicFramePr/>
-                <a:graphic xmlns:a="http://schemas.openxmlformats.org/drawingml/2006/main">
-                  <a:graphicData uri="http://schemas.microsoft.com/office/word/2010/wordprocessingShape">
-                    <wps:wsp>
-                      <wps:cNvCnPr/>
-                      <wps:spPr>
-                        <a:xfrm>
-                          <a:off x="0" y="0"/>
-                          <a:ext cx="9525" cy="1038225"/>
-                        </a:xfrm>
-                        <a:prstGeom prst="line">
-                          <a:avLst/>
-                        </a:prstGeom>
-                        <a:ln>
-                          <a:solidFill>
-                            <a:srgbClr val="0094CA"/>
-                          </a:solidFill>
-                        </a:ln>
-                      </wps:spPr>
-                      <wps:style>
-                        <a:lnRef idx="1">
-                          <a:schemeClr val="accent1"/>
-                        </a:lnRef>
-                        <a:fillRef idx="0">
-                          <a:schemeClr val="accent1"/>
-                        </a:fillRef>
-                        <a:effectRef idx="0">
-                          <a:schemeClr val="accent1"/>
-                        </a:effectRef>
-                        <a:fontRef idx="minor">
-                          <a:schemeClr val="tx1"/>
-                        </a:fontRef>
-                      </wps:style>
-                      <wps:bodyPr/>
-                    </wps:wsp>
-                  </a:graphicData>
-                </a:graphic>
-                <wp14:sizeRelH relativeFrom="margin">
-                  <wp14:pctWidth>0</wp14:pctWidth>
-                </wp14:sizeRelH>
-                <wp14:sizeRelV relativeFrom="margin">
-                  <wp14:pctHeight>0</wp14:pctHeight>
-                </wp14:sizeRelV>
-              </wp:anchor>
-            </w:drawing>
-          </mc:Choice>
-          <mc:Fallback>
-            <w:pict>
-              <v:line w14:anchorId="3D33DE91" id="Straight Connector 7" o:spid="_x0000_s1026" style="position:absolute;z-index:251683840;visibility:visible;mso-wrap-style:square;mso-width-percent:0;mso-height-percent:0;mso-wrap-distance-left:9pt;mso-wrap-distance-top:0;mso-wrap-distance-right:9pt;mso-wrap-distance-bottom:0;mso-position-horizontal:absolute;mso-position-horizontal-relative:text;mso-position-vertical:absolute;mso-position-vertical-relative:text;mso-width-percent:0;mso-height-percent:0;mso-width-relative:margin;mso-height-relative:margin" from="8.25pt,13.75pt" to="9pt,95.5pt" o:gfxdata="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" strokecolor="#0094ca"/>
-            </w:pict>
-          </mc:Fallback>
-        </mc:AlternateContent>
-      </w:r>
-      <w:r>
-        <w:rPr>
-          <w:noProof/>
-        </w:rPr>
-        <mc:AlternateContent>
-          <mc:Choice Requires="wps">
-            <w:drawing>
-              <wp:anchor distT="0" distB="0" distL="114300" distR="114300" simplePos="0" relativeHeight="251651072" behindDoc="0" locked="0" layoutInCell="1" allowOverlap="1" wp14:anchorId="4C1AEDEF" wp14:editId="46A97413">
-                <wp:simplePos x="0" y="0"/>
-                <wp:positionH relativeFrom="column">
-                  <wp:posOffset>257175</wp:posOffset>
-                </wp:positionH>
-                <wp:positionV relativeFrom="paragraph">
-                  <wp:posOffset>98425</wp:posOffset>
-                </wp:positionV>
-                <wp:extent cx="4086225" cy="1190625"/>
-                <wp:effectExtent l="0" t="0" r="0" b="9525"/>
-                <wp:wrapNone/>
-                <wp:docPr id="44" name="Text Box 36"/>
+                <wp:docPr id="62" name="Text Box 45"/>
                 <wp:cNvGraphicFramePr>
                   <a:graphicFrameLocks xmlns:a="http://schemas.openxmlformats.org/drawingml/2006/main"/>
                 </wp:cNvGraphicFramePr>
@@ -1616,7 +2120,7 @@
                       <wps:spPr bwMode="auto">
                         <a:xfrm>
                           <a:off x="0" y="0"/>
-                          <a:ext cx="4086225" cy="1190625"/>
+                          <a:ext cx="3257550" cy="593725"/>
                         </a:xfrm>
                         <a:prstGeom prst="rect">
                           <a:avLst/>
@@ -1649,14 +2153,13 @@
                         <w:txbxContent>
                           <w:p>
                             <w:pPr>
-                              <w:spacing w:after="0" w:line="240" w:lineRule="auto"/>
-                              <w:jc w:val="both"/>
                               <w:rPr>
                                 <w:rFonts w:ascii="Open Sans" w:hAnsi="Open Sans" w:cs="Open Sans"/>
                                 <w:b/>
                                 <w:bCs/>
-                                <w:sz w:val="24"/>
-                                <w:szCs w:val="24"/>
+                                <w:color w:val="0094CA"/>
+                                <w:sz w:val="28"/>
+                                <w:szCs w:val="28"/>
                               </w:rPr>
                             </w:pPr>
                             <w:r>
@@ -1664,173 +2167,23 @@
                                 <w:rFonts w:ascii="Open Sans" w:hAnsi="Open Sans" w:cs="Open Sans"/>
                                 <w:b/>
                                 <w:bCs/>
-                                <w:sz w:val="24"/>
-                                <w:szCs w:val="24"/>
-                              </w:rPr>
-                              <w:t>Bachelor of Science in Computer Science</w:t>
-                            </w:r>
-                          </w:p>
-                          <w:p>
-                            <w:pPr>
-                              <w:spacing w:after="0" w:line="240" w:lineRule="auto"/>
-                              <w:jc w:val="both"/>
-                              <w:rPr>
-                                <w:rFonts w:ascii="Open Sans" w:hAnsi="Open Sans" w:cs="Open Sans"/>
-                                <w:sz w:val="24"/>
-                                <w:szCs w:val="24"/>
-                              </w:rPr>
-                            </w:pPr>
-                            <w:r>
-                              <w:rPr>
-                                <w:rFonts w:ascii="Open Sans" w:hAnsi="Open Sans" w:cs="Open Sans"/>
-                                <w:sz w:val="24"/>
-                                <w:szCs w:val="24"/>
-                              </w:rPr>
-                              <w:t>Principia</w:t>
-                            </w:r>
-                            <w:r>
-                              <w:rPr>
-                                <w:rFonts w:ascii="Open Sans" w:hAnsi="Open Sans" w:cs="Open Sans"/>
-                                <w:sz w:val="24"/>
-                                <w:szCs w:val="24"/>
-                              </w:rPr>
-                              <w:t xml:space="preserve"> College, </w:t>
-                            </w:r>
-                            <w:r>
-                              <w:rPr>
-                                <w:rFonts w:ascii="Open Sans" w:hAnsi="Open Sans" w:cs="Open Sans"/>
-                                <w:sz w:val="24"/>
-                                <w:szCs w:val="24"/>
-                              </w:rPr>
-                              <w:t>2014-2018</w:t>
-                            </w:r>
-                          </w:p>
-                          <w:p>
-                            <w:pPr>
-                              <w:spacing w:after="0" w:line="240" w:lineRule="auto"/>
-                              <w:jc w:val="both"/>
-                              <w:rPr>
-                                <w:rFonts w:ascii="Open Sans" w:hAnsi="Open Sans" w:cs="Open Sans"/>
-                                <w:sz w:val="24"/>
-                                <w:szCs w:val="24"/>
-                              </w:rPr>
-                            </w:pPr>
+                                <w:color w:val="0094CA"/>
+                                <w:sz w:val="28"/>
+                                <w:szCs w:val="28"/>
+                              </w:rPr>
+                              <w:t xml:space="preserve">Work </w:t>
+                            </w:r>
                             <w:r>
                               <w:rPr>
                                 <w:rFonts w:ascii="Open Sans" w:hAnsi="Open Sans" w:cs="Open Sans"/>
                                 <w:b/>
                                 <w:bCs/>
-                                <w:sz w:val="24"/>
-                                <w:szCs w:val="24"/>
-                              </w:rPr>
-                              <w:t>A</w:t>
-                            </w:r>
-                            <w:r>
-                              <w:rPr>
-                                <w:rFonts w:ascii="Open Sans" w:hAnsi="Open Sans" w:cs="Open Sans"/>
-                                <w:b/>
-                                <w:bCs/>
-                                <w:sz w:val="24"/>
-                                <w:szCs w:val="24"/>
-                              </w:rPr>
-                              <w:t>+(</w:t>
-                            </w:r>
-                            <w:r>
-                              <w:rPr>
-                                <w:rFonts w:ascii="Open Sans" w:hAnsi="Open Sans" w:cs="Open Sans"/>
-                                <w:b/>
-                                <w:bCs/>
-                                <w:sz w:val="24"/>
-                                <w:szCs w:val="24"/>
-                              </w:rPr>
-                              <w:t>PLUS</w:t>
-                            </w:r>
-                            <w:r>
-                              <w:rPr>
-                                <w:rFonts w:ascii="Open Sans" w:hAnsi="Open Sans" w:cs="Open Sans"/>
-                                <w:b/>
-                                <w:bCs/>
-                                <w:sz w:val="24"/>
-                                <w:szCs w:val="24"/>
-                              </w:rPr>
-                              <w:t>)</w:t>
-                            </w:r>
-                            <w:r>
-                              <w:rPr>
-                                <w:rFonts w:ascii="Open Sans" w:hAnsi="Open Sans" w:cs="Open Sans"/>
-                                <w:sz w:val="24"/>
-                                <w:szCs w:val="24"/>
-                              </w:rPr>
-                              <w:t xml:space="preserve"> Certified Technician 2020</w:t>
-                            </w:r>
-                          </w:p>
-                          <w:p>
-                            <w:pPr>
-                              <w:spacing w:after="0" w:line="240" w:lineRule="auto"/>
-                              <w:jc w:val="both"/>
-                              <w:rPr>
-                                <w:rFonts w:ascii="Open Sans" w:hAnsi="Open Sans" w:cs="Open Sans"/>
-                                <w:b/>
-                                <w:bCs/>
-                                <w:sz w:val="24"/>
-                                <w:szCs w:val="24"/>
-                              </w:rPr>
-                            </w:pPr>
-                            <w:r>
-                              <w:rPr>
-                                <w:rFonts w:ascii="Open Sans" w:hAnsi="Open Sans" w:cs="Open Sans"/>
-                                <w:b/>
-                                <w:bCs/>
-                                <w:sz w:val="24"/>
-                                <w:szCs w:val="24"/>
-                              </w:rPr>
-                              <w:t>Fire Science &amp; EMT License</w:t>
-                            </w:r>
-                          </w:p>
-                          <w:p>
-                            <w:pPr>
-                              <w:spacing w:after="0" w:line="240" w:lineRule="auto"/>
-                              <w:jc w:val="both"/>
-                              <w:rPr>
-                                <w:rFonts w:ascii="Open Sans" w:hAnsi="Open Sans" w:cs="Open Sans"/>
-                                <w:sz w:val="24"/>
-                                <w:szCs w:val="24"/>
-                              </w:rPr>
-                            </w:pPr>
-                            <w:r>
-                              <w:rPr>
-                                <w:rFonts w:ascii="Open Sans" w:hAnsi="Open Sans" w:cs="Open Sans"/>
-                                <w:sz w:val="24"/>
-                                <w:szCs w:val="24"/>
-                              </w:rPr>
-                              <w:t>Elgin Community College, 2012-2014</w:t>
-                            </w:r>
-                          </w:p>
-                          <w:p>
-                            <w:pPr>
-                              <w:spacing w:after="0" w:line="240" w:lineRule="auto"/>
-                              <w:jc w:val="both"/>
-                              <w:rPr>
-                                <w:rFonts w:ascii="Open Sans" w:hAnsi="Open Sans" w:cs="Open Sans"/>
-                                <w:b/>
-                                <w:bCs/>
-                                <w:sz w:val="24"/>
-                                <w:szCs w:val="24"/>
-                              </w:rPr>
-                            </w:pPr>
-                          </w:p>
-                          <w:p>
-                            <w:pPr>
-                              <w:jc w:val="both"/>
-                              <w:rPr>
-                                <w:rFonts w:ascii="Open Sans" w:hAnsi="Open Sans" w:cs="Open Sans"/>
-                                <w:b/>
-                                <w:bCs/>
-                                <w:color w:val="6F6F6F"/>
-                                <w:sz w:val="24"/>
-                                <w:szCs w:val="24"/>
-                              </w:rPr>
-                            </w:pPr>
+                                <w:color w:val="0094CA"/>
+                                <w:sz w:val="28"/>
+                                <w:szCs w:val="28"/>
+                              </w:rPr>
+                              <w:t>Experience</w:t>
+                            </w:r>
                           </w:p>
                         </w:txbxContent>
                       </wps:txbx>
@@ -1851,19 +2204,18 @@
           </mc:Choice>
           <mc:Fallback>
             <w:pict>
-              <v:shape w14:anchorId="4C1AEDEF" id="Text Box 36" o:spid="_x0000_s1030" type="#_x0000_t202" style="position:absolute;margin-left:20.25pt;margin-top:7.75pt;width:321.75pt;height:93.75pt;z-index:251651072;visibility:visible;mso-wrap-style:square;mso-width-percent:0;mso-height-percent:0;mso-wrap-distance-left:9pt;mso-wrap-distance-top:0;mso-wrap-distance-right:9pt;mso-wrap-distance-bottom:0;mso-position-horizontal:absolute;mso-position-horizontal-relative:text;mso-position-vertical:absolute;mso-position-vertical-relative:text;mso-width-percent:0;mso-height-percent:0;mso-width-relative:page;mso-height-relative:page;v-text-anchor:top" o:gfxdata="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" filled="f" stroked="f">
+              <v:shape w14:anchorId="2EBB066D" id="Text Box 45" o:spid="_x0000_s1031" type="#_x0000_t202" style="position:absolute;margin-left:21.75pt;margin-top:11.7pt;width:256.5pt;height:46.75pt;z-index:251653120;visibility:visible;mso-wrap-style:square;mso-width-percent:0;mso-height-percent:0;mso-wrap-distance-left:9pt;mso-wrap-distance-top:0;mso-wrap-distance-right:9pt;mso-wrap-distance-bottom:0;mso-position-horizontal:absolute;mso-position-horizontal-relative:text;mso-position-vertical:absolute;mso-position-vertical-relative:text;mso-width-percent:0;mso-height-percent:0;mso-width-relative:page;mso-height-relative:page;v-text-anchor:top" o:gfxdata="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" filled="f" stroked="f">
                 <v:textbox>
                   <w:txbxContent>
                     <w:p>
                       <w:pPr>
-                        <w:spacing w:after="0" w:line="240" w:lineRule="auto"/>
-                        <w:jc w:val="both"/>
                         <w:rPr>
                           <w:rFonts w:ascii="Open Sans" w:hAnsi="Open Sans" w:cs="Open Sans"/>
                           <w:b/>
                           <w:bCs/>
-                          <w:sz w:val="24"/>
-                          <w:szCs w:val="24"/>
+                          <w:color w:val="0094CA"/>
+                          <w:sz w:val="28"/>
+                          <w:szCs w:val="28"/>
                         </w:rPr>
                       </w:pPr>
                       <w:r>
@@ -1871,173 +2223,23 @@
                           <w:rFonts w:ascii="Open Sans" w:hAnsi="Open Sans" w:cs="Open Sans"/>
                           <w:b/>
                           <w:bCs/>
-                          <w:sz w:val="24"/>
-                          <w:szCs w:val="24"/>
-                        </w:rPr>
-                        <w:t>Bachelor of Science in Computer Science</w:t>
-                      </w:r>
-                    </w:p>
-                    <w:p>
-                      <w:pPr>
-                        <w:spacing w:after="0" w:line="240" w:lineRule="auto"/>
-                        <w:jc w:val="both"/>
-                        <w:rPr>
-                          <w:rFonts w:ascii="Open Sans" w:hAnsi="Open Sans" w:cs="Open Sans"/>
-                          <w:sz w:val="24"/>
-                          <w:szCs w:val="24"/>
-                        </w:rPr>
-                      </w:pPr>
-                      <w:r>
-                        <w:rPr>
-                          <w:rFonts w:ascii="Open Sans" w:hAnsi="Open Sans" w:cs="Open Sans"/>
-                          <w:sz w:val="24"/>
-                          <w:szCs w:val="24"/>
-                        </w:rPr>
-                        <w:t>Principia</w:t>
-                      </w:r>
-                      <w:r>
-                        <w:rPr>
-                          <w:rFonts w:ascii="Open Sans" w:hAnsi="Open Sans" w:cs="Open Sans"/>
-                          <w:sz w:val="24"/>
-                          <w:szCs w:val="24"/>
-                        </w:rPr>
-                        <w:t xml:space="preserve"> College, </w:t>
-                      </w:r>
-                      <w:r>
-                        <w:rPr>
-                          <w:rFonts w:ascii="Open Sans" w:hAnsi="Open Sans" w:cs="Open Sans"/>
-                          <w:sz w:val="24"/>
-                          <w:szCs w:val="24"/>
-                        </w:rPr>
-                        <w:t>2014-2018</w:t>
-                      </w:r>
-                    </w:p>
-                    <w:p>
-                      <w:pPr>
-                        <w:spacing w:after="0" w:line="240" w:lineRule="auto"/>
-                        <w:jc w:val="both"/>
-                        <w:rPr>
-                          <w:rFonts w:ascii="Open Sans" w:hAnsi="Open Sans" w:cs="Open Sans"/>
-                          <w:sz w:val="24"/>
-                          <w:szCs w:val="24"/>
-                        </w:rPr>
-                      </w:pPr>
+                          <w:color w:val="0094CA"/>
+                          <w:sz w:val="28"/>
+                          <w:szCs w:val="28"/>
+                        </w:rPr>
+                        <w:t xml:space="preserve">Work </w:t>
+                      </w:r>
                       <w:r>
                         <w:rPr>
                           <w:rFonts w:ascii="Open Sans" w:hAnsi="Open Sans" w:cs="Open Sans"/>
                           <w:b/>
                           <w:bCs/>
-                          <w:sz w:val="24"/>
-                          <w:szCs w:val="24"/>
-                        </w:rPr>
-                        <w:t>A</w:t>
-                      </w:r>
-                      <w:r>
-                        <w:rPr>
-                          <w:rFonts w:ascii="Open Sans" w:hAnsi="Open Sans" w:cs="Open Sans"/>
-                          <w:b/>
-                          <w:bCs/>
-                          <w:sz w:val="24"/>
-                          <w:szCs w:val="24"/>
-                        </w:rPr>
-                        <w:t>+(</w:t>
-                      </w:r>
-                      <w:r>
-                        <w:rPr>
-                          <w:rFonts w:ascii="Open Sans" w:hAnsi="Open Sans" w:cs="Open Sans"/>
-                          <w:b/>
-                          <w:bCs/>
-                          <w:sz w:val="24"/>
-                          <w:szCs w:val="24"/>
-                        </w:rPr>
-                        <w:t>PLUS</w:t>
-                      </w:r>
-                      <w:r>
-                        <w:rPr>
-                          <w:rFonts w:ascii="Open Sans" w:hAnsi="Open Sans" w:cs="Open Sans"/>
-                          <w:b/>
-                          <w:bCs/>
-                          <w:sz w:val="24"/>
-                          <w:szCs w:val="24"/>
-                        </w:rPr>
-                        <w:t>)</w:t>
-                      </w:r>
-                      <w:r>
-                        <w:rPr>
-                          <w:rFonts w:ascii="Open Sans" w:hAnsi="Open Sans" w:cs="Open Sans"/>
-                          <w:sz w:val="24"/>
-                          <w:szCs w:val="24"/>
-                        </w:rPr>
-                        <w:t xml:space="preserve"> Certified Technician 2020</w:t>
-                      </w:r>
-                    </w:p>
-                    <w:p>
-                      <w:pPr>
-                        <w:spacing w:after="0" w:line="240" w:lineRule="auto"/>
-                        <w:jc w:val="both"/>
-                        <w:rPr>
-                          <w:rFonts w:ascii="Open Sans" w:hAnsi="Open Sans" w:cs="Open Sans"/>
-                          <w:b/>
-                          <w:bCs/>
-                          <w:sz w:val="24"/>
-                          <w:szCs w:val="24"/>
-                        </w:rPr>
-                      </w:pPr>
-                      <w:r>
-                        <w:rPr>
-                          <w:rFonts w:ascii="Open Sans" w:hAnsi="Open Sans" w:cs="Open Sans"/>
-                          <w:b/>
-                          <w:bCs/>
-                          <w:sz w:val="24"/>
-                          <w:szCs w:val="24"/>
-                        </w:rPr>
-                        <w:t>Fire Science &amp; EMT License</w:t>
-                      </w:r>
-                    </w:p>
-                    <w:p>
-                      <w:pPr>
-                        <w:spacing w:after="0" w:line="240" w:lineRule="auto"/>
-                        <w:jc w:val="both"/>
-                        <w:rPr>
-                          <w:rFonts w:ascii="Open Sans" w:hAnsi="Open Sans" w:cs="Open Sans"/>
-                          <w:sz w:val="24"/>
-                          <w:szCs w:val="24"/>
-                        </w:rPr>
-                      </w:pPr>
-                      <w:r>
-                        <w:rPr>
-                          <w:rFonts w:ascii="Open Sans" w:hAnsi="Open Sans" w:cs="Open Sans"/>
-                          <w:sz w:val="24"/>
-                          <w:szCs w:val="24"/>
-                        </w:rPr>
-                        <w:t>Elgin Community College, 2012-2014</w:t>
-                      </w:r>
-                    </w:p>
-                    <w:p>
-                      <w:pPr>
-                        <w:spacing w:after="0" w:line="240" w:lineRule="auto"/>
-                        <w:jc w:val="both"/>
-                        <w:rPr>
-                          <w:rFonts w:ascii="Open Sans" w:hAnsi="Open Sans" w:cs="Open Sans"/>
-                          <w:b/>
-                          <w:bCs/>
-                          <w:sz w:val="24"/>
-                          <w:szCs w:val="24"/>
-                        </w:rPr>
-                      </w:pPr>
-                    </w:p>
-                    <w:p>
-                      <w:pPr>
-                        <w:jc w:val="both"/>
-                        <w:rPr>
-                          <w:rFonts w:ascii="Open Sans" w:hAnsi="Open Sans" w:cs="Open Sans"/>
-                          <w:b/>
-                          <w:bCs/>
-                          <w:color w:val="6F6F6F"/>
-                          <w:sz w:val="24"/>
-                          <w:szCs w:val="24"/>
-                        </w:rPr>
-                      </w:pPr>
+                          <w:color w:val="0094CA"/>
+                          <w:sz w:val="28"/>
+                          <w:szCs w:val="28"/>
+                        </w:rPr>
+                        <w:t>Experience</w:t>
+                      </w:r>
                     </w:p>
                   </w:txbxContent>
                 </v:textbox>
@@ -2046,11 +2248,6 @@
           </mc:Fallback>
         </mc:AlternateContent>
       </w:r>
-    </w:p>
-    <w:p/>
-    <w:p/>
-    <w:p/>
-    <w:p>
       <w:r>
         <w:rPr>
           <w:noProof/>
@@ -2058,13 +2255,13 @@
         <mc:AlternateContent>
           <mc:Choice Requires="wps">
             <w:drawing>
-              <wp:anchor distT="0" distB="0" distL="114300" distR="114300" simplePos="0" relativeHeight="251649024" behindDoc="0" locked="0" layoutInCell="1" allowOverlap="1" wp14:anchorId="0A91BD66" wp14:editId="52B70ABC">
+              <wp:anchor distT="0" distB="0" distL="114300" distR="114300" simplePos="0" relativeHeight="251649024" behindDoc="0" locked="0" layoutInCell="1" allowOverlap="1" wp14:anchorId="0A91BD66" wp14:editId="42B456D1">
                 <wp:simplePos x="0" y="0"/>
                 <wp:positionH relativeFrom="margin">
                   <wp:align>left</wp:align>
                 </wp:positionH>
                 <wp:positionV relativeFrom="paragraph">
-                  <wp:posOffset>48260</wp:posOffset>
+                  <wp:posOffset>153035</wp:posOffset>
                 </wp:positionV>
                 <wp:extent cx="240665" cy="276225"/>
                 <wp:effectExtent l="0" t="0" r="6985" b="9525"/>
@@ -2123,171 +2320,12 @@
           </mc:Choice>
           <mc:Fallback>
             <w:pict>
-              <v:shapetype w14:anchorId="2DBB9DB8" id="_x0000_t4" coordsize="21600,21600" o:spt="4" path="m10800,l,10800,10800,21600,21600,10800xe">
+              <v:shapetype w14:anchorId="380C0442" id="_x0000_t4" coordsize="21600,21600" o:spt="4" path="m10800,l,10800,10800,21600,21600,10800xe">
                 <v:stroke joinstyle="miter"/>
                 <v:path gradientshapeok="t" o:connecttype="rect" textboxrect="5400,5400,16200,16200"/>
               </v:shapetype>
-              <v:shape id="AutoShape 33" o:spid="_x0000_s1026" type="#_x0000_t4" style="position:absolute;margin-left:0;margin-top:3.8pt;width:18.95pt;height:21.75pt;z-index:251649024;visibility:visible;mso-wrap-style:square;mso-width-percent:0;mso-height-percent:0;mso-wrap-distance-left:9pt;mso-wrap-distance-top:0;mso-wrap-distance-right:9pt;mso-wrap-distance-bottom:0;mso-position-horizontal:left;mso-position-horizontal-relative:margin;mso-position-vertical:absolute;mso-position-vertical-relative:text;mso-width-percent:0;mso-height-percent:0;mso-width-relative:page;mso-height-relative:page;v-text-anchor:top" o:gfxdata="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" fillcolor="#0094ca" stroked="f">
+              <v:shape id="AutoShape 33" o:spid="_x0000_s1026" type="#_x0000_t4" style="position:absolute;margin-left:0;margin-top:12.05pt;width:18.95pt;height:21.75pt;z-index:251649024;visibility:visible;mso-wrap-style:square;mso-width-percent:0;mso-height-percent:0;mso-wrap-distance-left:9pt;mso-wrap-distance-top:0;mso-wrap-distance-right:9pt;mso-wrap-distance-bottom:0;mso-position-horizontal:left;mso-position-horizontal-relative:margin;mso-position-vertical:absolute;mso-position-vertical-relative:text;mso-width-percent:0;mso-height-percent:0;mso-width-relative:page;mso-height-relative:page;v-text-anchor:top" o:gfxdata="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" fillcolor="#0094ca" stroked="f">
                 <w10:wrap anchorx="margin"/>
-              </v:shape>
-            </w:pict>
-          </mc:Fallback>
-        </mc:AlternateContent>
-      </w:r>
-      <w:r>
-        <w:rPr>
-          <w:noProof/>
-        </w:rPr>
-        <mc:AlternateContent>
-          <mc:Choice Requires="wps">
-            <w:drawing>
-              <wp:anchor distT="0" distB="0" distL="114300" distR="114300" simplePos="0" relativeHeight="251653120" behindDoc="0" locked="0" layoutInCell="1" allowOverlap="1" wp14:anchorId="2EBB066D" wp14:editId="6ACEF513">
-                <wp:simplePos x="0" y="0"/>
-                <wp:positionH relativeFrom="column">
-                  <wp:posOffset>276225</wp:posOffset>
-                </wp:positionH>
-                <wp:positionV relativeFrom="paragraph">
-                  <wp:posOffset>5715</wp:posOffset>
-                </wp:positionV>
-                <wp:extent cx="3257550" cy="593725"/>
-                <wp:effectExtent l="0" t="0" r="0" b="0"/>
-                <wp:wrapNone/>
-                <wp:docPr id="62" name="Text Box 45"/>
-                <wp:cNvGraphicFramePr>
-                  <a:graphicFrameLocks xmlns:a="http://schemas.openxmlformats.org/drawingml/2006/main"/>
-                </wp:cNvGraphicFramePr>
-                <a:graphic xmlns:a="http://schemas.openxmlformats.org/drawingml/2006/main">
-                  <a:graphicData uri="http://schemas.microsoft.com/office/word/2010/wordprocessingShape">
-                    <wps:wsp>
-                      <wps:cNvSpPr txBox="1">
-                        <a:spLocks noChangeArrowheads="1"/>
-                      </wps:cNvSpPr>
-                      <wps:spPr bwMode="auto">
-                        <a:xfrm>
-                          <a:off x="0" y="0"/>
-                          <a:ext cx="3257550" cy="593725"/>
-                        </a:xfrm>
-                        <a:prstGeom prst="rect">
-                          <a:avLst/>
-                        </a:prstGeom>
-                        <a:noFill/>
-                        <a:ln>
-                          <a:noFill/>
-                        </a:ln>
-                        <a:extLst>
-                          <a:ext uri="{909E8E84-426E-40DD-AFC4-6F175D3DCCD1}">
-                            <a14:hiddenFill xmlns:a14="http://schemas.microsoft.com/office/drawing/2010/main">
-                              <a:solidFill>
-                                <a:srgbClr val="FFFFFF"/>
-                              </a:solidFill>
-                            </a14:hiddenFill>
-                          </a:ext>
-                          <a:ext uri="{91240B29-F687-4F45-9708-019B960494DF}">
-                            <a14:hiddenLine xmlns:a14="http://schemas.microsoft.com/office/drawing/2010/main" w="9525">
-                              <a:solidFill>
-                                <a:srgbClr val="000000"/>
-                              </a:solidFill>
-                              <a:miter lim="800000"/>
-                              <a:headEnd/>
-                              <a:tailEnd/>
-                            </a14:hiddenLine>
-                          </a:ext>
-                        </a:extLst>
-                      </wps:spPr>
-                      <wps:txbx>
-                        <w:txbxContent>
-                          <w:p>
-                            <w:pPr>
-                              <w:rPr>
-                                <w:rFonts w:ascii="Open Sans" w:hAnsi="Open Sans" w:cs="Open Sans"/>
-                                <w:b/>
-                                <w:bCs/>
-                                <w:color w:val="0094CA"/>
-                                <w:sz w:val="28"/>
-                                <w:szCs w:val="28"/>
-                              </w:rPr>
-                            </w:pPr>
-                            <w:r>
-                              <w:rPr>
-                                <w:rFonts w:ascii="Open Sans" w:hAnsi="Open Sans" w:cs="Open Sans"/>
-                                <w:b/>
-                                <w:bCs/>
-                                <w:color w:val="0094CA"/>
-                                <w:sz w:val="28"/>
-                                <w:szCs w:val="28"/>
-                              </w:rPr>
-                              <w:t xml:space="preserve">Work </w:t>
-                            </w:r>
-                            <w:r>
-                              <w:rPr>
-                                <w:rFonts w:ascii="Open Sans" w:hAnsi="Open Sans" w:cs="Open Sans"/>
-                                <w:b/>
-                                <w:bCs/>
-                                <w:color w:val="0094CA"/>
-                                <w:sz w:val="28"/>
-                                <w:szCs w:val="28"/>
-                              </w:rPr>
-                              <w:t>Experience</w:t>
-                            </w:r>
-                          </w:p>
-                        </w:txbxContent>
-                      </wps:txbx>
-                      <wps:bodyPr rot="0" vert="horz" wrap="square" lIns="91440" tIns="45720" rIns="91440" bIns="45720" anchor="t" anchorCtr="0" upright="1">
-                        <a:noAutofit/>
-                      </wps:bodyPr>
-                    </wps:wsp>
-                  </a:graphicData>
-                </a:graphic>
-                <wp14:sizeRelH relativeFrom="page">
-                  <wp14:pctWidth>0</wp14:pctWidth>
-                </wp14:sizeRelH>
-                <wp14:sizeRelV relativeFrom="page">
-                  <wp14:pctHeight>0</wp14:pctHeight>
-                </wp14:sizeRelV>
-              </wp:anchor>
-            </w:drawing>
-          </mc:Choice>
-          <mc:Fallback>
-            <w:pict>
-              <v:shape w14:anchorId="2EBB066D" id="Text Box 45" o:spid="_x0000_s1031" type="#_x0000_t202" style="position:absolute;margin-left:21.75pt;margin-top:.45pt;width:256.5pt;height:46.75pt;z-index:251653120;visibility:visible;mso-wrap-style:square;mso-width-percent:0;mso-height-percent:0;mso-wrap-distance-left:9pt;mso-wrap-distance-top:0;mso-wrap-distance-right:9pt;mso-wrap-distance-bottom:0;mso-position-horizontal:absolute;mso-position-horizontal-relative:text;mso-position-vertical:absolute;mso-position-vertical-relative:text;mso-width-percent:0;mso-height-percent:0;mso-width-relative:page;mso-height-relative:page;v-text-anchor:top" o:gfxdata="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" filled="f" stroked="f">
-                <v:textbox>
-                  <w:txbxContent>
-                    <w:p>
-                      <w:pPr>
-                        <w:rPr>
-                          <w:rFonts w:ascii="Open Sans" w:hAnsi="Open Sans" w:cs="Open Sans"/>
-                          <w:b/>
-                          <w:bCs/>
-                          <w:color w:val="0094CA"/>
-                          <w:sz w:val="28"/>
-                          <w:szCs w:val="28"/>
-                        </w:rPr>
-                      </w:pPr>
-                      <w:r>
-                        <w:rPr>
-                          <w:rFonts w:ascii="Open Sans" w:hAnsi="Open Sans" w:cs="Open Sans"/>
-                          <w:b/>
-                          <w:bCs/>
-                          <w:color w:val="0094CA"/>
-                          <w:sz w:val="28"/>
-                          <w:szCs w:val="28"/>
-                        </w:rPr>
-                        <w:t xml:space="preserve">Work </w:t>
-                      </w:r>
-                      <w:r>
-                        <w:rPr>
-                          <w:rFonts w:ascii="Open Sans" w:hAnsi="Open Sans" w:cs="Open Sans"/>
-                          <w:b/>
-                          <w:bCs/>
-                          <w:color w:val="0094CA"/>
-                          <w:sz w:val="28"/>
-                          <w:szCs w:val="28"/>
-                        </w:rPr>
-                        <w:t>Experience</w:t>
-                      </w:r>
-                    </w:p>
-                  </w:txbxContent>
-                </v:textbox>
               </v:shape>
             </w:pict>
           </mc:Fallback>
@@ -2302,15 +2340,15 @@
         <mc:AlternateContent>
           <mc:Choice Requires="wps">
             <w:drawing>
-              <wp:anchor distT="0" distB="0" distL="114300" distR="114300" simplePos="0" relativeHeight="251668480" behindDoc="0" locked="0" layoutInCell="1" allowOverlap="1" wp14:anchorId="1599E7BF" wp14:editId="24531C4A">
+              <wp:anchor distT="0" distB="0" distL="114300" distR="114300" simplePos="0" relativeHeight="251668480" behindDoc="0" locked="0" layoutInCell="1" allowOverlap="1" wp14:anchorId="1599E7BF" wp14:editId="2059F3F5">
                 <wp:simplePos x="0" y="0"/>
                 <wp:positionH relativeFrom="column">
-                  <wp:posOffset>200025</wp:posOffset>
+                  <wp:posOffset>238125</wp:posOffset>
                 </wp:positionH>
                 <wp:positionV relativeFrom="paragraph">
-                  <wp:posOffset>82550</wp:posOffset>
+                  <wp:posOffset>215900</wp:posOffset>
                 </wp:positionV>
-                <wp:extent cx="4103370" cy="866775"/>
+                <wp:extent cx="4103370" cy="1152525"/>
                 <wp:effectExtent l="0" t="0" r="0" b="9525"/>
                 <wp:wrapNone/>
                 <wp:docPr id="71" name="Text Box 47"/>
@@ -2326,7 +2364,7 @@
                       <wps:spPr bwMode="auto">
                         <a:xfrm>
                           <a:off x="0" y="0"/>
-                          <a:ext cx="4103370" cy="866775"/>
+                          <a:ext cx="4103370" cy="1152525"/>
                         </a:xfrm>
                         <a:prstGeom prst="rect">
                           <a:avLst/>
@@ -2417,7 +2455,6 @@
                               <w:jc w:val="both"/>
                               <w:rPr>
                                 <w:rFonts w:ascii="Open Sans" w:hAnsi="Open Sans" w:cs="Open Sans"/>
-                                <w:color w:val="6F6F6F"/>
                                 <w:sz w:val="20"/>
                                 <w:szCs w:val="20"/>
                               </w:rPr>
@@ -2425,92 +2462,26 @@
                             <w:r>
                               <w:rPr>
                                 <w:rFonts w:ascii="Open Sans" w:hAnsi="Open Sans" w:cs="Open Sans"/>
-                                <w:color w:val="6F6F6F"/>
                                 <w:sz w:val="20"/>
                                 <w:szCs w:val="20"/>
                               </w:rPr>
-                              <w:t>Perform maintenance and provide</w:t>
-                            </w:r>
-                            <w:r>
-                              <w:rPr>
-                                <w:rFonts w:ascii="Open Sans" w:hAnsi="Open Sans" w:cs="Open Sans"/>
-                                <w:color w:val="6F6F6F"/>
+                              <w:t>Perform</w:t>
+                            </w:r>
+                            <w:r>
+                              <w:rPr>
+                                <w:rFonts w:ascii="Open Sans" w:hAnsi="Open Sans" w:cs="Open Sans"/>
                                 <w:sz w:val="20"/>
                                 <w:szCs w:val="20"/>
                               </w:rPr>
-                              <w:t>d</w:t>
-                            </w:r>
-                            <w:r>
-                              <w:rPr>
-                                <w:rFonts w:ascii="Open Sans" w:hAnsi="Open Sans" w:cs="Open Sans"/>
-                                <w:color w:val="6F6F6F"/>
+                              <w:t>ed</w:t>
+                            </w:r>
+                            <w:r>
+                              <w:rPr>
+                                <w:rFonts w:ascii="Open Sans" w:hAnsi="Open Sans" w:cs="Open Sans"/>
                                 <w:sz w:val="20"/>
                                 <w:szCs w:val="20"/>
                               </w:rPr>
-                              <w:t xml:space="preserve"> customer support</w:t>
-                            </w:r>
-                            <w:r>
-                              <w:rPr>
-                                <w:rFonts w:ascii="Open Sans" w:hAnsi="Open Sans" w:cs="Open Sans"/>
-                                <w:color w:val="6F6F6F"/>
-                                <w:sz w:val="20"/>
-                                <w:szCs w:val="20"/>
-                              </w:rPr>
-                              <w:t xml:space="preserve"> while d</w:t>
-                            </w:r>
-                            <w:r>
-                              <w:rPr>
-                                <w:rFonts w:ascii="Open Sans" w:hAnsi="Open Sans" w:cs="Open Sans"/>
-                                <w:color w:val="6F6F6F"/>
-                                <w:sz w:val="20"/>
-                                <w:szCs w:val="20"/>
-                              </w:rPr>
-                              <w:t>iagnos</w:t>
-                            </w:r>
-                            <w:r>
-                              <w:rPr>
-                                <w:rFonts w:ascii="Open Sans" w:hAnsi="Open Sans" w:cs="Open Sans"/>
-                                <w:color w:val="6F6F6F"/>
-                                <w:sz w:val="20"/>
-                                <w:szCs w:val="20"/>
-                              </w:rPr>
-                              <w:t>ing</w:t>
-                            </w:r>
-                            <w:r>
-                              <w:rPr>
-                                <w:rFonts w:ascii="Open Sans" w:hAnsi="Open Sans" w:cs="Open Sans"/>
-                                <w:color w:val="6F6F6F"/>
-                                <w:sz w:val="20"/>
-                                <w:szCs w:val="20"/>
-                              </w:rPr>
-                              <w:t xml:space="preserve"> problems </w:t>
-                            </w:r>
-                            <w:r>
-                              <w:rPr>
-                                <w:rFonts w:ascii="Open Sans" w:hAnsi="Open Sans" w:cs="Open Sans"/>
-                                <w:color w:val="6F6F6F"/>
-                                <w:sz w:val="20"/>
-                                <w:szCs w:val="20"/>
-                              </w:rPr>
-                              <w:t>to determine the</w:t>
-                            </w:r>
-                            <w:r>
-                              <w:rPr>
-                                <w:rFonts w:ascii="Open Sans" w:hAnsi="Open Sans" w:cs="Open Sans"/>
-                                <w:color w:val="6F6F6F"/>
-                                <w:sz w:val="20"/>
-                                <w:szCs w:val="20"/>
-                              </w:rPr>
-                              <w:t xml:space="preserve"> </w:t>
-                            </w:r>
-                            <w:r>
-                              <w:rPr>
-                                <w:rFonts w:ascii="Open Sans" w:hAnsi="Open Sans" w:cs="Open Sans"/>
-                                <w:color w:val="6F6F6F"/>
-                                <w:sz w:val="20"/>
-                                <w:szCs w:val="20"/>
-                              </w:rPr>
-                              <w:t>requirements for repair.</w:t>
+                              <w:t xml:space="preserve"> maintenance and provided customer support while diagnosing problems to determine the requirements for repair</w:t>
                             </w:r>
                           </w:p>
                           <w:p>
@@ -2524,19 +2495,62 @@
                               <w:jc w:val="both"/>
                               <w:rPr>
                                 <w:rFonts w:ascii="Open Sans" w:hAnsi="Open Sans" w:cs="Open Sans"/>
+                                <w:sz w:val="20"/>
+                                <w:szCs w:val="20"/>
+                              </w:rPr>
+                            </w:pPr>
+                            <w:r>
+                              <w:rPr>
+                                <w:rFonts w:ascii="Open Sans" w:hAnsi="Open Sans" w:cs="Open Sans"/>
+                                <w:sz w:val="20"/>
+                                <w:szCs w:val="20"/>
+                              </w:rPr>
+                              <w:t>Integrated with in</w:t>
+                            </w:r>
+                            <w:r>
+                              <w:rPr>
+                                <w:rFonts w:ascii="Open Sans" w:hAnsi="Open Sans" w:cs="Open Sans"/>
+                                <w:sz w:val="20"/>
+                                <w:szCs w:val="20"/>
+                              </w:rPr>
+                              <w:t>-</w:t>
+                            </w:r>
+                            <w:r>
+                              <w:rPr>
+                                <w:rFonts w:ascii="Open Sans" w:hAnsi="Open Sans" w:cs="Open Sans"/>
+                                <w:sz w:val="20"/>
+                                <w:szCs w:val="20"/>
+                              </w:rPr>
+                              <w:t>house software to maintain records of repairs</w:t>
+                            </w:r>
+                          </w:p>
+                          <w:p>
+                            <w:pPr>
+                              <w:pStyle w:val="ListParagraph"/>
+                              <w:numPr>
+                                <w:ilvl w:val="0"/>
+                                <w:numId w:val="8"/>
+                              </w:numPr>
+                              <w:spacing w:after="0" w:line="240" w:lineRule="auto"/>
+                              <w:jc w:val="both"/>
+                              <w:rPr>
+                                <w:rFonts w:ascii="Open Sans" w:hAnsi="Open Sans" w:cs="Open Sans"/>
                                 <w:color w:val="6F6F6F"/>
                                 <w:sz w:val="20"/>
                                 <w:szCs w:val="20"/>
                               </w:rPr>
                             </w:pPr>
                             <w:r>
-                              <w:rPr>
-                                <w:rFonts w:ascii="Open Sans" w:hAnsi="Open Sans" w:cs="Open Sans"/>
-                                <w:color w:val="6F6F6F"/>
-                                <w:sz w:val="20"/>
-                                <w:szCs w:val="20"/>
-                              </w:rPr>
-                              <w:t>Integrated with in house software to maintain records of repairs.</w:t>
+                              <w:t xml:space="preserve">Provided premium customer service with a full range of technical troubleshooting services for their workstations and </w:t>
+                            </w:r>
+                            <w:r>
+                              <w:t>custom-built</w:t>
+                            </w:r>
+                            <w:r>
+                              <w:t xml:space="preserve"> </w:t>
+                            </w:r>
+                            <w:r>
+                              <w:t>computers</w:t>
                             </w:r>
                           </w:p>
                         </w:txbxContent>
@@ -2558,7 +2572,7 @@
           </mc:Choice>
           <mc:Fallback>
             <w:pict>
-              <v:shape w14:anchorId="1599E7BF" id="Text Box 47" o:spid="_x0000_s1032" type="#_x0000_t202" style="position:absolute;margin-left:15.75pt;margin-top:6.5pt;width:323.1pt;height:68.25pt;z-index:251668480;visibility:visible;mso-wrap-style:square;mso-width-percent:0;mso-height-percent:0;mso-wrap-distance-left:9pt;mso-wrap-distance-top:0;mso-wrap-distance-right:9pt;mso-wrap-distance-bottom:0;mso-position-horizontal:absolute;mso-position-horizontal-relative:text;mso-position-vertical:absolute;mso-position-vertical-relative:text;mso-width-percent:0;mso-height-percent:0;mso-width-relative:page;mso-height-relative:page;v-text-anchor:top" o:gfxdata="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" filled="f" stroked="f">
+              <v:shape w14:anchorId="1599E7BF" id="Text Box 47" o:spid="_x0000_s1032" type="#_x0000_t202" style="position:absolute;margin-left:18.75pt;margin-top:17pt;width:323.1pt;height:90.75pt;z-index:251668480;visibility:visible;mso-wrap-style:square;mso-width-percent:0;mso-height-percent:0;mso-wrap-distance-left:9pt;mso-wrap-distance-top:0;mso-wrap-distance-right:9pt;mso-wrap-distance-bottom:0;mso-position-horizontal:absolute;mso-position-horizontal-relative:text;mso-position-vertical:absolute;mso-position-vertical-relative:text;mso-width-percent:0;mso-height-percent:0;mso-width-relative:page;mso-height-relative:page;v-text-anchor:top" o:gfxdata="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" filled="f" stroked="f">
                 <v:textbox>
                   <w:txbxContent>
                     <w:p>
@@ -2621,7 +2635,6 @@
                         <w:jc w:val="both"/>
                         <w:rPr>
                           <w:rFonts w:ascii="Open Sans" w:hAnsi="Open Sans" w:cs="Open Sans"/>
-                          <w:color w:val="6F6F6F"/>
                           <w:sz w:val="20"/>
                           <w:szCs w:val="20"/>
                         </w:rPr>
@@ -2629,92 +2642,26 @@
                       <w:r>
                         <w:rPr>
                           <w:rFonts w:ascii="Open Sans" w:hAnsi="Open Sans" w:cs="Open Sans"/>
-                          <w:color w:val="6F6F6F"/>
                           <w:sz w:val="20"/>
                           <w:szCs w:val="20"/>
                         </w:rPr>
-                        <w:t>Perform maintenance and provide</w:t>
-                      </w:r>
-                      <w:r>
-                        <w:rPr>
-                          <w:rFonts w:ascii="Open Sans" w:hAnsi="Open Sans" w:cs="Open Sans"/>
-                          <w:color w:val="6F6F6F"/>
+                        <w:t>Perform</w:t>
+                      </w:r>
+                      <w:r>
+                        <w:rPr>
+                          <w:rFonts w:ascii="Open Sans" w:hAnsi="Open Sans" w:cs="Open Sans"/>
                           <w:sz w:val="20"/>
                           <w:szCs w:val="20"/>
                         </w:rPr>
-                        <w:t>d</w:t>
-                      </w:r>
-                      <w:r>
-                        <w:rPr>
-                          <w:rFonts w:ascii="Open Sans" w:hAnsi="Open Sans" w:cs="Open Sans"/>
-                          <w:color w:val="6F6F6F"/>
+                        <w:t>ed</w:t>
+                      </w:r>
+                      <w:r>
+                        <w:rPr>
+                          <w:rFonts w:ascii="Open Sans" w:hAnsi="Open Sans" w:cs="Open Sans"/>
                           <w:sz w:val="20"/>
                           <w:szCs w:val="20"/>
                         </w:rPr>
-                        <w:t xml:space="preserve"> customer support</w:t>
-                      </w:r>
-                      <w:r>
-                        <w:rPr>
-                          <w:rFonts w:ascii="Open Sans" w:hAnsi="Open Sans" w:cs="Open Sans"/>
-                          <w:color w:val="6F6F6F"/>
-                          <w:sz w:val="20"/>
-                          <w:szCs w:val="20"/>
-                        </w:rPr>
-                        <w:t xml:space="preserve"> while d</w:t>
-                      </w:r>
-                      <w:r>
-                        <w:rPr>
-                          <w:rFonts w:ascii="Open Sans" w:hAnsi="Open Sans" w:cs="Open Sans"/>
-                          <w:color w:val="6F6F6F"/>
-                          <w:sz w:val="20"/>
-                          <w:szCs w:val="20"/>
-                        </w:rPr>
-                        <w:t>iagnos</w:t>
-                      </w:r>
-                      <w:r>
-                        <w:rPr>
-                          <w:rFonts w:ascii="Open Sans" w:hAnsi="Open Sans" w:cs="Open Sans"/>
-                          <w:color w:val="6F6F6F"/>
-                          <w:sz w:val="20"/>
-                          <w:szCs w:val="20"/>
-                        </w:rPr>
-                        <w:t>ing</w:t>
-                      </w:r>
-                      <w:r>
-                        <w:rPr>
-                          <w:rFonts w:ascii="Open Sans" w:hAnsi="Open Sans" w:cs="Open Sans"/>
-                          <w:color w:val="6F6F6F"/>
-                          <w:sz w:val="20"/>
-                          <w:szCs w:val="20"/>
-                        </w:rPr>
-                        <w:t xml:space="preserve"> problems </w:t>
-                      </w:r>
-                      <w:r>
-                        <w:rPr>
-                          <w:rFonts w:ascii="Open Sans" w:hAnsi="Open Sans" w:cs="Open Sans"/>
-                          <w:color w:val="6F6F6F"/>
-                          <w:sz w:val="20"/>
-                          <w:szCs w:val="20"/>
-                        </w:rPr>
-                        <w:t>to determine the</w:t>
-                      </w:r>
-                      <w:r>
-                        <w:rPr>
-                          <w:rFonts w:ascii="Open Sans" w:hAnsi="Open Sans" w:cs="Open Sans"/>
-                          <w:color w:val="6F6F6F"/>
-                          <w:sz w:val="20"/>
-                          <w:szCs w:val="20"/>
-                        </w:rPr>
-                        <w:t xml:space="preserve"> </w:t>
-                      </w:r>
-                      <w:r>
-                        <w:rPr>
-                          <w:rFonts w:ascii="Open Sans" w:hAnsi="Open Sans" w:cs="Open Sans"/>
-                          <w:color w:val="6F6F6F"/>
-                          <w:sz w:val="20"/>
-                          <w:szCs w:val="20"/>
-                        </w:rPr>
-                        <w:t>requirements for repair.</w:t>
+                        <w:t xml:space="preserve"> maintenance and provided customer support while diagnosing problems to determine the requirements for repair</w:t>
                       </w:r>
                     </w:p>
                     <w:p>
@@ -2728,19 +2675,62 @@
                         <w:jc w:val="both"/>
                         <w:rPr>
                           <w:rFonts w:ascii="Open Sans" w:hAnsi="Open Sans" w:cs="Open Sans"/>
+                          <w:sz w:val="20"/>
+                          <w:szCs w:val="20"/>
+                        </w:rPr>
+                      </w:pPr>
+                      <w:r>
+                        <w:rPr>
+                          <w:rFonts w:ascii="Open Sans" w:hAnsi="Open Sans" w:cs="Open Sans"/>
+                          <w:sz w:val="20"/>
+                          <w:szCs w:val="20"/>
+                        </w:rPr>
+                        <w:t>Integrated with in</w:t>
+                      </w:r>
+                      <w:r>
+                        <w:rPr>
+                          <w:rFonts w:ascii="Open Sans" w:hAnsi="Open Sans" w:cs="Open Sans"/>
+                          <w:sz w:val="20"/>
+                          <w:szCs w:val="20"/>
+                        </w:rPr>
+                        <w:t>-</w:t>
+                      </w:r>
+                      <w:r>
+                        <w:rPr>
+                          <w:rFonts w:ascii="Open Sans" w:hAnsi="Open Sans" w:cs="Open Sans"/>
+                          <w:sz w:val="20"/>
+                          <w:szCs w:val="20"/>
+                        </w:rPr>
+                        <w:t>house software to maintain records of repairs</w:t>
+                      </w:r>
+                    </w:p>
+                    <w:p>
+                      <w:pPr>
+                        <w:pStyle w:val="ListParagraph"/>
+                        <w:numPr>
+                          <w:ilvl w:val="0"/>
+                          <w:numId w:val="8"/>
+                        </w:numPr>
+                        <w:spacing w:after="0" w:line="240" w:lineRule="auto"/>
+                        <w:jc w:val="both"/>
+                        <w:rPr>
+                          <w:rFonts w:ascii="Open Sans" w:hAnsi="Open Sans" w:cs="Open Sans"/>
                           <w:color w:val="6F6F6F"/>
                           <w:sz w:val="20"/>
                           <w:szCs w:val="20"/>
                         </w:rPr>
                       </w:pPr>
                       <w:r>
-                        <w:rPr>
-                          <w:rFonts w:ascii="Open Sans" w:hAnsi="Open Sans" w:cs="Open Sans"/>
-                          <w:color w:val="6F6F6F"/>
-                          <w:sz w:val="20"/>
-                          <w:szCs w:val="20"/>
-                        </w:rPr>
-                        <w:t>Integrated with in house software to maintain records of repairs.</w:t>
+                        <w:t xml:space="preserve">Provided premium customer service with a full range of technical troubleshooting services for their workstations and </w:t>
+                      </w:r>
+                      <w:r>
+                        <w:t>custom-built</w:t>
+                      </w:r>
+                      <w:r>
+                        <w:t xml:space="preserve"> </w:t>
+                      </w:r>
+                      <w:r>
+                        <w:t>computers</w:t>
                       </w:r>
                     </w:p>
                   </w:txbxContent>
@@ -2874,7 +2864,6 @@
                               <w:jc w:val="both"/>
                               <w:rPr>
                                 <w:rFonts w:ascii="Open Sans" w:hAnsi="Open Sans" w:cs="Open Sans"/>
-                                <w:color w:val="6F6F6F"/>
                                 <w:sz w:val="20"/>
                                 <w:szCs w:val="20"/>
                               </w:rPr>
@@ -2882,7 +2871,6 @@
                             <w:r>
                               <w:rPr>
                                 <w:rFonts w:ascii="Open Sans" w:hAnsi="Open Sans" w:cs="Open Sans"/>
-                                <w:color w:val="6F6F6F"/>
                                 <w:sz w:val="20"/>
                                 <w:szCs w:val="20"/>
                               </w:rPr>
@@ -2891,7 +2879,6 @@
                             <w:r>
                               <w:rPr>
                                 <w:rFonts w:ascii="Open Sans" w:hAnsi="Open Sans" w:cs="Open Sans"/>
-                                <w:color w:val="6F6F6F"/>
                                 <w:sz w:val="20"/>
                                 <w:szCs w:val="20"/>
                               </w:rPr>
@@ -2900,7 +2887,6 @@
                             <w:r>
                               <w:rPr>
                                 <w:rFonts w:ascii="Open Sans" w:hAnsi="Open Sans" w:cs="Open Sans"/>
-                                <w:color w:val="6F6F6F"/>
                                 <w:sz w:val="20"/>
                                 <w:szCs w:val="20"/>
                               </w:rPr>
@@ -2909,7 +2895,6 @@
                             <w:r>
                               <w:rPr>
                                 <w:rFonts w:ascii="Open Sans" w:hAnsi="Open Sans" w:cs="Open Sans"/>
-                                <w:color w:val="6F6F6F"/>
                                 <w:sz w:val="20"/>
                                 <w:szCs w:val="20"/>
                               </w:rPr>
@@ -2918,7 +2903,6 @@
                             <w:r>
                               <w:rPr>
                                 <w:rFonts w:ascii="Open Sans" w:hAnsi="Open Sans" w:cs="Open Sans"/>
-                                <w:color w:val="6F6F6F"/>
                                 <w:sz w:val="20"/>
                                 <w:szCs w:val="20"/>
                               </w:rPr>
@@ -2927,7 +2911,6 @@
                             <w:r>
                               <w:rPr>
                                 <w:rFonts w:ascii="Open Sans" w:hAnsi="Open Sans" w:cs="Open Sans"/>
-                                <w:color w:val="6F6F6F"/>
                                 <w:sz w:val="20"/>
                                 <w:szCs w:val="20"/>
                               </w:rPr>
@@ -2936,7 +2919,6 @@
                             <w:r>
                               <w:rPr>
                                 <w:rFonts w:ascii="Open Sans" w:hAnsi="Open Sans" w:cs="Open Sans"/>
-                                <w:color w:val="6F6F6F"/>
                                 <w:sz w:val="20"/>
                                 <w:szCs w:val="20"/>
                               </w:rPr>
@@ -2945,7 +2927,6 @@
                             <w:r>
                               <w:rPr>
                                 <w:rFonts w:ascii="Open Sans" w:hAnsi="Open Sans" w:cs="Open Sans"/>
-                                <w:color w:val="6F6F6F"/>
                                 <w:sz w:val="20"/>
                                 <w:szCs w:val="20"/>
                               </w:rPr>
@@ -2954,20 +2935,10 @@
                             <w:r>
                               <w:rPr>
                                 <w:rFonts w:ascii="Open Sans" w:hAnsi="Open Sans" w:cs="Open Sans"/>
-                                <w:color w:val="6F6F6F"/>
                                 <w:sz w:val="20"/>
                                 <w:szCs w:val="20"/>
                               </w:rPr>
                               <w:t>assembly</w:t>
-                            </w:r>
-                            <w:r>
-                              <w:rPr>
-                                <w:rFonts w:ascii="Open Sans" w:hAnsi="Open Sans" w:cs="Open Sans"/>
-                                <w:color w:val="6F6F6F"/>
-                                <w:sz w:val="20"/>
-                                <w:szCs w:val="20"/>
-                              </w:rPr>
-                              <w:t>.</w:t>
                             </w:r>
                           </w:p>
                           <w:p/>
@@ -3055,7 +3026,6 @@
                         <w:jc w:val="both"/>
                         <w:rPr>
                           <w:rFonts w:ascii="Open Sans" w:hAnsi="Open Sans" w:cs="Open Sans"/>
-                          <w:color w:val="6F6F6F"/>
                           <w:sz w:val="20"/>
                           <w:szCs w:val="20"/>
                         </w:rPr>
@@ -3063,7 +3033,6 @@
                       <w:r>
                         <w:rPr>
                           <w:rFonts w:ascii="Open Sans" w:hAnsi="Open Sans" w:cs="Open Sans"/>
-                          <w:color w:val="6F6F6F"/>
                           <w:sz w:val="20"/>
                           <w:szCs w:val="20"/>
                         </w:rPr>
@@ -3072,7 +3041,6 @@
                       <w:r>
                         <w:rPr>
                           <w:rFonts w:ascii="Open Sans" w:hAnsi="Open Sans" w:cs="Open Sans"/>
-                          <w:color w:val="6F6F6F"/>
                           <w:sz w:val="20"/>
                           <w:szCs w:val="20"/>
                         </w:rPr>
@@ -3081,7 +3049,6 @@
                       <w:r>
                         <w:rPr>
                           <w:rFonts w:ascii="Open Sans" w:hAnsi="Open Sans" w:cs="Open Sans"/>
-                          <w:color w:val="6F6F6F"/>
                           <w:sz w:val="20"/>
                           <w:szCs w:val="20"/>
                         </w:rPr>
@@ -3090,7 +3057,6 @@
                       <w:r>
                         <w:rPr>
                           <w:rFonts w:ascii="Open Sans" w:hAnsi="Open Sans" w:cs="Open Sans"/>
-                          <w:color w:val="6F6F6F"/>
                           <w:sz w:val="20"/>
                           <w:szCs w:val="20"/>
                         </w:rPr>
@@ -3099,7 +3065,6 @@
                       <w:r>
                         <w:rPr>
                           <w:rFonts w:ascii="Open Sans" w:hAnsi="Open Sans" w:cs="Open Sans"/>
-                          <w:color w:val="6F6F6F"/>
                           <w:sz w:val="20"/>
                           <w:szCs w:val="20"/>
                         </w:rPr>
@@ -3108,7 +3073,6 @@
                       <w:r>
                         <w:rPr>
                           <w:rFonts w:ascii="Open Sans" w:hAnsi="Open Sans" w:cs="Open Sans"/>
-                          <w:color w:val="6F6F6F"/>
                           <w:sz w:val="20"/>
                           <w:szCs w:val="20"/>
                         </w:rPr>
@@ -3117,7 +3081,6 @@
                       <w:r>
                         <w:rPr>
                           <w:rFonts w:ascii="Open Sans" w:hAnsi="Open Sans" w:cs="Open Sans"/>
-                          <w:color w:val="6F6F6F"/>
                           <w:sz w:val="20"/>
                           <w:szCs w:val="20"/>
                         </w:rPr>
@@ -3126,7 +3089,6 @@
                       <w:r>
                         <w:rPr>
                           <w:rFonts w:ascii="Open Sans" w:hAnsi="Open Sans" w:cs="Open Sans"/>
-                          <w:color w:val="6F6F6F"/>
                           <w:sz w:val="20"/>
                           <w:szCs w:val="20"/>
                         </w:rPr>
@@ -3135,20 +3097,10 @@
                       <w:r>
                         <w:rPr>
                           <w:rFonts w:ascii="Open Sans" w:hAnsi="Open Sans" w:cs="Open Sans"/>
-                          <w:color w:val="6F6F6F"/>
                           <w:sz w:val="20"/>
                           <w:szCs w:val="20"/>
                         </w:rPr>
                         <w:t>assembly</w:t>
-                      </w:r>
-                      <w:r>
-                        <w:rPr>
-                          <w:rFonts w:ascii="Open Sans" w:hAnsi="Open Sans" w:cs="Open Sans"/>
-                          <w:color w:val="6F6F6F"/>
-                          <w:sz w:val="20"/>
-                          <w:szCs w:val="20"/>
-                        </w:rPr>
-                        <w:t>.</w:t>
                       </w:r>
                     </w:p>
                     <w:p/>
@@ -3246,13 +3198,781 @@
         <mc:AlternateContent>
           <mc:Choice Requires="wps">
             <w:drawing>
-              <wp:anchor distT="0" distB="0" distL="114300" distR="114300" simplePos="0" relativeHeight="251654144" behindDoc="0" locked="0" layoutInCell="1" allowOverlap="1" wp14:anchorId="0AE06BE6" wp14:editId="4B46BE78">
+              <wp:anchor distT="0" distB="0" distL="114300" distR="114300" simplePos="0" relativeHeight="251669504" behindDoc="0" locked="0" layoutInCell="1" allowOverlap="1" wp14:anchorId="4426112A" wp14:editId="32AC5EA8">
                 <wp:simplePos x="0" y="0"/>
                 <wp:positionH relativeFrom="column">
-                  <wp:posOffset>200025</wp:posOffset>
+                  <wp:posOffset>231140</wp:posOffset>
                 </wp:positionH>
                 <wp:positionV relativeFrom="paragraph">
-                  <wp:posOffset>721360</wp:posOffset>
+                  <wp:posOffset>3655695</wp:posOffset>
+                </wp:positionV>
+                <wp:extent cx="4100830" cy="1152525"/>
+                <wp:effectExtent l="0" t="0" r="0" b="9525"/>
+                <wp:wrapNone/>
+                <wp:docPr id="72" name="Text Box 47"/>
+                <wp:cNvGraphicFramePr>
+                  <a:graphicFrameLocks xmlns:a="http://schemas.openxmlformats.org/drawingml/2006/main"/>
+                </wp:cNvGraphicFramePr>
+                <a:graphic xmlns:a="http://schemas.openxmlformats.org/drawingml/2006/main">
+                  <a:graphicData uri="http://schemas.microsoft.com/office/word/2010/wordprocessingShape">
+                    <wps:wsp>
+                      <wps:cNvSpPr txBox="1">
+                        <a:spLocks noChangeArrowheads="1"/>
+                      </wps:cNvSpPr>
+                      <wps:spPr bwMode="auto">
+                        <a:xfrm>
+                          <a:off x="0" y="0"/>
+                          <a:ext cx="4100830" cy="1152525"/>
+                        </a:xfrm>
+                        <a:prstGeom prst="rect">
+                          <a:avLst/>
+                        </a:prstGeom>
+                        <a:noFill/>
+                        <a:ln>
+                          <a:noFill/>
+                        </a:ln>
+                        <a:extLst>
+                          <a:ext uri="{909E8E84-426E-40DD-AFC4-6F175D3DCCD1}">
+                            <a14:hiddenFill xmlns:a14="http://schemas.microsoft.com/office/drawing/2010/main">
+                              <a:solidFill>
+                                <a:srgbClr val="FFFFFF"/>
+                              </a:solidFill>
+                            </a14:hiddenFill>
+                          </a:ext>
+                          <a:ext uri="{91240B29-F687-4F45-9708-019B960494DF}">
+                            <a14:hiddenLine xmlns:a14="http://schemas.microsoft.com/office/drawing/2010/main" w="9525">
+                              <a:solidFill>
+                                <a:srgbClr val="000000"/>
+                              </a:solidFill>
+                              <a:miter lim="800000"/>
+                              <a:headEnd/>
+                              <a:tailEnd/>
+                            </a14:hiddenLine>
+                          </a:ext>
+                        </a:extLst>
+                      </wps:spPr>
+                      <wps:txbx>
+                        <w:txbxContent>
+                          <w:p>
+                            <w:pPr>
+                              <w:spacing w:after="0" w:line="240" w:lineRule="auto"/>
+                              <w:jc w:val="both"/>
+                              <w:rPr>
+                                <w:rFonts w:ascii="Open Sans" w:hAnsi="Open Sans" w:cs="Open Sans"/>
+                                <w:sz w:val="24"/>
+                                <w:szCs w:val="24"/>
+                              </w:rPr>
+                            </w:pPr>
+                            <w:r>
+                              <w:rPr>
+                                <w:rFonts w:ascii="Open Sans" w:hAnsi="Open Sans" w:cs="Open Sans"/>
+                                <w:b/>
+                                <w:bCs/>
+                                <w:sz w:val="24"/>
+                                <w:szCs w:val="24"/>
+                              </w:rPr>
+                              <w:t xml:space="preserve">3D Printer Teaching Assistant           </w:t>
+                            </w:r>
+                            <w:r>
+                              <w:rPr>
+                                <w:rFonts w:ascii="Open Sans" w:hAnsi="Open Sans" w:cs="Open Sans"/>
+                                <w:sz w:val="24"/>
+                                <w:szCs w:val="24"/>
+                              </w:rPr>
+                              <w:t>2017</w:t>
+                            </w:r>
+                            <w:r>
+                              <w:rPr>
+                                <w:rFonts w:ascii="Open Sans" w:hAnsi="Open Sans" w:cs="Open Sans"/>
+                                <w:sz w:val="24"/>
+                                <w:szCs w:val="24"/>
+                              </w:rPr>
+                              <w:t xml:space="preserve">-2018 </w:t>
+                            </w:r>
+                            <w:r>
+                              <w:rPr>
+                                <w:rFonts w:ascii="Open Sans" w:hAnsi="Open Sans" w:cs="Open Sans"/>
+                                <w:b/>
+                                <w:bCs/>
+                                <w:sz w:val="24"/>
+                                <w:szCs w:val="24"/>
+                              </w:rPr>
+                              <w:t>Principia</w:t>
+                            </w:r>
+                            <w:r>
+                              <w:rPr>
+                                <w:rFonts w:ascii="Open Sans" w:hAnsi="Open Sans" w:cs="Open Sans"/>
+                                <w:b/>
+                                <w:bCs/>
+                                <w:sz w:val="24"/>
+                                <w:szCs w:val="24"/>
+                              </w:rPr>
+                              <w:t xml:space="preserve"> </w:t>
+                            </w:r>
+                          </w:p>
+                          <w:p>
+                            <w:pPr>
+                              <w:pStyle w:val="ListParagraph"/>
+                              <w:numPr>
+                                <w:ilvl w:val="0"/>
+                                <w:numId w:val="3"/>
+                              </w:numPr>
+                              <w:spacing w:after="0" w:line="240" w:lineRule="auto"/>
+                              <w:jc w:val="both"/>
+                              <w:rPr>
+                                <w:rFonts w:ascii="Open Sans" w:hAnsi="Open Sans" w:cs="Open Sans"/>
+                                <w:sz w:val="20"/>
+                                <w:szCs w:val="20"/>
+                              </w:rPr>
+                            </w:pPr>
+                            <w:r>
+                              <w:rPr>
+                                <w:rFonts w:ascii="Open Sans" w:hAnsi="Open Sans" w:cs="Open Sans"/>
+                                <w:sz w:val="20"/>
+                                <w:szCs w:val="20"/>
+                              </w:rPr>
+                              <w:t xml:space="preserve">Wrote technical </w:t>
+                            </w:r>
+                            <w:r>
+                              <w:rPr>
+                                <w:rFonts w:ascii="Open Sans" w:hAnsi="Open Sans" w:cs="Open Sans"/>
+                                <w:sz w:val="20"/>
+                                <w:szCs w:val="20"/>
+                              </w:rPr>
+                              <w:t xml:space="preserve">documents facilitating the operation </w:t>
+                            </w:r>
+                            <w:r>
+                              <w:rPr>
+                                <w:rFonts w:ascii="Open Sans" w:hAnsi="Open Sans" w:cs="Open Sans"/>
+                                <w:sz w:val="20"/>
+                                <w:szCs w:val="20"/>
+                              </w:rPr>
+                              <w:t xml:space="preserve">of </w:t>
+                            </w:r>
+                            <w:r>
+                              <w:rPr>
+                                <w:rFonts w:ascii="Open Sans" w:hAnsi="Open Sans" w:cs="Open Sans"/>
+                                <w:sz w:val="20"/>
+                                <w:szCs w:val="20"/>
+                              </w:rPr>
+                              <w:t xml:space="preserve">various modeling programs such as Blender, AutoCAD and </w:t>
+                            </w:r>
+                            <w:proofErr w:type="spellStart"/>
+                            <w:r>
+                              <w:rPr>
+                                <w:rFonts w:ascii="Open Sans" w:hAnsi="Open Sans" w:cs="Open Sans"/>
+                                <w:sz w:val="20"/>
+                                <w:szCs w:val="20"/>
+                              </w:rPr>
+                              <w:t>FreeCAD</w:t>
+                            </w:r>
+                            <w:proofErr w:type="spellEnd"/>
+                          </w:p>
+                          <w:p>
+                            <w:pPr>
+                              <w:pStyle w:val="ListParagraph"/>
+                              <w:numPr>
+                                <w:ilvl w:val="0"/>
+                                <w:numId w:val="3"/>
+                              </w:numPr>
+                              <w:spacing w:after="0" w:line="240" w:lineRule="auto"/>
+                              <w:jc w:val="both"/>
+                              <w:rPr>
+                                <w:rFonts w:ascii="Open Sans" w:hAnsi="Open Sans" w:cs="Open Sans"/>
+                                <w:sz w:val="20"/>
+                                <w:szCs w:val="20"/>
+                              </w:rPr>
+                            </w:pPr>
+                            <w:r>
+                              <w:rPr>
+                                <w:rFonts w:ascii="Open Sans" w:hAnsi="Open Sans" w:cs="Open Sans"/>
+                                <w:sz w:val="20"/>
+                                <w:szCs w:val="20"/>
+                              </w:rPr>
+                              <w:t>Modeled objects to be 3D printed on custom buil</w:t>
+                            </w:r>
+                            <w:r>
+                              <w:rPr>
+                                <w:rFonts w:ascii="Open Sans" w:hAnsi="Open Sans" w:cs="Open Sans"/>
+                                <w:sz w:val="20"/>
+                                <w:szCs w:val="20"/>
+                              </w:rPr>
+                              <w:t>t</w:t>
+                            </w:r>
+                            <w:r>
+                              <w:rPr>
+                                <w:rFonts w:ascii="Open Sans" w:hAnsi="Open Sans" w:cs="Open Sans"/>
+                                <w:sz w:val="20"/>
+                                <w:szCs w:val="20"/>
+                              </w:rPr>
+                              <w:t xml:space="preserve"> </w:t>
+                            </w:r>
+                            <w:proofErr w:type="spellStart"/>
+                            <w:r>
+                              <w:rPr>
+                                <w:rFonts w:ascii="Open Sans" w:hAnsi="Open Sans" w:cs="Open Sans"/>
+                                <w:sz w:val="20"/>
+                                <w:szCs w:val="20"/>
+                              </w:rPr>
+                              <w:t>JellyBox</w:t>
+                            </w:r>
+                            <w:proofErr w:type="spellEnd"/>
+                            <w:r>
+                              <w:rPr>
+                                <w:rFonts w:ascii="Open Sans" w:hAnsi="Open Sans" w:cs="Open Sans"/>
+                                <w:sz w:val="20"/>
+                                <w:szCs w:val="20"/>
+                              </w:rPr>
+                              <w:t xml:space="preserve"> printers with 0.01mm tolerances</w:t>
+                            </w:r>
+                          </w:p>
+                        </w:txbxContent>
+                      </wps:txbx>
+                      <wps:bodyPr rot="0" vert="horz" wrap="square" lIns="91440" tIns="45720" rIns="91440" bIns="45720" anchor="t" anchorCtr="0" upright="1">
+                        <a:noAutofit/>
+                      </wps:bodyPr>
+                    </wps:wsp>
+                  </a:graphicData>
+                </a:graphic>
+                <wp14:sizeRelH relativeFrom="page">
+                  <wp14:pctWidth>0</wp14:pctWidth>
+                </wp14:sizeRelH>
+                <wp14:sizeRelV relativeFrom="page">
+                  <wp14:pctHeight>0</wp14:pctHeight>
+                </wp14:sizeRelV>
+              </wp:anchor>
+            </w:drawing>
+          </mc:Choice>
+          <mc:Fallback>
+            <w:pict>
+              <v:shape w14:anchorId="4426112A" id="_x0000_s1034" type="#_x0000_t202" style="position:absolute;margin-left:18.2pt;margin-top:287.85pt;width:322.9pt;height:90.75pt;z-index:251669504;visibility:visible;mso-wrap-style:square;mso-width-percent:0;mso-height-percent:0;mso-wrap-distance-left:9pt;mso-wrap-distance-top:0;mso-wrap-distance-right:9pt;mso-wrap-distance-bottom:0;mso-position-horizontal:absolute;mso-position-horizontal-relative:text;mso-position-vertical:absolute;mso-position-vertical-relative:text;mso-width-percent:0;mso-height-percent:0;mso-width-relative:page;mso-height-relative:page;v-text-anchor:top" o:gfxdata="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" filled="f" stroked="f">
+                <v:textbox>
+                  <w:txbxContent>
+                    <w:p>
+                      <w:pPr>
+                        <w:spacing w:after="0" w:line="240" w:lineRule="auto"/>
+                        <w:jc w:val="both"/>
+                        <w:rPr>
+                          <w:rFonts w:ascii="Open Sans" w:hAnsi="Open Sans" w:cs="Open Sans"/>
+                          <w:sz w:val="24"/>
+                          <w:szCs w:val="24"/>
+                        </w:rPr>
+                      </w:pPr>
+                      <w:r>
+                        <w:rPr>
+                          <w:rFonts w:ascii="Open Sans" w:hAnsi="Open Sans" w:cs="Open Sans"/>
+                          <w:b/>
+                          <w:bCs/>
+                          <w:sz w:val="24"/>
+                          <w:szCs w:val="24"/>
+                        </w:rPr>
+                        <w:t xml:space="preserve">3D Printer Teaching Assistant           </w:t>
+                      </w:r>
+                      <w:r>
+                        <w:rPr>
+                          <w:rFonts w:ascii="Open Sans" w:hAnsi="Open Sans" w:cs="Open Sans"/>
+                          <w:sz w:val="24"/>
+                          <w:szCs w:val="24"/>
+                        </w:rPr>
+                        <w:t>2017</w:t>
+                      </w:r>
+                      <w:r>
+                        <w:rPr>
+                          <w:rFonts w:ascii="Open Sans" w:hAnsi="Open Sans" w:cs="Open Sans"/>
+                          <w:sz w:val="24"/>
+                          <w:szCs w:val="24"/>
+                        </w:rPr>
+                        <w:t xml:space="preserve">-2018 </w:t>
+                      </w:r>
+                      <w:r>
+                        <w:rPr>
+                          <w:rFonts w:ascii="Open Sans" w:hAnsi="Open Sans" w:cs="Open Sans"/>
+                          <w:b/>
+                          <w:bCs/>
+                          <w:sz w:val="24"/>
+                          <w:szCs w:val="24"/>
+                        </w:rPr>
+                        <w:t>Principia</w:t>
+                      </w:r>
+                      <w:r>
+                        <w:rPr>
+                          <w:rFonts w:ascii="Open Sans" w:hAnsi="Open Sans" w:cs="Open Sans"/>
+                          <w:b/>
+                          <w:bCs/>
+                          <w:sz w:val="24"/>
+                          <w:szCs w:val="24"/>
+                        </w:rPr>
+                        <w:t xml:space="preserve"> </w:t>
+                      </w:r>
+                    </w:p>
+                    <w:p>
+                      <w:pPr>
+                        <w:pStyle w:val="ListParagraph"/>
+                        <w:numPr>
+                          <w:ilvl w:val="0"/>
+                          <w:numId w:val="3"/>
+                        </w:numPr>
+                        <w:spacing w:after="0" w:line="240" w:lineRule="auto"/>
+                        <w:jc w:val="both"/>
+                        <w:rPr>
+                          <w:rFonts w:ascii="Open Sans" w:hAnsi="Open Sans" w:cs="Open Sans"/>
+                          <w:sz w:val="20"/>
+                          <w:szCs w:val="20"/>
+                        </w:rPr>
+                      </w:pPr>
+                      <w:r>
+                        <w:rPr>
+                          <w:rFonts w:ascii="Open Sans" w:hAnsi="Open Sans" w:cs="Open Sans"/>
+                          <w:sz w:val="20"/>
+                          <w:szCs w:val="20"/>
+                        </w:rPr>
+                        <w:t xml:space="preserve">Wrote technical </w:t>
+                      </w:r>
+                      <w:r>
+                        <w:rPr>
+                          <w:rFonts w:ascii="Open Sans" w:hAnsi="Open Sans" w:cs="Open Sans"/>
+                          <w:sz w:val="20"/>
+                          <w:szCs w:val="20"/>
+                        </w:rPr>
+                        <w:t xml:space="preserve">documents facilitating the operation </w:t>
+                      </w:r>
+                      <w:r>
+                        <w:rPr>
+                          <w:rFonts w:ascii="Open Sans" w:hAnsi="Open Sans" w:cs="Open Sans"/>
+                          <w:sz w:val="20"/>
+                          <w:szCs w:val="20"/>
+                        </w:rPr>
+                        <w:t xml:space="preserve">of </w:t>
+                      </w:r>
+                      <w:r>
+                        <w:rPr>
+                          <w:rFonts w:ascii="Open Sans" w:hAnsi="Open Sans" w:cs="Open Sans"/>
+                          <w:sz w:val="20"/>
+                          <w:szCs w:val="20"/>
+                        </w:rPr>
+                        <w:t xml:space="preserve">various modeling programs such as Blender, AutoCAD and </w:t>
+                      </w:r>
+                      <w:proofErr w:type="spellStart"/>
+                      <w:r>
+                        <w:rPr>
+                          <w:rFonts w:ascii="Open Sans" w:hAnsi="Open Sans" w:cs="Open Sans"/>
+                          <w:sz w:val="20"/>
+                          <w:szCs w:val="20"/>
+                        </w:rPr>
+                        <w:t>FreeCAD</w:t>
+                      </w:r>
+                      <w:proofErr w:type="spellEnd"/>
+                    </w:p>
+                    <w:p>
+                      <w:pPr>
+                        <w:pStyle w:val="ListParagraph"/>
+                        <w:numPr>
+                          <w:ilvl w:val="0"/>
+                          <w:numId w:val="3"/>
+                        </w:numPr>
+                        <w:spacing w:after="0" w:line="240" w:lineRule="auto"/>
+                        <w:jc w:val="both"/>
+                        <w:rPr>
+                          <w:rFonts w:ascii="Open Sans" w:hAnsi="Open Sans" w:cs="Open Sans"/>
+                          <w:sz w:val="20"/>
+                          <w:szCs w:val="20"/>
+                        </w:rPr>
+                      </w:pPr>
+                      <w:r>
+                        <w:rPr>
+                          <w:rFonts w:ascii="Open Sans" w:hAnsi="Open Sans" w:cs="Open Sans"/>
+                          <w:sz w:val="20"/>
+                          <w:szCs w:val="20"/>
+                        </w:rPr>
+                        <w:t>Modeled objects to be 3D printed on custom buil</w:t>
+                      </w:r>
+                      <w:r>
+                        <w:rPr>
+                          <w:rFonts w:ascii="Open Sans" w:hAnsi="Open Sans" w:cs="Open Sans"/>
+                          <w:sz w:val="20"/>
+                          <w:szCs w:val="20"/>
+                        </w:rPr>
+                        <w:t>t</w:t>
+                      </w:r>
+                      <w:r>
+                        <w:rPr>
+                          <w:rFonts w:ascii="Open Sans" w:hAnsi="Open Sans" w:cs="Open Sans"/>
+                          <w:sz w:val="20"/>
+                          <w:szCs w:val="20"/>
+                        </w:rPr>
+                        <w:t xml:space="preserve"> </w:t>
+                      </w:r>
+                      <w:proofErr w:type="spellStart"/>
+                      <w:r>
+                        <w:rPr>
+                          <w:rFonts w:ascii="Open Sans" w:hAnsi="Open Sans" w:cs="Open Sans"/>
+                          <w:sz w:val="20"/>
+                          <w:szCs w:val="20"/>
+                        </w:rPr>
+                        <w:t>JellyBox</w:t>
+                      </w:r>
+                      <w:proofErr w:type="spellEnd"/>
+                      <w:r>
+                        <w:rPr>
+                          <w:rFonts w:ascii="Open Sans" w:hAnsi="Open Sans" w:cs="Open Sans"/>
+                          <w:sz w:val="20"/>
+                          <w:szCs w:val="20"/>
+                        </w:rPr>
+                        <w:t xml:space="preserve"> printers with 0.01mm tolerances</w:t>
+                      </w:r>
+                    </w:p>
+                  </w:txbxContent>
+                </v:textbox>
+              </v:shape>
+            </w:pict>
+          </mc:Fallback>
+        </mc:AlternateContent>
+      </w:r>
+      <w:r>
+        <w:rPr>
+          <w:noProof/>
+        </w:rPr>
+        <mc:AlternateContent>
+          <mc:Choice Requires="wps">
+            <w:drawing>
+              <wp:anchor distT="0" distB="0" distL="114300" distR="114300" simplePos="0" relativeHeight="251655168" behindDoc="0" locked="0" layoutInCell="1" allowOverlap="1" wp14:anchorId="0570A076" wp14:editId="573D4A5B">
+                <wp:simplePos x="0" y="0"/>
+                <wp:positionH relativeFrom="column">
+                  <wp:posOffset>242570</wp:posOffset>
+                </wp:positionH>
+                <wp:positionV relativeFrom="paragraph">
+                  <wp:posOffset>2292985</wp:posOffset>
+                </wp:positionV>
+                <wp:extent cx="4100830" cy="1362075"/>
+                <wp:effectExtent l="0" t="0" r="0" b="9525"/>
+                <wp:wrapNone/>
+                <wp:docPr id="63" name="Text Box 47"/>
+                <wp:cNvGraphicFramePr>
+                  <a:graphicFrameLocks xmlns:a="http://schemas.openxmlformats.org/drawingml/2006/main"/>
+                </wp:cNvGraphicFramePr>
+                <a:graphic xmlns:a="http://schemas.openxmlformats.org/drawingml/2006/main">
+                  <a:graphicData uri="http://schemas.microsoft.com/office/word/2010/wordprocessingShape">
+                    <wps:wsp>
+                      <wps:cNvSpPr txBox="1">
+                        <a:spLocks noChangeArrowheads="1"/>
+                      </wps:cNvSpPr>
+                      <wps:spPr bwMode="auto">
+                        <a:xfrm>
+                          <a:off x="0" y="0"/>
+                          <a:ext cx="4100830" cy="1362075"/>
+                        </a:xfrm>
+                        <a:prstGeom prst="rect">
+                          <a:avLst/>
+                        </a:prstGeom>
+                        <a:noFill/>
+                        <a:ln>
+                          <a:noFill/>
+                        </a:ln>
+                        <a:extLst>
+                          <a:ext uri="{909E8E84-426E-40DD-AFC4-6F175D3DCCD1}">
+                            <a14:hiddenFill xmlns:a14="http://schemas.microsoft.com/office/drawing/2010/main">
+                              <a:solidFill>
+                                <a:srgbClr val="FFFFFF"/>
+                              </a:solidFill>
+                            </a14:hiddenFill>
+                          </a:ext>
+                          <a:ext uri="{91240B29-F687-4F45-9708-019B960494DF}">
+                            <a14:hiddenLine xmlns:a14="http://schemas.microsoft.com/office/drawing/2010/main" w="9525">
+                              <a:solidFill>
+                                <a:srgbClr val="000000"/>
+                              </a:solidFill>
+                              <a:miter lim="800000"/>
+                              <a:headEnd/>
+                              <a:tailEnd/>
+                            </a14:hiddenLine>
+                          </a:ext>
+                        </a:extLst>
+                      </wps:spPr>
+                      <wps:txbx>
+                        <w:txbxContent>
+                          <w:p>
+                            <w:pPr>
+                              <w:spacing w:after="0" w:line="240" w:lineRule="auto"/>
+                              <w:jc w:val="both"/>
+                              <w:rPr>
+                                <w:rFonts w:ascii="Open Sans" w:hAnsi="Open Sans" w:cs="Open Sans"/>
+                                <w:sz w:val="24"/>
+                                <w:szCs w:val="24"/>
+                              </w:rPr>
+                            </w:pPr>
+                            <w:r>
+                              <w:rPr>
+                                <w:rFonts w:ascii="Open Sans" w:hAnsi="Open Sans" w:cs="Open Sans"/>
+                                <w:b/>
+                                <w:bCs/>
+                                <w:sz w:val="24"/>
+                                <w:szCs w:val="24"/>
+                              </w:rPr>
+                              <w:t>Field Engineer - Contract</w:t>
+                            </w:r>
+                            <w:r>
+                              <w:rPr>
+                                <w:rFonts w:ascii="Open Sans" w:hAnsi="Open Sans" w:cs="Open Sans"/>
+                                <w:sz w:val="24"/>
+                                <w:szCs w:val="24"/>
+                              </w:rPr>
+                              <w:tab/>
+                              <w:t xml:space="preserve"> </w:t>
+                            </w:r>
+                            <w:r>
+                              <w:rPr>
+                                <w:rFonts w:ascii="Open Sans" w:hAnsi="Open Sans" w:cs="Open Sans"/>
+                                <w:sz w:val="24"/>
+                                <w:szCs w:val="24"/>
+                              </w:rPr>
+                              <w:t xml:space="preserve">   Jan 2019 - Jul 2019</w:t>
+                            </w:r>
+                            <w:r>
+                              <w:rPr>
+                                <w:rFonts w:ascii="Open Sans" w:hAnsi="Open Sans" w:cs="Open Sans"/>
+                                <w:b/>
+                                <w:bCs/>
+                                <w:sz w:val="24"/>
+                                <w:szCs w:val="24"/>
+                              </w:rPr>
+                              <w:t xml:space="preserve"> Zerma</w:t>
+                            </w:r>
+                          </w:p>
+                          <w:p>
+                            <w:pPr>
+                              <w:pStyle w:val="ListParagraph"/>
+                              <w:numPr>
+                                <w:ilvl w:val="0"/>
+                                <w:numId w:val="9"/>
+                              </w:numPr>
+                              <w:spacing w:after="0" w:line="240" w:lineRule="auto"/>
+                              <w:jc w:val="both"/>
+                              <w:rPr>
+                                <w:rFonts w:ascii="Open Sans" w:hAnsi="Open Sans" w:cs="Open Sans"/>
+                                <w:sz w:val="20"/>
+                                <w:szCs w:val="20"/>
+                              </w:rPr>
+                            </w:pPr>
+                            <w:r>
+                              <w:rPr>
+                                <w:rFonts w:ascii="Open Sans" w:hAnsi="Open Sans" w:cs="Open Sans"/>
+                                <w:sz w:val="20"/>
+                                <w:szCs w:val="20"/>
+                              </w:rPr>
+                              <w:t>Traveled to automobile factories and installed large granulators and shredders</w:t>
+                            </w:r>
+                          </w:p>
+                          <w:p>
+                            <w:pPr>
+                              <w:pStyle w:val="ListParagraph"/>
+                              <w:numPr>
+                                <w:ilvl w:val="0"/>
+                                <w:numId w:val="9"/>
+                              </w:numPr>
+                              <w:spacing w:after="0" w:line="240" w:lineRule="auto"/>
+                              <w:jc w:val="both"/>
+                              <w:rPr>
+                                <w:rFonts w:ascii="Open Sans" w:hAnsi="Open Sans" w:cs="Open Sans"/>
+                                <w:sz w:val="20"/>
+                                <w:szCs w:val="20"/>
+                              </w:rPr>
+                            </w:pPr>
+                            <w:r>
+                              <w:rPr>
+                                <w:rFonts w:ascii="Open Sans" w:hAnsi="Open Sans" w:cs="Open Sans"/>
+                                <w:sz w:val="20"/>
+                                <w:szCs w:val="20"/>
+                              </w:rPr>
+                              <w:t>Wired and debugged complex electrical panels according to wiring schematics</w:t>
+                            </w:r>
+                          </w:p>
+                          <w:p>
+                            <w:pPr>
+                              <w:pStyle w:val="ListParagraph"/>
+                              <w:numPr>
+                                <w:ilvl w:val="0"/>
+                                <w:numId w:val="9"/>
+                              </w:numPr>
+                              <w:spacing w:after="0" w:line="240" w:lineRule="auto"/>
+                              <w:jc w:val="both"/>
+                              <w:rPr>
+                                <w:rFonts w:ascii="Open Sans" w:hAnsi="Open Sans" w:cs="Open Sans"/>
+                                <w:sz w:val="20"/>
+                                <w:szCs w:val="20"/>
+                              </w:rPr>
+                            </w:pPr>
+                            <w:r>
+                              <w:rPr>
+                                <w:rFonts w:ascii="Open Sans" w:hAnsi="Open Sans" w:cs="Open Sans"/>
+                                <w:sz w:val="20"/>
+                                <w:szCs w:val="20"/>
+                              </w:rPr>
+                              <w:t>Dealt with plant managers and other crew leaders to facilitate the installation and moving of machinery</w:t>
+                            </w:r>
+                          </w:p>
+                        </w:txbxContent>
+                      </wps:txbx>
+                      <wps:bodyPr rot="0" vert="horz" wrap="square" lIns="91440" tIns="45720" rIns="91440" bIns="45720" anchor="t" anchorCtr="0" upright="1">
+                        <a:noAutofit/>
+                      </wps:bodyPr>
+                    </wps:wsp>
+                  </a:graphicData>
+                </a:graphic>
+                <wp14:sizeRelH relativeFrom="page">
+                  <wp14:pctWidth>0</wp14:pctWidth>
+                </wp14:sizeRelH>
+                <wp14:sizeRelV relativeFrom="page">
+                  <wp14:pctHeight>0</wp14:pctHeight>
+                </wp14:sizeRelV>
+              </wp:anchor>
+            </w:drawing>
+          </mc:Choice>
+          <mc:Fallback>
+            <w:pict>
+              <v:shape w14:anchorId="0570A076" id="_x0000_s1035" type="#_x0000_t202" style="position:absolute;margin-left:19.1pt;margin-top:180.55pt;width:322.9pt;height:107.25pt;z-index:251655168;visibility:visible;mso-wrap-style:square;mso-width-percent:0;mso-height-percent:0;mso-wrap-distance-left:9pt;mso-wrap-distance-top:0;mso-wrap-distance-right:9pt;mso-wrap-distance-bottom:0;mso-position-horizontal:absolute;mso-position-horizontal-relative:text;mso-position-vertical:absolute;mso-position-vertical-relative:text;mso-width-percent:0;mso-height-percent:0;mso-width-relative:page;mso-height-relative:page;v-text-anchor:top" o:gfxdata="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" filled="f" stroked="f">
+                <v:textbox>
+                  <w:txbxContent>
+                    <w:p>
+                      <w:pPr>
+                        <w:spacing w:after="0" w:line="240" w:lineRule="auto"/>
+                        <w:jc w:val="both"/>
+                        <w:rPr>
+                          <w:rFonts w:ascii="Open Sans" w:hAnsi="Open Sans" w:cs="Open Sans"/>
+                          <w:sz w:val="24"/>
+                          <w:szCs w:val="24"/>
+                        </w:rPr>
+                      </w:pPr>
+                      <w:r>
+                        <w:rPr>
+                          <w:rFonts w:ascii="Open Sans" w:hAnsi="Open Sans" w:cs="Open Sans"/>
+                          <w:b/>
+                          <w:bCs/>
+                          <w:sz w:val="24"/>
+                          <w:szCs w:val="24"/>
+                        </w:rPr>
+                        <w:t>Field Engineer - Contract</w:t>
+                      </w:r>
+                      <w:r>
+                        <w:rPr>
+                          <w:rFonts w:ascii="Open Sans" w:hAnsi="Open Sans" w:cs="Open Sans"/>
+                          <w:sz w:val="24"/>
+                          <w:szCs w:val="24"/>
+                        </w:rPr>
+                        <w:tab/>
+                        <w:t xml:space="preserve"> </w:t>
+                      </w:r>
+                      <w:r>
+                        <w:rPr>
+                          <w:rFonts w:ascii="Open Sans" w:hAnsi="Open Sans" w:cs="Open Sans"/>
+                          <w:sz w:val="24"/>
+                          <w:szCs w:val="24"/>
+                        </w:rPr>
+                        <w:t xml:space="preserve">   Jan 2019 - Jul 2019</w:t>
+                      </w:r>
+                      <w:r>
+                        <w:rPr>
+                          <w:rFonts w:ascii="Open Sans" w:hAnsi="Open Sans" w:cs="Open Sans"/>
+                          <w:b/>
+                          <w:bCs/>
+                          <w:sz w:val="24"/>
+                          <w:szCs w:val="24"/>
+                        </w:rPr>
+                        <w:t xml:space="preserve"> Zerma</w:t>
+                      </w:r>
+                    </w:p>
+                    <w:p>
+                      <w:pPr>
+                        <w:pStyle w:val="ListParagraph"/>
+                        <w:numPr>
+                          <w:ilvl w:val="0"/>
+                          <w:numId w:val="9"/>
+                        </w:numPr>
+                        <w:spacing w:after="0" w:line="240" w:lineRule="auto"/>
+                        <w:jc w:val="both"/>
+                        <w:rPr>
+                          <w:rFonts w:ascii="Open Sans" w:hAnsi="Open Sans" w:cs="Open Sans"/>
+                          <w:sz w:val="20"/>
+                          <w:szCs w:val="20"/>
+                        </w:rPr>
+                      </w:pPr>
+                      <w:r>
+                        <w:rPr>
+                          <w:rFonts w:ascii="Open Sans" w:hAnsi="Open Sans" w:cs="Open Sans"/>
+                          <w:sz w:val="20"/>
+                          <w:szCs w:val="20"/>
+                        </w:rPr>
+                        <w:t>Traveled to automobile factories and installed large granulators and shredders</w:t>
+                      </w:r>
+                    </w:p>
+                    <w:p>
+                      <w:pPr>
+                        <w:pStyle w:val="ListParagraph"/>
+                        <w:numPr>
+                          <w:ilvl w:val="0"/>
+                          <w:numId w:val="9"/>
+                        </w:numPr>
+                        <w:spacing w:after="0" w:line="240" w:lineRule="auto"/>
+                        <w:jc w:val="both"/>
+                        <w:rPr>
+                          <w:rFonts w:ascii="Open Sans" w:hAnsi="Open Sans" w:cs="Open Sans"/>
+                          <w:sz w:val="20"/>
+                          <w:szCs w:val="20"/>
+                        </w:rPr>
+                      </w:pPr>
+                      <w:r>
+                        <w:rPr>
+                          <w:rFonts w:ascii="Open Sans" w:hAnsi="Open Sans" w:cs="Open Sans"/>
+                          <w:sz w:val="20"/>
+                          <w:szCs w:val="20"/>
+                        </w:rPr>
+                        <w:t>Wired and debugged complex electrical panels according to wiring schematics</w:t>
+                      </w:r>
+                    </w:p>
+                    <w:p>
+                      <w:pPr>
+                        <w:pStyle w:val="ListParagraph"/>
+                        <w:numPr>
+                          <w:ilvl w:val="0"/>
+                          <w:numId w:val="9"/>
+                        </w:numPr>
+                        <w:spacing w:after="0" w:line="240" w:lineRule="auto"/>
+                        <w:jc w:val="both"/>
+                        <w:rPr>
+                          <w:rFonts w:ascii="Open Sans" w:hAnsi="Open Sans" w:cs="Open Sans"/>
+                          <w:sz w:val="20"/>
+                          <w:szCs w:val="20"/>
+                        </w:rPr>
+                      </w:pPr>
+                      <w:r>
+                        <w:rPr>
+                          <w:rFonts w:ascii="Open Sans" w:hAnsi="Open Sans" w:cs="Open Sans"/>
+                          <w:sz w:val="20"/>
+                          <w:szCs w:val="20"/>
+                        </w:rPr>
+                        <w:t>Dealt with plant managers and other crew leaders to facilitate the installation and moving of machinery</w:t>
+                      </w:r>
+                    </w:p>
+                  </w:txbxContent>
+                </v:textbox>
+              </v:shape>
+            </w:pict>
+          </mc:Fallback>
+        </mc:AlternateContent>
+      </w:r>
+      <w:r>
+        <w:rPr>
+          <w:noProof/>
+        </w:rPr>
+        <mc:AlternateContent>
+          <mc:Choice Requires="wps">
+            <w:drawing>
+              <wp:anchor distT="0" distB="0" distL="114300" distR="114300" simplePos="0" relativeHeight="251654144" behindDoc="0" locked="0" layoutInCell="1" allowOverlap="1" wp14:anchorId="0AE06BE6" wp14:editId="21A83533">
+                <wp:simplePos x="0" y="0"/>
+                <wp:positionH relativeFrom="column">
+                  <wp:posOffset>264160</wp:posOffset>
+                </wp:positionH>
+                <wp:positionV relativeFrom="paragraph">
+                  <wp:posOffset>959485</wp:posOffset>
                 </wp:positionV>
                 <wp:extent cx="4141470" cy="1438275"/>
                 <wp:effectExtent l="0" t="0" r="0" b="9525"/>
@@ -3423,7 +4143,6 @@
                               <w:jc w:val="both"/>
                               <w:rPr>
                                 <w:rFonts w:ascii="Open Sans" w:hAnsi="Open Sans" w:cs="Open Sans"/>
-                                <w:color w:val="6F6F6F"/>
                                 <w:sz w:val="20"/>
                                 <w:szCs w:val="20"/>
                               </w:rPr>
@@ -3431,7 +4150,6 @@
                             <w:r>
                               <w:rPr>
                                 <w:rFonts w:ascii="Open Sans" w:hAnsi="Open Sans" w:cs="Open Sans"/>
-                                <w:color w:val="6F6F6F"/>
                                 <w:sz w:val="20"/>
                                 <w:szCs w:val="20"/>
                               </w:rPr>
@@ -3440,11 +4158,10 @@
                             <w:r>
                               <w:rPr>
                                 <w:rFonts w:ascii="Open Sans" w:hAnsi="Open Sans" w:cs="Open Sans"/>
-                                <w:color w:val="6F6F6F"/>
                                 <w:sz w:val="20"/>
                                 <w:szCs w:val="20"/>
                               </w:rPr>
-                              <w:t xml:space="preserve"> from client website visitors and contacts.</w:t>
+                              <w:t xml:space="preserve"> from client website visitors and contacts</w:t>
                             </w:r>
                           </w:p>
                           <w:p>
@@ -3458,7 +4175,6 @@
                               <w:jc w:val="both"/>
                               <w:rPr>
                                 <w:rFonts w:ascii="Open Sans" w:hAnsi="Open Sans" w:cs="Open Sans"/>
-                                <w:color w:val="6F6F6F"/>
                                 <w:sz w:val="20"/>
                                 <w:szCs w:val="20"/>
                               </w:rPr>
@@ -3466,7 +4182,6 @@
                             <w:r>
                               <w:rPr>
                                 <w:rFonts w:ascii="Open Sans" w:hAnsi="Open Sans" w:cs="Open Sans"/>
-                                <w:color w:val="6F6F6F"/>
                                 <w:sz w:val="20"/>
                                 <w:szCs w:val="20"/>
                               </w:rPr>
@@ -3475,7 +4190,6 @@
                             <w:r>
                               <w:rPr>
                                 <w:rFonts w:ascii="Open Sans" w:hAnsi="Open Sans" w:cs="Open Sans"/>
-                                <w:color w:val="6F6F6F"/>
                                 <w:sz w:val="20"/>
                                 <w:szCs w:val="20"/>
                               </w:rPr>
@@ -3484,7 +4198,6 @@
                             <w:r>
                               <w:rPr>
                                 <w:rFonts w:ascii="Open Sans" w:hAnsi="Open Sans" w:cs="Open Sans"/>
-                                <w:color w:val="6F6F6F"/>
                                 <w:sz w:val="20"/>
                                 <w:szCs w:val="20"/>
                               </w:rPr>
@@ -3493,20 +4206,10 @@
                             <w:r>
                               <w:rPr>
                                 <w:rFonts w:ascii="Open Sans" w:hAnsi="Open Sans" w:cs="Open Sans"/>
-                                <w:color w:val="6F6F6F"/>
                                 <w:sz w:val="20"/>
                                 <w:szCs w:val="20"/>
                               </w:rPr>
                               <w:t xml:space="preserve"> and created queries to allow specific search criteria</w:t>
-                            </w:r>
-                            <w:r>
-                              <w:rPr>
-                                <w:rFonts w:ascii="Open Sans" w:hAnsi="Open Sans" w:cs="Open Sans"/>
-                                <w:color w:val="6F6F6F"/>
-                                <w:sz w:val="20"/>
-                                <w:szCs w:val="20"/>
-                              </w:rPr>
-                              <w:t>.</w:t>
                             </w:r>
                           </w:p>
                           <w:p>
@@ -3522,38 +4225,10 @@
                             <w:r>
                               <w:rPr>
                                 <w:rFonts w:ascii="Open Sans" w:hAnsi="Open Sans" w:cs="Open Sans"/>
-                                <w:color w:val="6F6F6F"/>
                                 <w:sz w:val="20"/>
                                 <w:szCs w:val="20"/>
                               </w:rPr>
-                              <w:t xml:space="preserve">Used Microsoft Access to allow non-technical participants to </w:t>
-                            </w:r>
-                            <w:r>
-                              <w:rPr>
-                                <w:rFonts w:ascii="Open Sans" w:hAnsi="Open Sans" w:cs="Open Sans"/>
-                                <w:color w:val="6F6F6F"/>
-                                <w:sz w:val="20"/>
-                                <w:szCs w:val="20"/>
-                              </w:rPr>
-                              <w:t>pull from</w:t>
-                            </w:r>
-                            <w:r>
-                              <w:rPr>
-                                <w:rFonts w:ascii="Open Sans" w:hAnsi="Open Sans" w:cs="Open Sans"/>
-                                <w:color w:val="6F6F6F"/>
-                                <w:sz w:val="20"/>
-                                <w:szCs w:val="20"/>
-                              </w:rPr>
-                              <w:t xml:space="preserve"> an SQL database for job function and improved workflow</w:t>
-                            </w:r>
-                            <w:r>
-                              <w:rPr>
-                                <w:rFonts w:ascii="Open Sans" w:hAnsi="Open Sans" w:cs="Open Sans"/>
-                                <w:color w:val="6F6F6F"/>
-                                <w:sz w:val="20"/>
-                                <w:szCs w:val="20"/>
-                              </w:rPr>
-                              <w:t>.</w:t>
+                              <w:t>Used Microsoft Access to allow non-technical participants to pull from a SQL database for job function and improved workflow</w:t>
                             </w:r>
                           </w:p>
                         </w:txbxContent>
@@ -3575,7 +4250,7 @@
           </mc:Choice>
           <mc:Fallback>
             <w:pict>
-              <v:shape w14:anchorId="0AE06BE6" id="Text Box 46" o:spid="_x0000_s1034" type="#_x0000_t202" style="position:absolute;margin-left:15.75pt;margin-top:56.8pt;width:326.1pt;height:113.25pt;z-index:251654144;visibility:visible;mso-wrap-style:square;mso-width-percent:0;mso-height-percent:0;mso-wrap-distance-left:9pt;mso-wrap-distance-top:0;mso-wrap-distance-right:9pt;mso-wrap-distance-bottom:0;mso-position-horizontal:absolute;mso-position-horizontal-relative:text;mso-position-vertical:absolute;mso-position-vertical-relative:text;mso-width-percent:0;mso-height-percent:0;mso-width-relative:page;mso-height-relative:page;v-text-anchor:top" o:gfxdata="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" filled="f" stroked="f">
+              <v:shape w14:anchorId="0AE06BE6" id="Text Box 46" o:spid="_x0000_s1036" type="#_x0000_t202" style="position:absolute;margin-left:20.8pt;margin-top:75.55pt;width:326.1pt;height:113.25pt;z-index:251654144;visibility:visible;mso-wrap-style:square;mso-width-percent:0;mso-height-percent:0;mso-wrap-distance-left:9pt;mso-wrap-distance-top:0;mso-wrap-distance-right:9pt;mso-wrap-distance-bottom:0;mso-position-horizontal:absolute;mso-position-horizontal-relative:text;mso-position-vertical:absolute;mso-position-vertical-relative:text;mso-width-percent:0;mso-height-percent:0;mso-width-relative:page;mso-height-relative:page;v-text-anchor:top" o:gfxdata="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" filled="f" stroked="f">
                 <v:textbox>
                   <w:txbxContent>
                     <w:p>
@@ -3700,7 +4375,6 @@
                         <w:jc w:val="both"/>
                         <w:rPr>
                           <w:rFonts w:ascii="Open Sans" w:hAnsi="Open Sans" w:cs="Open Sans"/>
-                          <w:color w:val="6F6F6F"/>
                           <w:sz w:val="20"/>
                           <w:szCs w:val="20"/>
                         </w:rPr>
@@ -3708,7 +4382,6 @@
                       <w:r>
                         <w:rPr>
                           <w:rFonts w:ascii="Open Sans" w:hAnsi="Open Sans" w:cs="Open Sans"/>
-                          <w:color w:val="6F6F6F"/>
                           <w:sz w:val="20"/>
                           <w:szCs w:val="20"/>
                         </w:rPr>
@@ -3717,11 +4390,10 @@
                       <w:r>
                         <w:rPr>
                           <w:rFonts w:ascii="Open Sans" w:hAnsi="Open Sans" w:cs="Open Sans"/>
-                          <w:color w:val="6F6F6F"/>
                           <w:sz w:val="20"/>
                           <w:szCs w:val="20"/>
                         </w:rPr>
-                        <w:t xml:space="preserve"> from client website visitors and contacts.</w:t>
+                        <w:t xml:space="preserve"> from client website visitors and contacts</w:t>
                       </w:r>
                     </w:p>
                     <w:p>
@@ -3735,7 +4407,6 @@
                         <w:jc w:val="both"/>
                         <w:rPr>
                           <w:rFonts w:ascii="Open Sans" w:hAnsi="Open Sans" w:cs="Open Sans"/>
-                          <w:color w:val="6F6F6F"/>
                           <w:sz w:val="20"/>
                           <w:szCs w:val="20"/>
                         </w:rPr>
@@ -3743,7 +4414,6 @@
                       <w:r>
                         <w:rPr>
                           <w:rFonts w:ascii="Open Sans" w:hAnsi="Open Sans" w:cs="Open Sans"/>
-                          <w:color w:val="6F6F6F"/>
                           <w:sz w:val="20"/>
                           <w:szCs w:val="20"/>
                         </w:rPr>
@@ -3752,7 +4422,6 @@
                       <w:r>
                         <w:rPr>
                           <w:rFonts w:ascii="Open Sans" w:hAnsi="Open Sans" w:cs="Open Sans"/>
-                          <w:color w:val="6F6F6F"/>
                           <w:sz w:val="20"/>
                           <w:szCs w:val="20"/>
                         </w:rPr>
@@ -3761,7 +4430,6 @@
                       <w:r>
                         <w:rPr>
                           <w:rFonts w:ascii="Open Sans" w:hAnsi="Open Sans" w:cs="Open Sans"/>
-                          <w:color w:val="6F6F6F"/>
                           <w:sz w:val="20"/>
                           <w:szCs w:val="20"/>
                         </w:rPr>
@@ -3770,20 +4438,10 @@
                       <w:r>
                         <w:rPr>
                           <w:rFonts w:ascii="Open Sans" w:hAnsi="Open Sans" w:cs="Open Sans"/>
-                          <w:color w:val="6F6F6F"/>
                           <w:sz w:val="20"/>
                           <w:szCs w:val="20"/>
                         </w:rPr>
                         <w:t xml:space="preserve"> and created queries to allow specific search criteria</w:t>
-                      </w:r>
-                      <w:r>
-                        <w:rPr>
-                          <w:rFonts w:ascii="Open Sans" w:hAnsi="Open Sans" w:cs="Open Sans"/>
-                          <w:color w:val="6F6F6F"/>
-                          <w:sz w:val="20"/>
-                          <w:szCs w:val="20"/>
-                        </w:rPr>
-                        <w:t>.</w:t>
                       </w:r>
                     </w:p>
                     <w:p>
@@ -3799,38 +4457,10 @@
                       <w:r>
                         <w:rPr>
                           <w:rFonts w:ascii="Open Sans" w:hAnsi="Open Sans" w:cs="Open Sans"/>
-                          <w:color w:val="6F6F6F"/>
                           <w:sz w:val="20"/>
                           <w:szCs w:val="20"/>
                         </w:rPr>
-                        <w:t xml:space="preserve">Used Microsoft Access to allow non-technical participants to </w:t>
-                      </w:r>
-                      <w:r>
-                        <w:rPr>
-                          <w:rFonts w:ascii="Open Sans" w:hAnsi="Open Sans" w:cs="Open Sans"/>
-                          <w:color w:val="6F6F6F"/>
-                          <w:sz w:val="20"/>
-                          <w:szCs w:val="20"/>
-                        </w:rPr>
-                        <w:t>pull from</w:t>
-                      </w:r>
-                      <w:r>
-                        <w:rPr>
-                          <w:rFonts w:ascii="Open Sans" w:hAnsi="Open Sans" w:cs="Open Sans"/>
-                          <w:color w:val="6F6F6F"/>
-                          <w:sz w:val="20"/>
-                          <w:szCs w:val="20"/>
-                        </w:rPr>
-                        <w:t xml:space="preserve"> an SQL database for job function and improved workflow</w:t>
-                      </w:r>
-                      <w:r>
-                        <w:rPr>
-                          <w:rFonts w:ascii="Open Sans" w:hAnsi="Open Sans" w:cs="Open Sans"/>
-                          <w:color w:val="6F6F6F"/>
-                          <w:sz w:val="20"/>
-                          <w:szCs w:val="20"/>
-                        </w:rPr>
-                        <w:t>.</w:t>
+                        <w:t>Used Microsoft Access to allow non-technical participants to pull from a SQL database for job function and improved workflow</w:t>
                       </w:r>
                     </w:p>
                   </w:txbxContent>
@@ -3847,7 +4477,7 @@
         <mc:AlternateContent>
           <mc:Choice Requires="wps">
             <w:drawing>
-              <wp:anchor distT="0" distB="0" distL="114300" distR="114300" simplePos="0" relativeHeight="251674624" behindDoc="0" locked="0" layoutInCell="1" allowOverlap="1" wp14:anchorId="1F185BB4" wp14:editId="24A63F20">
+              <wp:anchor distT="0" distB="0" distL="114300" distR="114300" simplePos="0" relativeHeight="251674624" behindDoc="0" locked="0" layoutInCell="1" allowOverlap="1" wp14:anchorId="1F185BB4" wp14:editId="6427A880">
                 <wp:simplePos x="0" y="0"/>
                 <wp:positionH relativeFrom="margin">
                   <wp:align>right</wp:align>
@@ -3942,7 +4572,7 @@
           </mc:Choice>
           <mc:Fallback>
             <w:pict>
-              <v:shape w14:anchorId="1F185BB4" id="_x0000_s1035" type="#_x0000_t202" style="position:absolute;margin-left:185.75pt;margin-top:318.6pt;width:236.95pt;height:38.25pt;z-index:251674624;visibility:visible;mso-wrap-style:square;mso-width-percent:0;mso-height-percent:0;mso-wrap-distance-left:9pt;mso-wrap-distance-top:0;mso-wrap-distance-right:9pt;mso-wrap-distance-bottom:0;mso-position-horizontal:right;mso-position-horizontal-relative:margin;mso-position-vertical:absolute;mso-position-vertical-relative:text;mso-width-percent:0;mso-height-percent:0;mso-width-relative:page;mso-height-relative:page;v-text-anchor:top" o:gfxdata="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" filled="f" stroked="f">
+              <v:shape w14:anchorId="1F185BB4" id="_x0000_s1037" type="#_x0000_t202" style="position:absolute;margin-left:185.75pt;margin-top:318.6pt;width:236.95pt;height:38.25pt;z-index:251674624;visibility:visible;mso-wrap-style:square;mso-width-percent:0;mso-height-percent:0;mso-wrap-distance-left:9pt;mso-wrap-distance-top:0;mso-wrap-distance-right:9pt;mso-wrap-distance-bottom:0;mso-position-horizontal:right;mso-position-horizontal-relative:margin;mso-position-vertical:absolute;mso-position-vertical-relative:text;mso-width-percent:0;mso-height-percent:0;mso-width-relative:page;mso-height-relative:page;v-text-anchor:top" o:gfxdata="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" filled="f" stroked="f">
                 <v:textbox>
                   <w:txbxContent>
                     <w:p>
@@ -3969,826 +4599,6 @@
                   </w:txbxContent>
                 </v:textbox>
                 <w10:wrap anchorx="margin"/>
-              </v:shape>
-            </w:pict>
-          </mc:Fallback>
-        </mc:AlternateContent>
-      </w:r>
-      <w:r>
-        <w:rPr>
-          <w:noProof/>
-        </w:rPr>
-        <mc:AlternateContent>
-          <mc:Choice Requires="wps">
-            <w:drawing>
-              <wp:anchor distT="0" distB="0" distL="114300" distR="114300" simplePos="0" relativeHeight="251655168" behindDoc="0" locked="0" layoutInCell="1" allowOverlap="1" wp14:anchorId="0570A076" wp14:editId="03B2AB4A">
-                <wp:simplePos x="0" y="0"/>
-                <wp:positionH relativeFrom="column">
-                  <wp:posOffset>238125</wp:posOffset>
-                </wp:positionH>
-                <wp:positionV relativeFrom="paragraph">
-                  <wp:posOffset>2150110</wp:posOffset>
-                </wp:positionV>
-                <wp:extent cx="4100830" cy="1362075"/>
-                <wp:effectExtent l="0" t="0" r="0" b="9525"/>
-                <wp:wrapNone/>
-                <wp:docPr id="63" name="Text Box 47"/>
-                <wp:cNvGraphicFramePr>
-                  <a:graphicFrameLocks xmlns:a="http://schemas.openxmlformats.org/drawingml/2006/main"/>
-                </wp:cNvGraphicFramePr>
-                <a:graphic xmlns:a="http://schemas.openxmlformats.org/drawingml/2006/main">
-                  <a:graphicData uri="http://schemas.microsoft.com/office/word/2010/wordprocessingShape">
-                    <wps:wsp>
-                      <wps:cNvSpPr txBox="1">
-                        <a:spLocks noChangeArrowheads="1"/>
-                      </wps:cNvSpPr>
-                      <wps:spPr bwMode="auto">
-                        <a:xfrm>
-                          <a:off x="0" y="0"/>
-                          <a:ext cx="4100830" cy="1362075"/>
-                        </a:xfrm>
-                        <a:prstGeom prst="rect">
-                          <a:avLst/>
-                        </a:prstGeom>
-                        <a:noFill/>
-                        <a:ln>
-                          <a:noFill/>
-                        </a:ln>
-                        <a:extLst>
-                          <a:ext uri="{909E8E84-426E-40DD-AFC4-6F175D3DCCD1}">
-                            <a14:hiddenFill xmlns:a14="http://schemas.microsoft.com/office/drawing/2010/main">
-                              <a:solidFill>
-                                <a:srgbClr val="FFFFFF"/>
-                              </a:solidFill>
-                            </a14:hiddenFill>
-                          </a:ext>
-                          <a:ext uri="{91240B29-F687-4F45-9708-019B960494DF}">
-                            <a14:hiddenLine xmlns:a14="http://schemas.microsoft.com/office/drawing/2010/main" w="9525">
-                              <a:solidFill>
-                                <a:srgbClr val="000000"/>
-                              </a:solidFill>
-                              <a:miter lim="800000"/>
-                              <a:headEnd/>
-                              <a:tailEnd/>
-                            </a14:hiddenLine>
-                          </a:ext>
-                        </a:extLst>
-                      </wps:spPr>
-                      <wps:txbx>
-                        <w:txbxContent>
-                          <w:p>
-                            <w:pPr>
-                              <w:spacing w:after="0" w:line="240" w:lineRule="auto"/>
-                              <w:jc w:val="both"/>
-                              <w:rPr>
-                                <w:rFonts w:ascii="Open Sans" w:hAnsi="Open Sans" w:cs="Open Sans"/>
-                                <w:sz w:val="24"/>
-                                <w:szCs w:val="24"/>
-                              </w:rPr>
-                            </w:pPr>
-                            <w:r>
-                              <w:rPr>
-                                <w:rFonts w:ascii="Open Sans" w:hAnsi="Open Sans" w:cs="Open Sans"/>
-                                <w:b/>
-                                <w:bCs/>
-                                <w:sz w:val="24"/>
-                                <w:szCs w:val="24"/>
-                              </w:rPr>
-                              <w:t>Field Engineer - Contract</w:t>
-                            </w:r>
-                            <w:r>
-                              <w:rPr>
-                                <w:rFonts w:ascii="Open Sans" w:hAnsi="Open Sans" w:cs="Open Sans"/>
-                                <w:sz w:val="24"/>
-                                <w:szCs w:val="24"/>
-                              </w:rPr>
-                              <w:tab/>
-                              <w:t xml:space="preserve"> </w:t>
-                            </w:r>
-                            <w:r>
-                              <w:rPr>
-                                <w:rFonts w:ascii="Open Sans" w:hAnsi="Open Sans" w:cs="Open Sans"/>
-                                <w:sz w:val="24"/>
-                                <w:szCs w:val="24"/>
-                              </w:rPr>
-                              <w:t xml:space="preserve">   </w:t>
-                            </w:r>
-                            <w:r>
-                              <w:rPr>
-                                <w:rFonts w:ascii="Open Sans" w:hAnsi="Open Sans" w:cs="Open Sans"/>
-                                <w:sz w:val="24"/>
-                                <w:szCs w:val="24"/>
-                              </w:rPr>
-                              <w:t>Jan 2019 - Jul 2019</w:t>
-                            </w:r>
-                            <w:r>
-                              <w:rPr>
-                                <w:rFonts w:ascii="Open Sans" w:hAnsi="Open Sans" w:cs="Open Sans"/>
-                                <w:b/>
-                                <w:bCs/>
-                                <w:sz w:val="24"/>
-                                <w:szCs w:val="24"/>
-                              </w:rPr>
-                              <w:t xml:space="preserve"> Zerma</w:t>
-                            </w:r>
-                          </w:p>
-                          <w:p>
-                            <w:pPr>
-                              <w:pStyle w:val="ListParagraph"/>
-                              <w:numPr>
-                                <w:ilvl w:val="0"/>
-                                <w:numId w:val="9"/>
-                              </w:numPr>
-                              <w:spacing w:after="0" w:line="240" w:lineRule="auto"/>
-                              <w:jc w:val="both"/>
-                              <w:rPr>
-                                <w:rFonts w:ascii="Open Sans" w:hAnsi="Open Sans" w:cs="Open Sans"/>
-                                <w:color w:val="6F6F6F"/>
-                                <w:sz w:val="20"/>
-                                <w:szCs w:val="20"/>
-                              </w:rPr>
-                            </w:pPr>
-                            <w:r>
-                              <w:rPr>
-                                <w:rFonts w:ascii="Open Sans" w:hAnsi="Open Sans" w:cs="Open Sans"/>
-                                <w:color w:val="6F6F6F"/>
-                                <w:sz w:val="20"/>
-                                <w:szCs w:val="20"/>
-                              </w:rPr>
-                              <w:t>Traveled to automobile factories and installed large granulators and shredders</w:t>
-                            </w:r>
-                            <w:r>
-                              <w:rPr>
-                                <w:rFonts w:ascii="Open Sans" w:hAnsi="Open Sans" w:cs="Open Sans"/>
-                                <w:color w:val="6F6F6F"/>
-                                <w:sz w:val="20"/>
-                                <w:szCs w:val="20"/>
-                              </w:rPr>
-                              <w:t xml:space="preserve"> (1-20-ton industrial machines)</w:t>
-                            </w:r>
-                            <w:r>
-                              <w:rPr>
-                                <w:rFonts w:ascii="Open Sans" w:hAnsi="Open Sans" w:cs="Open Sans"/>
-                                <w:color w:val="6F6F6F"/>
-                                <w:sz w:val="20"/>
-                                <w:szCs w:val="20"/>
-                              </w:rPr>
-                              <w:t>.</w:t>
-                            </w:r>
-                          </w:p>
-                          <w:p>
-                            <w:pPr>
-                              <w:pStyle w:val="ListParagraph"/>
-                              <w:numPr>
-                                <w:ilvl w:val="0"/>
-                                <w:numId w:val="9"/>
-                              </w:numPr>
-                              <w:spacing w:after="0" w:line="240" w:lineRule="auto"/>
-                              <w:jc w:val="both"/>
-                              <w:rPr>
-                                <w:rFonts w:ascii="Open Sans" w:hAnsi="Open Sans" w:cs="Open Sans"/>
-                                <w:color w:val="6F6F6F"/>
-                                <w:sz w:val="20"/>
-                                <w:szCs w:val="20"/>
-                              </w:rPr>
-                            </w:pPr>
-                            <w:r>
-                              <w:rPr>
-                                <w:rFonts w:ascii="Open Sans" w:hAnsi="Open Sans" w:cs="Open Sans"/>
-                                <w:color w:val="6F6F6F"/>
-                                <w:sz w:val="20"/>
-                                <w:szCs w:val="20"/>
-                              </w:rPr>
-                              <w:t>Wired and debugged complex electrical panels according to wiring schematics.</w:t>
-                            </w:r>
-                          </w:p>
-                          <w:p>
-                            <w:pPr>
-                              <w:pStyle w:val="ListParagraph"/>
-                              <w:numPr>
-                                <w:ilvl w:val="0"/>
-                                <w:numId w:val="9"/>
-                              </w:numPr>
-                              <w:spacing w:after="0" w:line="240" w:lineRule="auto"/>
-                              <w:jc w:val="both"/>
-                              <w:rPr>
-                                <w:rFonts w:ascii="Open Sans" w:hAnsi="Open Sans" w:cs="Open Sans"/>
-                                <w:color w:val="6F6F6F"/>
-                                <w:sz w:val="20"/>
-                                <w:szCs w:val="20"/>
-                              </w:rPr>
-                            </w:pPr>
-                            <w:r>
-                              <w:rPr>
-                                <w:rFonts w:ascii="Open Sans" w:hAnsi="Open Sans" w:cs="Open Sans"/>
-                                <w:color w:val="6F6F6F"/>
-                                <w:sz w:val="20"/>
-                                <w:szCs w:val="20"/>
-                              </w:rPr>
-                              <w:t>Dealt with plant managers and other crew leaders to facilitate the installation and moving of machinery.</w:t>
-                            </w:r>
-                          </w:p>
-                        </w:txbxContent>
-                      </wps:txbx>
-                      <wps:bodyPr rot="0" vert="horz" wrap="square" lIns="91440" tIns="45720" rIns="91440" bIns="45720" anchor="t" anchorCtr="0" upright="1">
-                        <a:noAutofit/>
-                      </wps:bodyPr>
-                    </wps:wsp>
-                  </a:graphicData>
-                </a:graphic>
-                <wp14:sizeRelH relativeFrom="page">
-                  <wp14:pctWidth>0</wp14:pctWidth>
-                </wp14:sizeRelH>
-                <wp14:sizeRelV relativeFrom="page">
-                  <wp14:pctHeight>0</wp14:pctHeight>
-                </wp14:sizeRelV>
-              </wp:anchor>
-            </w:drawing>
-          </mc:Choice>
-          <mc:Fallback>
-            <w:pict>
-              <v:shape w14:anchorId="0570A076" id="_x0000_s1036" type="#_x0000_t202" style="position:absolute;margin-left:18.75pt;margin-top:169.3pt;width:322.9pt;height:107.25pt;z-index:251655168;visibility:visible;mso-wrap-style:square;mso-width-percent:0;mso-height-percent:0;mso-wrap-distance-left:9pt;mso-wrap-distance-top:0;mso-wrap-distance-right:9pt;mso-wrap-distance-bottom:0;mso-position-horizontal:absolute;mso-position-horizontal-relative:text;mso-position-vertical:absolute;mso-position-vertical-relative:text;mso-width-percent:0;mso-height-percent:0;mso-width-relative:page;mso-height-relative:page;v-text-anchor:top" o:gfxdata="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" filled="f" stroked="f">
-                <v:textbox>
-                  <w:txbxContent>
-                    <w:p>
-                      <w:pPr>
-                        <w:spacing w:after="0" w:line="240" w:lineRule="auto"/>
-                        <w:jc w:val="both"/>
-                        <w:rPr>
-                          <w:rFonts w:ascii="Open Sans" w:hAnsi="Open Sans" w:cs="Open Sans"/>
-                          <w:sz w:val="24"/>
-                          <w:szCs w:val="24"/>
-                        </w:rPr>
-                      </w:pPr>
-                      <w:r>
-                        <w:rPr>
-                          <w:rFonts w:ascii="Open Sans" w:hAnsi="Open Sans" w:cs="Open Sans"/>
-                          <w:b/>
-                          <w:bCs/>
-                          <w:sz w:val="24"/>
-                          <w:szCs w:val="24"/>
-                        </w:rPr>
-                        <w:t>Field Engineer - Contract</w:t>
-                      </w:r>
-                      <w:r>
-                        <w:rPr>
-                          <w:rFonts w:ascii="Open Sans" w:hAnsi="Open Sans" w:cs="Open Sans"/>
-                          <w:sz w:val="24"/>
-                          <w:szCs w:val="24"/>
-                        </w:rPr>
-                        <w:tab/>
-                        <w:t xml:space="preserve"> </w:t>
-                      </w:r>
-                      <w:r>
-                        <w:rPr>
-                          <w:rFonts w:ascii="Open Sans" w:hAnsi="Open Sans" w:cs="Open Sans"/>
-                          <w:sz w:val="24"/>
-                          <w:szCs w:val="24"/>
-                        </w:rPr>
-                        <w:t xml:space="preserve">   </w:t>
-                      </w:r>
-                      <w:r>
-                        <w:rPr>
-                          <w:rFonts w:ascii="Open Sans" w:hAnsi="Open Sans" w:cs="Open Sans"/>
-                          <w:sz w:val="24"/>
-                          <w:szCs w:val="24"/>
-                        </w:rPr>
-                        <w:t>Jan 2019 - Jul 2019</w:t>
-                      </w:r>
-                      <w:r>
-                        <w:rPr>
-                          <w:rFonts w:ascii="Open Sans" w:hAnsi="Open Sans" w:cs="Open Sans"/>
-                          <w:b/>
-                          <w:bCs/>
-                          <w:sz w:val="24"/>
-                          <w:szCs w:val="24"/>
-                        </w:rPr>
-                        <w:t xml:space="preserve"> Zerma</w:t>
-                      </w:r>
-                    </w:p>
-                    <w:p>
-                      <w:pPr>
-                        <w:pStyle w:val="ListParagraph"/>
-                        <w:numPr>
-                          <w:ilvl w:val="0"/>
-                          <w:numId w:val="9"/>
-                        </w:numPr>
-                        <w:spacing w:after="0" w:line="240" w:lineRule="auto"/>
-                        <w:jc w:val="both"/>
-                        <w:rPr>
-                          <w:rFonts w:ascii="Open Sans" w:hAnsi="Open Sans" w:cs="Open Sans"/>
-                          <w:color w:val="6F6F6F"/>
-                          <w:sz w:val="20"/>
-                          <w:szCs w:val="20"/>
-                        </w:rPr>
-                      </w:pPr>
-                      <w:r>
-                        <w:rPr>
-                          <w:rFonts w:ascii="Open Sans" w:hAnsi="Open Sans" w:cs="Open Sans"/>
-                          <w:color w:val="6F6F6F"/>
-                          <w:sz w:val="20"/>
-                          <w:szCs w:val="20"/>
-                        </w:rPr>
-                        <w:t>Traveled to automobile factories and installed large granulators and shredders</w:t>
-                      </w:r>
-                      <w:r>
-                        <w:rPr>
-                          <w:rFonts w:ascii="Open Sans" w:hAnsi="Open Sans" w:cs="Open Sans"/>
-                          <w:color w:val="6F6F6F"/>
-                          <w:sz w:val="20"/>
-                          <w:szCs w:val="20"/>
-                        </w:rPr>
-                        <w:t xml:space="preserve"> (1-20-ton industrial machines)</w:t>
-                      </w:r>
-                      <w:r>
-                        <w:rPr>
-                          <w:rFonts w:ascii="Open Sans" w:hAnsi="Open Sans" w:cs="Open Sans"/>
-                          <w:color w:val="6F6F6F"/>
-                          <w:sz w:val="20"/>
-                          <w:szCs w:val="20"/>
-                        </w:rPr>
-                        <w:t>.</w:t>
-                      </w:r>
-                    </w:p>
-                    <w:p>
-                      <w:pPr>
-                        <w:pStyle w:val="ListParagraph"/>
-                        <w:numPr>
-                          <w:ilvl w:val="0"/>
-                          <w:numId w:val="9"/>
-                        </w:numPr>
-                        <w:spacing w:after="0" w:line="240" w:lineRule="auto"/>
-                        <w:jc w:val="both"/>
-                        <w:rPr>
-                          <w:rFonts w:ascii="Open Sans" w:hAnsi="Open Sans" w:cs="Open Sans"/>
-                          <w:color w:val="6F6F6F"/>
-                          <w:sz w:val="20"/>
-                          <w:szCs w:val="20"/>
-                        </w:rPr>
-                      </w:pPr>
-                      <w:r>
-                        <w:rPr>
-                          <w:rFonts w:ascii="Open Sans" w:hAnsi="Open Sans" w:cs="Open Sans"/>
-                          <w:color w:val="6F6F6F"/>
-                          <w:sz w:val="20"/>
-                          <w:szCs w:val="20"/>
-                        </w:rPr>
-                        <w:t>Wired and debugged complex electrical panels according to wiring schematics.</w:t>
-                      </w:r>
-                    </w:p>
-                    <w:p>
-                      <w:pPr>
-                        <w:pStyle w:val="ListParagraph"/>
-                        <w:numPr>
-                          <w:ilvl w:val="0"/>
-                          <w:numId w:val="9"/>
-                        </w:numPr>
-                        <w:spacing w:after="0" w:line="240" w:lineRule="auto"/>
-                        <w:jc w:val="both"/>
-                        <w:rPr>
-                          <w:rFonts w:ascii="Open Sans" w:hAnsi="Open Sans" w:cs="Open Sans"/>
-                          <w:color w:val="6F6F6F"/>
-                          <w:sz w:val="20"/>
-                          <w:szCs w:val="20"/>
-                        </w:rPr>
-                      </w:pPr>
-                      <w:r>
-                        <w:rPr>
-                          <w:rFonts w:ascii="Open Sans" w:hAnsi="Open Sans" w:cs="Open Sans"/>
-                          <w:color w:val="6F6F6F"/>
-                          <w:sz w:val="20"/>
-                          <w:szCs w:val="20"/>
-                        </w:rPr>
-                        <w:t>Dealt with plant managers and other crew leaders to facilitate the installation and moving of machinery.</w:t>
-                      </w:r>
-                    </w:p>
-                  </w:txbxContent>
-                </v:textbox>
-              </v:shape>
-            </w:pict>
-          </mc:Fallback>
-        </mc:AlternateContent>
-      </w:r>
-      <w:r>
-        <w:rPr>
-          <w:noProof/>
-        </w:rPr>
-        <mc:AlternateContent>
-          <mc:Choice Requires="wps">
-            <w:drawing>
-              <wp:anchor distT="0" distB="0" distL="114300" distR="114300" simplePos="0" relativeHeight="251669504" behindDoc="0" locked="0" layoutInCell="1" allowOverlap="1" wp14:anchorId="4426112A" wp14:editId="4E03FEE0">
-                <wp:simplePos x="0" y="0"/>
-                <wp:positionH relativeFrom="column">
-                  <wp:posOffset>240665</wp:posOffset>
-                </wp:positionH>
-                <wp:positionV relativeFrom="paragraph">
-                  <wp:posOffset>3569970</wp:posOffset>
-                </wp:positionV>
-                <wp:extent cx="4100830" cy="1152525"/>
-                <wp:effectExtent l="0" t="0" r="0" b="9525"/>
-                <wp:wrapNone/>
-                <wp:docPr id="72" name="Text Box 47"/>
-                <wp:cNvGraphicFramePr>
-                  <a:graphicFrameLocks xmlns:a="http://schemas.openxmlformats.org/drawingml/2006/main"/>
-                </wp:cNvGraphicFramePr>
-                <a:graphic xmlns:a="http://schemas.openxmlformats.org/drawingml/2006/main">
-                  <a:graphicData uri="http://schemas.microsoft.com/office/word/2010/wordprocessingShape">
-                    <wps:wsp>
-                      <wps:cNvSpPr txBox="1">
-                        <a:spLocks noChangeArrowheads="1"/>
-                      </wps:cNvSpPr>
-                      <wps:spPr bwMode="auto">
-                        <a:xfrm>
-                          <a:off x="0" y="0"/>
-                          <a:ext cx="4100830" cy="1152525"/>
-                        </a:xfrm>
-                        <a:prstGeom prst="rect">
-                          <a:avLst/>
-                        </a:prstGeom>
-                        <a:noFill/>
-                        <a:ln>
-                          <a:noFill/>
-                        </a:ln>
-                        <a:extLst>
-                          <a:ext uri="{909E8E84-426E-40DD-AFC4-6F175D3DCCD1}">
-                            <a14:hiddenFill xmlns:a14="http://schemas.microsoft.com/office/drawing/2010/main">
-                              <a:solidFill>
-                                <a:srgbClr val="FFFFFF"/>
-                              </a:solidFill>
-                            </a14:hiddenFill>
-                          </a:ext>
-                          <a:ext uri="{91240B29-F687-4F45-9708-019B960494DF}">
-                            <a14:hiddenLine xmlns:a14="http://schemas.microsoft.com/office/drawing/2010/main" w="9525">
-                              <a:solidFill>
-                                <a:srgbClr val="000000"/>
-                              </a:solidFill>
-                              <a:miter lim="800000"/>
-                              <a:headEnd/>
-                              <a:tailEnd/>
-                            </a14:hiddenLine>
-                          </a:ext>
-                        </a:extLst>
-                      </wps:spPr>
-                      <wps:txbx>
-                        <w:txbxContent>
-                          <w:p>
-                            <w:pPr>
-                              <w:spacing w:after="0" w:line="240" w:lineRule="auto"/>
-                              <w:jc w:val="both"/>
-                              <w:rPr>
-                                <w:rFonts w:ascii="Open Sans" w:hAnsi="Open Sans" w:cs="Open Sans"/>
-                                <w:sz w:val="24"/>
-                                <w:szCs w:val="24"/>
-                              </w:rPr>
-                            </w:pPr>
-                            <w:r>
-                              <w:rPr>
-                                <w:rFonts w:ascii="Open Sans" w:hAnsi="Open Sans" w:cs="Open Sans"/>
-                                <w:b/>
-                                <w:bCs/>
-                                <w:sz w:val="24"/>
-                                <w:szCs w:val="24"/>
-                              </w:rPr>
-                              <w:t xml:space="preserve">3D Printer Teaching Assistant           </w:t>
-                            </w:r>
-                            <w:r>
-                              <w:rPr>
-                                <w:rFonts w:ascii="Open Sans" w:hAnsi="Open Sans" w:cs="Open Sans"/>
-                                <w:sz w:val="24"/>
-                                <w:szCs w:val="24"/>
-                              </w:rPr>
-                              <w:t>2017</w:t>
-                            </w:r>
-                            <w:r>
-                              <w:rPr>
-                                <w:rFonts w:ascii="Open Sans" w:hAnsi="Open Sans" w:cs="Open Sans"/>
-                                <w:sz w:val="24"/>
-                                <w:szCs w:val="24"/>
-                              </w:rPr>
-                              <w:t xml:space="preserve">-2018 </w:t>
-                            </w:r>
-                            <w:r>
-                              <w:rPr>
-                                <w:rFonts w:ascii="Open Sans" w:hAnsi="Open Sans" w:cs="Open Sans"/>
-                                <w:b/>
-                                <w:bCs/>
-                                <w:sz w:val="24"/>
-                                <w:szCs w:val="24"/>
-                              </w:rPr>
-                              <w:t>Principia</w:t>
-                            </w:r>
-                            <w:r>
-                              <w:rPr>
-                                <w:rFonts w:ascii="Open Sans" w:hAnsi="Open Sans" w:cs="Open Sans"/>
-                                <w:b/>
-                                <w:bCs/>
-                                <w:sz w:val="24"/>
-                                <w:szCs w:val="24"/>
-                              </w:rPr>
-                              <w:t xml:space="preserve"> </w:t>
-                            </w:r>
-                          </w:p>
-                          <w:p>
-                            <w:pPr>
-                              <w:pStyle w:val="ListParagraph"/>
-                              <w:numPr>
-                                <w:ilvl w:val="0"/>
-                                <w:numId w:val="3"/>
-                              </w:numPr>
-                              <w:spacing w:after="0" w:line="240" w:lineRule="auto"/>
-                              <w:jc w:val="both"/>
-                              <w:rPr>
-                                <w:rFonts w:ascii="Open Sans" w:hAnsi="Open Sans" w:cs="Open Sans"/>
-                                <w:color w:val="6F6F6F"/>
-                                <w:sz w:val="20"/>
-                                <w:szCs w:val="20"/>
-                              </w:rPr>
-                            </w:pPr>
-                            <w:r>
-                              <w:rPr>
-                                <w:rFonts w:ascii="Open Sans" w:hAnsi="Open Sans" w:cs="Open Sans"/>
-                                <w:color w:val="6F6F6F"/>
-                                <w:sz w:val="20"/>
-                                <w:szCs w:val="20"/>
-                              </w:rPr>
-                              <w:t xml:space="preserve">Wrote technical </w:t>
-                            </w:r>
-                            <w:r>
-                              <w:rPr>
-                                <w:rFonts w:ascii="Open Sans" w:hAnsi="Open Sans" w:cs="Open Sans"/>
-                                <w:color w:val="6F6F6F"/>
-                                <w:sz w:val="20"/>
-                                <w:szCs w:val="20"/>
-                              </w:rPr>
-                              <w:t xml:space="preserve">documents facilitating the operation </w:t>
-                            </w:r>
-                            <w:r>
-                              <w:rPr>
-                                <w:rFonts w:ascii="Open Sans" w:hAnsi="Open Sans" w:cs="Open Sans"/>
-                                <w:color w:val="6F6F6F"/>
-                                <w:sz w:val="20"/>
-                                <w:szCs w:val="20"/>
-                              </w:rPr>
-                              <w:t xml:space="preserve">various modeling programs such as Blender, AutoCAD and </w:t>
-                            </w:r>
-                            <w:proofErr w:type="spellStart"/>
-                            <w:r>
-                              <w:rPr>
-                                <w:rFonts w:ascii="Open Sans" w:hAnsi="Open Sans" w:cs="Open Sans"/>
-                                <w:color w:val="6F6F6F"/>
-                                <w:sz w:val="20"/>
-                                <w:szCs w:val="20"/>
-                              </w:rPr>
-                              <w:t>FreeCAD</w:t>
-                            </w:r>
-                            <w:proofErr w:type="spellEnd"/>
-                            <w:r>
-                              <w:rPr>
-                                <w:rFonts w:ascii="Open Sans" w:hAnsi="Open Sans" w:cs="Open Sans"/>
-                                <w:color w:val="6F6F6F"/>
-                                <w:sz w:val="20"/>
-                                <w:szCs w:val="20"/>
-                              </w:rPr>
-                              <w:t>.</w:t>
-                            </w:r>
-                          </w:p>
-                          <w:p>
-                            <w:pPr>
-                              <w:pStyle w:val="ListParagraph"/>
-                              <w:numPr>
-                                <w:ilvl w:val="0"/>
-                                <w:numId w:val="3"/>
-                              </w:numPr>
-                              <w:spacing w:after="0" w:line="240" w:lineRule="auto"/>
-                              <w:jc w:val="both"/>
-                              <w:rPr>
-                                <w:rFonts w:ascii="Open Sans" w:hAnsi="Open Sans" w:cs="Open Sans"/>
-                                <w:color w:val="6F6F6F"/>
-                                <w:sz w:val="20"/>
-                                <w:szCs w:val="20"/>
-                              </w:rPr>
-                            </w:pPr>
-                            <w:r>
-                              <w:rPr>
-                                <w:rFonts w:ascii="Open Sans" w:hAnsi="Open Sans" w:cs="Open Sans"/>
-                                <w:color w:val="6F6F6F"/>
-                                <w:sz w:val="20"/>
-                                <w:szCs w:val="20"/>
-                              </w:rPr>
-                              <w:t xml:space="preserve">Modeled objects to be 3D printed on custom build </w:t>
-                            </w:r>
-                            <w:proofErr w:type="spellStart"/>
-                            <w:r>
-                              <w:rPr>
-                                <w:rFonts w:ascii="Open Sans" w:hAnsi="Open Sans" w:cs="Open Sans"/>
-                                <w:color w:val="6F6F6F"/>
-                                <w:sz w:val="20"/>
-                                <w:szCs w:val="20"/>
-                              </w:rPr>
-                              <w:t>JellyBox</w:t>
-                            </w:r>
-                            <w:proofErr w:type="spellEnd"/>
-                            <w:r>
-                              <w:rPr>
-                                <w:rFonts w:ascii="Open Sans" w:hAnsi="Open Sans" w:cs="Open Sans"/>
-                                <w:color w:val="6F6F6F"/>
-                                <w:sz w:val="20"/>
-                                <w:szCs w:val="20"/>
-                              </w:rPr>
-                              <w:t xml:space="preserve"> printers with 0.01mm tolerances.</w:t>
-                            </w:r>
-                          </w:p>
-                        </w:txbxContent>
-                      </wps:txbx>
-                      <wps:bodyPr rot="0" vert="horz" wrap="square" lIns="91440" tIns="45720" rIns="91440" bIns="45720" anchor="t" anchorCtr="0" upright="1">
-                        <a:noAutofit/>
-                      </wps:bodyPr>
-                    </wps:wsp>
-                  </a:graphicData>
-                </a:graphic>
-                <wp14:sizeRelH relativeFrom="page">
-                  <wp14:pctWidth>0</wp14:pctWidth>
-                </wp14:sizeRelH>
-                <wp14:sizeRelV relativeFrom="page">
-                  <wp14:pctHeight>0</wp14:pctHeight>
-                </wp14:sizeRelV>
-              </wp:anchor>
-            </w:drawing>
-          </mc:Choice>
-          <mc:Fallback>
-            <w:pict>
-              <v:shape w14:anchorId="4426112A" id="_x0000_s1037" type="#_x0000_t202" style="position:absolute;margin-left:18.95pt;margin-top:281.1pt;width:322.9pt;height:90.75pt;z-index:251669504;visibility:visible;mso-wrap-style:square;mso-width-percent:0;mso-height-percent:0;mso-wrap-distance-left:9pt;mso-wrap-distance-top:0;mso-wrap-distance-right:9pt;mso-wrap-distance-bottom:0;mso-position-horizontal:absolute;mso-position-horizontal-relative:text;mso-position-vertical:absolute;mso-position-vertical-relative:text;mso-width-percent:0;mso-height-percent:0;mso-width-relative:page;mso-height-relative:page;v-text-anchor:top" o:gfxdata="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" filled="f" stroked="f">
-                <v:textbox>
-                  <w:txbxContent>
-                    <w:p>
-                      <w:pPr>
-                        <w:spacing w:after="0" w:line="240" w:lineRule="auto"/>
-                        <w:jc w:val="both"/>
-                        <w:rPr>
-                          <w:rFonts w:ascii="Open Sans" w:hAnsi="Open Sans" w:cs="Open Sans"/>
-                          <w:sz w:val="24"/>
-                          <w:szCs w:val="24"/>
-                        </w:rPr>
-                      </w:pPr>
-                      <w:r>
-                        <w:rPr>
-                          <w:rFonts w:ascii="Open Sans" w:hAnsi="Open Sans" w:cs="Open Sans"/>
-                          <w:b/>
-                          <w:bCs/>
-                          <w:sz w:val="24"/>
-                          <w:szCs w:val="24"/>
-                        </w:rPr>
-                        <w:t xml:space="preserve">3D Printer Teaching Assistant           </w:t>
-                      </w:r>
-                      <w:r>
-                        <w:rPr>
-                          <w:rFonts w:ascii="Open Sans" w:hAnsi="Open Sans" w:cs="Open Sans"/>
-                          <w:sz w:val="24"/>
-                          <w:szCs w:val="24"/>
-                        </w:rPr>
-                        <w:t>2017</w:t>
-                      </w:r>
-                      <w:r>
-                        <w:rPr>
-                          <w:rFonts w:ascii="Open Sans" w:hAnsi="Open Sans" w:cs="Open Sans"/>
-                          <w:sz w:val="24"/>
-                          <w:szCs w:val="24"/>
-                        </w:rPr>
-                        <w:t xml:space="preserve">-2018 </w:t>
-                      </w:r>
-                      <w:r>
-                        <w:rPr>
-                          <w:rFonts w:ascii="Open Sans" w:hAnsi="Open Sans" w:cs="Open Sans"/>
-                          <w:b/>
-                          <w:bCs/>
-                          <w:sz w:val="24"/>
-                          <w:szCs w:val="24"/>
-                        </w:rPr>
-                        <w:t>Principia</w:t>
-                      </w:r>
-                      <w:r>
-                        <w:rPr>
-                          <w:rFonts w:ascii="Open Sans" w:hAnsi="Open Sans" w:cs="Open Sans"/>
-                          <w:b/>
-                          <w:bCs/>
-                          <w:sz w:val="24"/>
-                          <w:szCs w:val="24"/>
-                        </w:rPr>
-                        <w:t xml:space="preserve"> </w:t>
-                      </w:r>
-                    </w:p>
-                    <w:p>
-                      <w:pPr>
-                        <w:pStyle w:val="ListParagraph"/>
-                        <w:numPr>
-                          <w:ilvl w:val="0"/>
-                          <w:numId w:val="3"/>
-                        </w:numPr>
-                        <w:spacing w:after="0" w:line="240" w:lineRule="auto"/>
-                        <w:jc w:val="both"/>
-                        <w:rPr>
-                          <w:rFonts w:ascii="Open Sans" w:hAnsi="Open Sans" w:cs="Open Sans"/>
-                          <w:color w:val="6F6F6F"/>
-                          <w:sz w:val="20"/>
-                          <w:szCs w:val="20"/>
-                        </w:rPr>
-                      </w:pPr>
-                      <w:r>
-                        <w:rPr>
-                          <w:rFonts w:ascii="Open Sans" w:hAnsi="Open Sans" w:cs="Open Sans"/>
-                          <w:color w:val="6F6F6F"/>
-                          <w:sz w:val="20"/>
-                          <w:szCs w:val="20"/>
-                        </w:rPr>
-                        <w:t xml:space="preserve">Wrote technical </w:t>
-                      </w:r>
-                      <w:r>
-                        <w:rPr>
-                          <w:rFonts w:ascii="Open Sans" w:hAnsi="Open Sans" w:cs="Open Sans"/>
-                          <w:color w:val="6F6F6F"/>
-                          <w:sz w:val="20"/>
-                          <w:szCs w:val="20"/>
-                        </w:rPr>
-                        <w:t xml:space="preserve">documents facilitating the operation </w:t>
-                      </w:r>
-                      <w:r>
-                        <w:rPr>
-                          <w:rFonts w:ascii="Open Sans" w:hAnsi="Open Sans" w:cs="Open Sans"/>
-                          <w:color w:val="6F6F6F"/>
-                          <w:sz w:val="20"/>
-                          <w:szCs w:val="20"/>
-                        </w:rPr>
-                        <w:t xml:space="preserve">various modeling programs such as Blender, AutoCAD and </w:t>
-                      </w:r>
-                      <w:proofErr w:type="spellStart"/>
-                      <w:r>
-                        <w:rPr>
-                          <w:rFonts w:ascii="Open Sans" w:hAnsi="Open Sans" w:cs="Open Sans"/>
-                          <w:color w:val="6F6F6F"/>
-                          <w:sz w:val="20"/>
-                          <w:szCs w:val="20"/>
-                        </w:rPr>
-                        <w:t>FreeCAD</w:t>
-                      </w:r>
-                      <w:proofErr w:type="spellEnd"/>
-                      <w:r>
-                        <w:rPr>
-                          <w:rFonts w:ascii="Open Sans" w:hAnsi="Open Sans" w:cs="Open Sans"/>
-                          <w:color w:val="6F6F6F"/>
-                          <w:sz w:val="20"/>
-                          <w:szCs w:val="20"/>
-                        </w:rPr>
-                        <w:t>.</w:t>
-                      </w:r>
-                    </w:p>
-                    <w:p>
-                      <w:pPr>
-                        <w:pStyle w:val="ListParagraph"/>
-                        <w:numPr>
-                          <w:ilvl w:val="0"/>
-                          <w:numId w:val="3"/>
-                        </w:numPr>
-                        <w:spacing w:after="0" w:line="240" w:lineRule="auto"/>
-                        <w:jc w:val="both"/>
-                        <w:rPr>
-                          <w:rFonts w:ascii="Open Sans" w:hAnsi="Open Sans" w:cs="Open Sans"/>
-                          <w:color w:val="6F6F6F"/>
-                          <w:sz w:val="20"/>
-                          <w:szCs w:val="20"/>
-                        </w:rPr>
-                      </w:pPr>
-                      <w:r>
-                        <w:rPr>
-                          <w:rFonts w:ascii="Open Sans" w:hAnsi="Open Sans" w:cs="Open Sans"/>
-                          <w:color w:val="6F6F6F"/>
-                          <w:sz w:val="20"/>
-                          <w:szCs w:val="20"/>
-                        </w:rPr>
-                        <w:t xml:space="preserve">Modeled objects to be 3D printed on custom build </w:t>
-                      </w:r>
-                      <w:proofErr w:type="spellStart"/>
-                      <w:r>
-                        <w:rPr>
-                          <w:rFonts w:ascii="Open Sans" w:hAnsi="Open Sans" w:cs="Open Sans"/>
-                          <w:color w:val="6F6F6F"/>
-                          <w:sz w:val="20"/>
-                          <w:szCs w:val="20"/>
-                        </w:rPr>
-                        <w:t>JellyBox</w:t>
-                      </w:r>
-                      <w:proofErr w:type="spellEnd"/>
-                      <w:r>
-                        <w:rPr>
-                          <w:rFonts w:ascii="Open Sans" w:hAnsi="Open Sans" w:cs="Open Sans"/>
-                          <w:color w:val="6F6F6F"/>
-                          <w:sz w:val="20"/>
-                          <w:szCs w:val="20"/>
-                        </w:rPr>
-                        <w:t xml:space="preserve"> printers with 0.01mm tolerances.</w:t>
-                      </w:r>
-                    </w:p>
-                  </w:txbxContent>
-                </v:textbox>
               </v:shape>
             </w:pict>
           </mc:Fallback>
@@ -4876,47 +4686,7 @@
                                 <w:sz w:val="24"/>
                                 <w:szCs w:val="24"/>
                               </w:rPr>
-                              <w:t>Effigy Library</w:t>
-                            </w:r>
-                            <w:r>
-                              <w:rPr>
-                                <w:rFonts w:ascii="Open Sans" w:hAnsi="Open Sans" w:cs="Open Sans"/>
-                                <w:b/>
-                                <w:bCs/>
-                                <w:sz w:val="24"/>
-                                <w:szCs w:val="24"/>
-                              </w:rPr>
-                              <w:t xml:space="preserve"> </w:t>
-                            </w:r>
-                            <w:r>
-                              <w:rPr>
-                                <w:rFonts w:ascii="Open Sans" w:hAnsi="Open Sans" w:cs="Open Sans"/>
-                                <w:b/>
-                                <w:bCs/>
-                                <w:sz w:val="24"/>
-                                <w:szCs w:val="24"/>
-                              </w:rPr>
-                              <w:t>–</w:t>
-                            </w:r>
-                            <w:r>
-                              <w:rPr>
-                                <w:rFonts w:ascii="Open Sans" w:hAnsi="Open Sans" w:cs="Open Sans"/>
-                                <w:b/>
-                                <w:bCs/>
-                                <w:sz w:val="24"/>
-                                <w:szCs w:val="24"/>
-                              </w:rPr>
-                              <w:t xml:space="preserve"> </w:t>
-                            </w:r>
-                            <w:r>
-                              <w:rPr>
-                                <w:rFonts w:ascii="Open Sans" w:hAnsi="Open Sans" w:cs="Open Sans"/>
-                                <w:b/>
-                                <w:bCs/>
-                                <w:sz w:val="24"/>
-                                <w:szCs w:val="24"/>
-                              </w:rPr>
-                              <w:t>C++</w:t>
+                              <w:t>Effigy Library – C++</w:t>
                             </w:r>
                             <w:r>
                               <w:rPr>
@@ -4942,7 +4712,6 @@
                             <w:r>
                               <w:rPr>
                                 <w:rFonts w:ascii="Open Sans" w:hAnsi="Open Sans" w:cs="Open Sans"/>
-                                <w:color w:val="6F6F6F"/>
                                 <w:sz w:val="20"/>
                                 <w:szCs w:val="20"/>
                               </w:rPr>
@@ -4952,7 +4721,6 @@
                             <w:r>
                               <w:rPr>
                                 <w:rFonts w:ascii="Open Sans" w:hAnsi="Open Sans" w:cs="Open Sans"/>
-                                <w:color w:val="6F6F6F"/>
                                 <w:sz w:val="20"/>
                                 <w:szCs w:val="20"/>
                               </w:rPr>
@@ -4962,14 +4730,10 @@
                             <w:r>
                               <w:rPr>
                                 <w:rFonts w:ascii="Open Sans" w:hAnsi="Open Sans" w:cs="Open Sans"/>
-                                <w:color w:val="6F6F6F"/>
                                 <w:sz w:val="20"/>
                                 <w:szCs w:val="20"/>
                               </w:rPr>
-                              <w:t xml:space="preserve"> for GUI application combined with a custom C++ API to integrate with the socket server to facilitate transfer of data.</w:t>
-                            </w:r>
-                            <w:r>
-                              <w:t xml:space="preserve"> </w:t>
+                              <w:t xml:space="preserve"> for GUI application combined with a custom C++ API to integrate with the socket server to facilitate transfer of data</w:t>
                             </w:r>
                           </w:p>
                           <w:p>
@@ -5041,47 +4805,7 @@
                           <w:sz w:val="24"/>
                           <w:szCs w:val="24"/>
                         </w:rPr>
-                        <w:t>Effigy Library</w:t>
-                      </w:r>
-                      <w:r>
-                        <w:rPr>
-                          <w:rFonts w:ascii="Open Sans" w:hAnsi="Open Sans" w:cs="Open Sans"/>
-                          <w:b/>
-                          <w:bCs/>
-                          <w:sz w:val="24"/>
-                          <w:szCs w:val="24"/>
-                        </w:rPr>
-                        <w:t xml:space="preserve"> </w:t>
-                      </w:r>
-                      <w:r>
-                        <w:rPr>
-                          <w:rFonts w:ascii="Open Sans" w:hAnsi="Open Sans" w:cs="Open Sans"/>
-                          <w:b/>
-                          <w:bCs/>
-                          <w:sz w:val="24"/>
-                          <w:szCs w:val="24"/>
-                        </w:rPr>
-                        <w:t>–</w:t>
-                      </w:r>
-                      <w:r>
-                        <w:rPr>
-                          <w:rFonts w:ascii="Open Sans" w:hAnsi="Open Sans" w:cs="Open Sans"/>
-                          <w:b/>
-                          <w:bCs/>
-                          <w:sz w:val="24"/>
-                          <w:szCs w:val="24"/>
-                        </w:rPr>
-                        <w:t xml:space="preserve"> </w:t>
-                      </w:r>
-                      <w:r>
-                        <w:rPr>
-                          <w:rFonts w:ascii="Open Sans" w:hAnsi="Open Sans" w:cs="Open Sans"/>
-                          <w:b/>
-                          <w:bCs/>
-                          <w:sz w:val="24"/>
-                          <w:szCs w:val="24"/>
-                        </w:rPr>
-                        <w:t>C++</w:t>
+                        <w:t>Effigy Library – C++</w:t>
                       </w:r>
                       <w:r>
                         <w:rPr>
@@ -5107,7 +4831,6 @@
                       <w:r>
                         <w:rPr>
                           <w:rFonts w:ascii="Open Sans" w:hAnsi="Open Sans" w:cs="Open Sans"/>
-                          <w:color w:val="6F6F6F"/>
                           <w:sz w:val="20"/>
                           <w:szCs w:val="20"/>
                         </w:rPr>
@@ -5117,7 +4840,6 @@
                       <w:r>
                         <w:rPr>
                           <w:rFonts w:ascii="Open Sans" w:hAnsi="Open Sans" w:cs="Open Sans"/>
-                          <w:color w:val="6F6F6F"/>
                           <w:sz w:val="20"/>
                           <w:szCs w:val="20"/>
                         </w:rPr>
@@ -5127,14 +4849,10 @@
                       <w:r>
                         <w:rPr>
                           <w:rFonts w:ascii="Open Sans" w:hAnsi="Open Sans" w:cs="Open Sans"/>
-                          <w:color w:val="6F6F6F"/>
                           <w:sz w:val="20"/>
                           <w:szCs w:val="20"/>
                         </w:rPr>
-                        <w:t xml:space="preserve"> for GUI application combined with a custom C++ API to integrate with the socket server to facilitate transfer of data.</w:t>
-                      </w:r>
-                      <w:r>
-                        <w:t xml:space="preserve"> </w:t>
+                        <w:t xml:space="preserve"> for GUI application combined with a custom C++ API to integrate with the socket server to facilitate transfer of data</w:t>
                       </w:r>
                     </w:p>
                     <w:p>
@@ -5256,16 +4974,6 @@
                               </w:rPr>
                               <w:t>Budgeting Application</w:t>
                             </w:r>
-                            <w:r>
-                              <w:rPr>
-                                <w:rFonts w:ascii="Open Sans" w:hAnsi="Open Sans" w:cs="Open Sans"/>
-                                <w:b/>
-                                <w:bCs/>
-                                <w:sz w:val="24"/>
-                                <w:szCs w:val="24"/>
-                              </w:rPr>
-                              <w:t xml:space="preserve"> - DevOps</w:t>
-                            </w:r>
                           </w:p>
                           <w:p>
                             <w:pPr>
@@ -5278,7 +4986,6 @@
                               <w:jc w:val="both"/>
                               <w:rPr>
                                 <w:rFonts w:ascii="Open Sans" w:hAnsi="Open Sans" w:cs="Open Sans"/>
-                                <w:color w:val="6F6F6F"/>
                                 <w:sz w:val="20"/>
                                 <w:szCs w:val="20"/>
                               </w:rPr>
@@ -5286,11 +4993,10 @@
                             <w:r>
                               <w:rPr>
                                 <w:rFonts w:ascii="Open Sans" w:hAnsi="Open Sans" w:cs="Open Sans"/>
-                                <w:color w:val="6F6F6F"/>
                                 <w:sz w:val="20"/>
                                 <w:szCs w:val="20"/>
                               </w:rPr>
-                              <w:t>Wrote a C# &amp; .Net application to handle the budgets of multiple users using a SQL database.</w:t>
+                              <w:t>Wrote a C# &amp; .Net application to handle the budgets of multiple users using a SQL database</w:t>
                             </w:r>
                           </w:p>
                           <w:p>
@@ -5304,7 +5010,6 @@
                               <w:jc w:val="both"/>
                               <w:rPr>
                                 <w:rFonts w:ascii="Open Sans" w:hAnsi="Open Sans" w:cs="Open Sans"/>
-                                <w:color w:val="6F6F6F"/>
                                 <w:sz w:val="20"/>
                                 <w:szCs w:val="20"/>
                               </w:rPr>
@@ -5312,11 +5017,36 @@
                             <w:r>
                               <w:rPr>
                                 <w:rFonts w:ascii="Open Sans" w:hAnsi="Open Sans" w:cs="Open Sans"/>
-                                <w:color w:val="6F6F6F"/>
                                 <w:sz w:val="20"/>
                                 <w:szCs w:val="20"/>
                               </w:rPr>
-                              <w:t>Used automated testing to handle quality control.</w:t>
+                              <w:t>Used</w:t>
+                            </w:r>
+                            <w:r>
+                              <w:rPr>
+                                <w:rFonts w:ascii="Open Sans" w:hAnsi="Open Sans" w:cs="Open Sans"/>
+                                <w:sz w:val="20"/>
+                                <w:szCs w:val="20"/>
+                              </w:rPr>
+                              <w:t xml:space="preserve"> </w:t>
+                            </w:r>
+                            <w:proofErr w:type="spellStart"/>
+                            <w:r>
+                              <w:rPr>
+                                <w:rFonts w:ascii="Open Sans" w:hAnsi="Open Sans" w:cs="Open Sans"/>
+                                <w:sz w:val="20"/>
+                                <w:szCs w:val="20"/>
+                              </w:rPr>
+                              <w:t>NUnit</w:t>
+                            </w:r>
+                            <w:proofErr w:type="spellEnd"/>
+                            <w:r>
+                              <w:rPr>
+                                <w:rFonts w:ascii="Open Sans" w:hAnsi="Open Sans" w:cs="Open Sans"/>
+                                <w:sz w:val="20"/>
+                                <w:szCs w:val="20"/>
+                              </w:rPr>
+                              <w:t xml:space="preserve"> automated testing to handle quality control</w:t>
                             </w:r>
                           </w:p>
                           <w:p/>
@@ -5364,16 +5094,6 @@
                         </w:rPr>
                         <w:t>Budgeting Application</w:t>
                       </w:r>
-                      <w:r>
-                        <w:rPr>
-                          <w:rFonts w:ascii="Open Sans" w:hAnsi="Open Sans" w:cs="Open Sans"/>
-                          <w:b/>
-                          <w:bCs/>
-                          <w:sz w:val="24"/>
-                          <w:szCs w:val="24"/>
-                        </w:rPr>
-                        <w:t xml:space="preserve"> - DevOps</w:t>
-                      </w:r>
                     </w:p>
                     <w:p>
                       <w:pPr>
@@ -5386,7 +5106,6 @@
                         <w:jc w:val="both"/>
                         <w:rPr>
                           <w:rFonts w:ascii="Open Sans" w:hAnsi="Open Sans" w:cs="Open Sans"/>
-                          <w:color w:val="6F6F6F"/>
                           <w:sz w:val="20"/>
                           <w:szCs w:val="20"/>
                         </w:rPr>
@@ -5394,11 +5113,10 @@
                       <w:r>
                         <w:rPr>
                           <w:rFonts w:ascii="Open Sans" w:hAnsi="Open Sans" w:cs="Open Sans"/>
-                          <w:color w:val="6F6F6F"/>
                           <w:sz w:val="20"/>
                           <w:szCs w:val="20"/>
                         </w:rPr>
-                        <w:t>Wrote a C# &amp; .Net application to handle the budgets of multiple users using a SQL database.</w:t>
+                        <w:t>Wrote a C# &amp; .Net application to handle the budgets of multiple users using a SQL database</w:t>
                       </w:r>
                     </w:p>
                     <w:p>
@@ -5412,7 +5130,6 @@
                         <w:jc w:val="both"/>
                         <w:rPr>
                           <w:rFonts w:ascii="Open Sans" w:hAnsi="Open Sans" w:cs="Open Sans"/>
-                          <w:color w:val="6F6F6F"/>
                           <w:sz w:val="20"/>
                           <w:szCs w:val="20"/>
                         </w:rPr>
@@ -5420,11 +5137,36 @@
                       <w:r>
                         <w:rPr>
                           <w:rFonts w:ascii="Open Sans" w:hAnsi="Open Sans" w:cs="Open Sans"/>
-                          <w:color w:val="6F6F6F"/>
                           <w:sz w:val="20"/>
                           <w:szCs w:val="20"/>
                         </w:rPr>
-                        <w:t>Used automated testing to handle quality control.</w:t>
+                        <w:t>Used</w:t>
+                      </w:r>
+                      <w:r>
+                        <w:rPr>
+                          <w:rFonts w:ascii="Open Sans" w:hAnsi="Open Sans" w:cs="Open Sans"/>
+                          <w:sz w:val="20"/>
+                          <w:szCs w:val="20"/>
+                        </w:rPr>
+                        <w:t xml:space="preserve"> </w:t>
+                      </w:r>
+                      <w:proofErr w:type="spellStart"/>
+                      <w:r>
+                        <w:rPr>
+                          <w:rFonts w:ascii="Open Sans" w:hAnsi="Open Sans" w:cs="Open Sans"/>
+                          <w:sz w:val="20"/>
+                          <w:szCs w:val="20"/>
+                        </w:rPr>
+                        <w:t>NUnit</w:t>
+                      </w:r>
+                      <w:proofErr w:type="spellEnd"/>
+                      <w:r>
+                        <w:rPr>
+                          <w:rFonts w:ascii="Open Sans" w:hAnsi="Open Sans" w:cs="Open Sans"/>
+                          <w:sz w:val="20"/>
+                          <w:szCs w:val="20"/>
+                        </w:rPr>
+                        <w:t xml:space="preserve"> automated testing to handle quality control</w:t>
                       </w:r>
                     </w:p>
                     <w:p/>
@@ -5518,16 +5260,6 @@
                               </w:rPr>
                               <w:t>Python Server/Client Chat App</w:t>
                             </w:r>
-                            <w:r>
-                              <w:rPr>
-                                <w:rFonts w:ascii="Open Sans" w:hAnsi="Open Sans" w:cs="Open Sans"/>
-                                <w:b/>
-                                <w:bCs/>
-                                <w:sz w:val="24"/>
-                                <w:szCs w:val="24"/>
-                              </w:rPr>
-                              <w:t xml:space="preserve"> - Scrum</w:t>
-                            </w:r>
                           </w:p>
                           <w:p>
                             <w:pPr>
@@ -5540,7 +5272,6 @@
                               <w:jc w:val="both"/>
                               <w:rPr>
                                 <w:rFonts w:ascii="Open Sans" w:hAnsi="Open Sans" w:cs="Open Sans"/>
-                                <w:color w:val="6F6F6F"/>
                                 <w:sz w:val="20"/>
                                 <w:szCs w:val="20"/>
                               </w:rPr>
@@ -5548,7 +5279,6 @@
                             <w:r>
                               <w:rPr>
                                 <w:rFonts w:ascii="Open Sans" w:hAnsi="Open Sans" w:cs="Open Sans"/>
-                                <w:color w:val="6F6F6F"/>
                                 <w:sz w:val="20"/>
                                 <w:szCs w:val="20"/>
                               </w:rPr>
@@ -5557,7 +5287,6 @@
                             <w:r>
                               <w:rPr>
                                 <w:rFonts w:ascii="Open Sans" w:hAnsi="Open Sans" w:cs="Open Sans"/>
-                                <w:color w:val="6F6F6F"/>
                                 <w:sz w:val="20"/>
                                 <w:szCs w:val="20"/>
                               </w:rPr>
@@ -5566,11 +5295,10 @@
                             <w:r>
                               <w:rPr>
                                 <w:rFonts w:ascii="Open Sans" w:hAnsi="Open Sans" w:cs="Open Sans"/>
-                                <w:color w:val="6F6F6F"/>
                                 <w:sz w:val="20"/>
                                 <w:szCs w:val="20"/>
                               </w:rPr>
-                              <w:t xml:space="preserve"> messages back and forth.</w:t>
+                              <w:t xml:space="preserve"> messages back and forth</w:t>
                             </w:r>
                           </w:p>
                         </w:txbxContent>
@@ -5615,16 +5343,6 @@
                         </w:rPr>
                         <w:t>Python Server/Client Chat App</w:t>
                       </w:r>
-                      <w:r>
-                        <w:rPr>
-                          <w:rFonts w:ascii="Open Sans" w:hAnsi="Open Sans" w:cs="Open Sans"/>
-                          <w:b/>
-                          <w:bCs/>
-                          <w:sz w:val="24"/>
-                          <w:szCs w:val="24"/>
-                        </w:rPr>
-                        <w:t xml:space="preserve"> - Scrum</w:t>
-                      </w:r>
                     </w:p>
                     <w:p>
                       <w:pPr>
@@ -5637,7 +5355,6 @@
                         <w:jc w:val="both"/>
                         <w:rPr>
                           <w:rFonts w:ascii="Open Sans" w:hAnsi="Open Sans" w:cs="Open Sans"/>
-                          <w:color w:val="6F6F6F"/>
                           <w:sz w:val="20"/>
                           <w:szCs w:val="20"/>
                         </w:rPr>
@@ -5645,7 +5362,6 @@
                       <w:r>
                         <w:rPr>
                           <w:rFonts w:ascii="Open Sans" w:hAnsi="Open Sans" w:cs="Open Sans"/>
-                          <w:color w:val="6F6F6F"/>
                           <w:sz w:val="20"/>
                           <w:szCs w:val="20"/>
                         </w:rPr>
@@ -5654,7 +5370,6 @@
                       <w:r>
                         <w:rPr>
                           <w:rFonts w:ascii="Open Sans" w:hAnsi="Open Sans" w:cs="Open Sans"/>
-                          <w:color w:val="6F6F6F"/>
                           <w:sz w:val="20"/>
                           <w:szCs w:val="20"/>
                         </w:rPr>
@@ -5663,11 +5378,10 @@
                       <w:r>
                         <w:rPr>
                           <w:rFonts w:ascii="Open Sans" w:hAnsi="Open Sans" w:cs="Open Sans"/>
-                          <w:color w:val="6F6F6F"/>
                           <w:sz w:val="20"/>
                           <w:szCs w:val="20"/>
                         </w:rPr>
-                        <w:t xml:space="preserve"> messages back and forth.</w:t>
+                        <w:t xml:space="preserve"> messages back and forth</w:t>
                       </w:r>
                     </w:p>
                   </w:txbxContent>
@@ -8152,6 +7866,119 @@
     </w:lvl>
   </w:abstractNum>
   <w:abstractNum w:abstractNumId="2" w15:restartNumberingAfterBreak="0">
+    <w:nsid w:val="2787143B"/>
+    <w:multiLevelType w:val="hybridMultilevel"/>
+    <w:tmpl w:val="93D60EB4"/>
+    <w:lvl w:ilvl="0" w:tplc="04090005">
+      <w:start w:val="1"/>
+      <w:numFmt w:val="bullet"/>
+      <w:lvlText w:val=""/>
+      <w:lvlJc w:val="left"/>
+      <w:pPr>
+        <w:ind w:left="360" w:hanging="360"/>
+      </w:pPr>
+      <w:rPr>
+        <w:rFonts w:ascii="Wingdings" w:hAnsi="Wingdings" w:hint="default"/>
+      </w:rPr>
+    </w:lvl>
+    <w:lvl w:ilvl="1" w:tplc="04090003" w:tentative="1">
+      <w:start w:val="1"/>
+      <w:numFmt w:val="bullet"/>
+      <w:lvlText w:val="o"/>
+      <w:lvlJc w:val="left"/>
+      <w:pPr>
+        <w:ind w:left="1080" w:hanging="360"/>
+      </w:pPr>
+      <w:rPr>
+        <w:rFonts w:ascii="Courier New" w:hAnsi="Courier New" w:cs="Courier New" w:hint="default"/>
+      </w:rPr>
+    </w:lvl>
+    <w:lvl w:ilvl="2" w:tplc="04090005" w:tentative="1">
+      <w:start w:val="1"/>
+      <w:numFmt w:val="bullet"/>
+      <w:lvlText w:val=""/>
+      <w:lvlJc w:val="left"/>
+      <w:pPr>
+        <w:ind w:left="1800" w:hanging="360"/>
+      </w:pPr>
+      <w:rPr>
+        <w:rFonts w:ascii="Wingdings" w:hAnsi="Wingdings" w:hint="default"/>
+      </w:rPr>
+    </w:lvl>
+    <w:lvl w:ilvl="3" w:tplc="04090001" w:tentative="1">
+      <w:start w:val="1"/>
+      <w:numFmt w:val="bullet"/>
+      <w:lvlText w:val=""/>
+      <w:lvlJc w:val="left"/>
+      <w:pPr>
+        <w:ind w:left="2520" w:hanging="360"/>
+      </w:pPr>
+      <w:rPr>
+        <w:rFonts w:ascii="Symbol" w:hAnsi="Symbol" w:hint="default"/>
+      </w:rPr>
+    </w:lvl>
+    <w:lvl w:ilvl="4" w:tplc="04090003" w:tentative="1">
+      <w:start w:val="1"/>
+      <w:numFmt w:val="bullet"/>
+      <w:lvlText w:val="o"/>
+      <w:lvlJc w:val="left"/>
+      <w:pPr>
+        <w:ind w:left="3240" w:hanging="360"/>
+      </w:pPr>
+      <w:rPr>
+        <w:rFonts w:ascii="Courier New" w:hAnsi="Courier New" w:cs="Courier New" w:hint="default"/>
+      </w:rPr>
+    </w:lvl>
+    <w:lvl w:ilvl="5" w:tplc="04090005" w:tentative="1">
+      <w:start w:val="1"/>
+      <w:numFmt w:val="bullet"/>
+      <w:lvlText w:val=""/>
+      <w:lvlJc w:val="left"/>
+      <w:pPr>
+        <w:ind w:left="3960" w:hanging="360"/>
+      </w:pPr>
+      <w:rPr>
+        <w:rFonts w:ascii="Wingdings" w:hAnsi="Wingdings" w:hint="default"/>
+      </w:rPr>
+    </w:lvl>
+    <w:lvl w:ilvl="6" w:tplc="04090001" w:tentative="1">
+      <w:start w:val="1"/>
+      <w:numFmt w:val="bullet"/>
+      <w:lvlText w:val=""/>
+      <w:lvlJc w:val="left"/>
+      <w:pPr>
+        <w:ind w:left="4680" w:hanging="360"/>
+      </w:pPr>
+      <w:rPr>
+        <w:rFonts w:ascii="Symbol" w:hAnsi="Symbol" w:hint="default"/>
+      </w:rPr>
+    </w:lvl>
+    <w:lvl w:ilvl="7" w:tplc="04090003" w:tentative="1">
+      <w:start w:val="1"/>
+      <w:numFmt w:val="bullet"/>
+      <w:lvlText w:val="o"/>
+      <w:lvlJc w:val="left"/>
+      <w:pPr>
+        <w:ind w:left="5400" w:hanging="360"/>
+      </w:pPr>
+      <w:rPr>
+        <w:rFonts w:ascii="Courier New" w:hAnsi="Courier New" w:cs="Courier New" w:hint="default"/>
+      </w:rPr>
+    </w:lvl>
+    <w:lvl w:ilvl="8" w:tplc="04090005" w:tentative="1">
+      <w:start w:val="1"/>
+      <w:numFmt w:val="bullet"/>
+      <w:lvlText w:val=""/>
+      <w:lvlJc w:val="left"/>
+      <w:pPr>
+        <w:ind w:left="6120" w:hanging="360"/>
+      </w:pPr>
+      <w:rPr>
+        <w:rFonts w:ascii="Wingdings" w:hAnsi="Wingdings" w:hint="default"/>
+      </w:rPr>
+    </w:lvl>
+  </w:abstractNum>
+  <w:abstractNum w:abstractNumId="3" w15:restartNumberingAfterBreak="0">
     <w:nsid w:val="348226E3"/>
     <w:multiLevelType w:val="hybridMultilevel"/>
     <w:tmpl w:val="FD764876"/>
@@ -8264,7 +8091,7 @@
       </w:rPr>
     </w:lvl>
   </w:abstractNum>
-  <w:abstractNum w:abstractNumId="3" w15:restartNumberingAfterBreak="0">
+  <w:abstractNum w:abstractNumId="4" w15:restartNumberingAfterBreak="0">
     <w:nsid w:val="39C73DAA"/>
     <w:multiLevelType w:val="hybridMultilevel"/>
     <w:tmpl w:val="A6129084"/>
@@ -8377,7 +8204,7 @@
       </w:rPr>
     </w:lvl>
   </w:abstractNum>
-  <w:abstractNum w:abstractNumId="4" w15:restartNumberingAfterBreak="0">
+  <w:abstractNum w:abstractNumId="5" w15:restartNumberingAfterBreak="0">
     <w:nsid w:val="3E992E8D"/>
     <w:multiLevelType w:val="hybridMultilevel"/>
     <w:tmpl w:val="2A6E453A"/>
@@ -8490,7 +8317,7 @@
       </w:rPr>
     </w:lvl>
   </w:abstractNum>
-  <w:abstractNum w:abstractNumId="5" w15:restartNumberingAfterBreak="0">
+  <w:abstractNum w:abstractNumId="6" w15:restartNumberingAfterBreak="0">
     <w:nsid w:val="5570603A"/>
     <w:multiLevelType w:val="hybridMultilevel"/>
     <w:tmpl w:val="B47C9F0E"/>
@@ -8603,7 +8430,7 @@
       </w:rPr>
     </w:lvl>
   </w:abstractNum>
-  <w:abstractNum w:abstractNumId="6" w15:restartNumberingAfterBreak="0">
+  <w:abstractNum w:abstractNumId="7" w15:restartNumberingAfterBreak="0">
     <w:nsid w:val="6D594B0E"/>
     <w:multiLevelType w:val="hybridMultilevel"/>
     <w:tmpl w:val="2AB4977C"/>
@@ -8716,7 +8543,7 @@
       </w:rPr>
     </w:lvl>
   </w:abstractNum>
-  <w:abstractNum w:abstractNumId="7" w15:restartNumberingAfterBreak="0">
+  <w:abstractNum w:abstractNumId="8" w15:restartNumberingAfterBreak="0">
     <w:nsid w:val="74972727"/>
     <w:multiLevelType w:val="hybridMultilevel"/>
     <w:tmpl w:val="83306590"/>
@@ -8829,7 +8656,7 @@
       </w:rPr>
     </w:lvl>
   </w:abstractNum>
-  <w:abstractNum w:abstractNumId="8" w15:restartNumberingAfterBreak="0">
+  <w:abstractNum w:abstractNumId="9" w15:restartNumberingAfterBreak="0">
     <w:nsid w:val="7FD26881"/>
     <w:multiLevelType w:val="hybridMultilevel"/>
     <w:tmpl w:val="BE3CBF96"/>
@@ -8949,24 +8776,27 @@
     <w:abstractNumId w:val="1"/>
   </w:num>
   <w:num w:numId="3">
+    <w:abstractNumId w:val="4"/>
+  </w:num>
+  <w:num w:numId="4">
+    <w:abstractNumId w:val="8"/>
+  </w:num>
+  <w:num w:numId="5">
+    <w:abstractNumId w:val="9"/>
+  </w:num>
+  <w:num w:numId="6">
+    <w:abstractNumId w:val="7"/>
+  </w:num>
+  <w:num w:numId="7">
+    <w:abstractNumId w:val="6"/>
+  </w:num>
+  <w:num w:numId="8">
+    <w:abstractNumId w:val="5"/>
+  </w:num>
+  <w:num w:numId="9">
     <w:abstractNumId w:val="3"/>
   </w:num>
-  <w:num w:numId="4">
-    <w:abstractNumId w:val="7"/>
-  </w:num>
-  <w:num w:numId="5">
-    <w:abstractNumId w:val="8"/>
-  </w:num>
-  <w:num w:numId="6">
-    <w:abstractNumId w:val="6"/>
-  </w:num>
-  <w:num w:numId="7">
-    <w:abstractNumId w:val="5"/>
-  </w:num>
-  <w:num w:numId="8">
-    <w:abstractNumId w:val="4"/>
-  </w:num>
-  <w:num w:numId="9">
+  <w:num w:numId="10">
     <w:abstractNumId w:val="2"/>
   </w:num>
 </w:numbering>
@@ -9736,7 +9566,7 @@
 </file>
 
 <file path=customXml/itemProps1.xml><?xml version="1.0" encoding="utf-8"?>
-<ds:datastoreItem xmlns:ds="http://schemas.openxmlformats.org/officeDocument/2006/customXml" ds:itemID="{90DFCE81-6123-4F94-A1FF-305E09B2BB50}">
+<ds:datastoreItem xmlns:ds="http://schemas.openxmlformats.org/officeDocument/2006/customXml" ds:itemID="{171ECB66-C605-4817-9663-0C16608F2A5B}">
   <ds:schemaRefs>
     <ds:schemaRef ds:uri="http://schemas.openxmlformats.org/officeDocument/2006/bibliography"/>
   </ds:schemaRefs>

</xml_diff>